<commit_message>
changed approach to run command through scripts that are copied to the kvm's, starting writing the new startKVM format of the script
</commit_message>
<xml_diff>
--- a/Notite licenta.docx
+++ b/Notite licenta.docx
@@ -759,7 +759,9 @@
         </w:rPr>
       </w:pPr>
       <w:r>
-        <w:rPr/>
+        <w:rPr>
+          <w:lang w:val="ro-RO"/>
+        </w:rPr>
       </w:r>
     </w:p>
     <w:p>
@@ -1355,47 +1357,360 @@
         </w:rPr>
       </w:pPr>
       <w:r>
-        <w:rPr/>
-      </w:r>
-    </w:p>
-    <w:p>
-      <w:pPr>
-        <w:pStyle w:val="Normal"/>
-        <w:rPr>
-          <w:lang w:val="ro-RO"/>
-        </w:rPr>
-      </w:pPr>
-      <w:r>
-        <w:rPr>
+        <w:rPr>
+          <w:lang w:val="ro-RO"/>
+        </w:rPr>
+      </w:r>
+    </w:p>
+    <w:p>
+      <w:pPr>
+        <w:pStyle w:val="Normal"/>
+        <w:rPr>
+          <w:lang w:val="ro-RO"/>
+        </w:rPr>
+      </w:pPr>
+      <w:r>
+        <w:rPr>
+          <w:lang w:val="ro-RO"/>
+        </w:rPr>
+        <w:t>în logurile de la kubelet am găsit aceasta linie:</w:t>
+        <w:br/>
+      </w:r>
+      <w:r>
+        <w:rPr>
+          <w:rFonts w:ascii="Droid Sans Mono;monospace;monospace" w:hAnsi="Droid Sans Mono;monospace;monospace"/>
+          <w:b w:val="false"/>
+          <w:color w:val="F8F8F2"/>
+          <w:sz w:val="21"/>
+          <w:shd w:fill="272822" w:val="clear"/>
+          <w:lang w:val="ro-RO"/>
+        </w:rPr>
+        <w:t xml:space="preserve">Mar </w:t>
+      </w:r>
+      <w:r>
+        <w:rPr>
+          <w:rFonts w:ascii="Droid Sans Mono;monospace;monospace" w:hAnsi="Droid Sans Mono;monospace;monospace"/>
+          <w:b w:val="false"/>
+          <w:color w:val="AE81FF"/>
+          <w:sz w:val="21"/>
+          <w:shd w:fill="272822" w:val="clear"/>
+          <w:lang w:val="ro-RO"/>
+        </w:rPr>
+        <w:t>31</w:t>
+      </w:r>
+      <w:r>
+        <w:rPr>
+          <w:rFonts w:ascii="Droid Sans Mono;monospace;monospace" w:hAnsi="Droid Sans Mono;monospace;monospace"/>
+          <w:b w:val="false"/>
+          <w:color w:val="F8F8F2"/>
+          <w:sz w:val="21"/>
+          <w:shd w:fill="272822" w:val="clear"/>
           <w:lang w:val="ro-RO"/>
         </w:rPr>
         <w:t xml:space="preserve"> </w:t>
       </w:r>
-    </w:p>
-    <w:p>
-      <w:pPr>
-        <w:pStyle w:val="Normal"/>
-        <w:rPr>
-          <w:lang w:val="ro-RO"/>
-        </w:rPr>
-      </w:pPr>
-      <w:r>
-        <w:rPr>
-          <w:lang w:val="ro-RO"/>
-        </w:rPr>
-      </w:r>
-    </w:p>
-    <w:p>
-      <w:pPr>
-        <w:pStyle w:val="Normal"/>
-        <w:rPr>
-          <w:lang w:val="ro-RO"/>
-        </w:rPr>
-      </w:pPr>
-      <w:r>
-        <w:rPr>
-          <w:lang w:val="ro-RO"/>
-        </w:rPr>
+      <w:r>
+        <w:rPr>
+          <w:rFonts w:ascii="Droid Sans Mono;monospace;monospace" w:hAnsi="Droid Sans Mono;monospace;monospace"/>
+          <w:b w:val="false"/>
+          <w:color w:val="88846F"/>
+          <w:sz w:val="21"/>
+          <w:shd w:fill="272822" w:val="clear"/>
+          <w:lang w:val="ro-RO"/>
+        </w:rPr>
+        <w:t>14:05:55</w:t>
+      </w:r>
+      <w:r>
+        <w:rPr>
+          <w:rFonts w:ascii="Droid Sans Mono;monospace;monospace" w:hAnsi="Droid Sans Mono;monospace;monospace"/>
+          <w:b w:val="false"/>
+          <w:color w:val="F8F8F2"/>
+          <w:sz w:val="21"/>
+          <w:shd w:fill="272822" w:val="clear"/>
+          <w:lang w:val="ro-RO"/>
+        </w:rPr>
+        <w:t xml:space="preserve"> k8s-node-master kubelet[</w:t>
+      </w:r>
+      <w:r>
+        <w:rPr>
+          <w:rFonts w:ascii="Droid Sans Mono;monospace;monospace" w:hAnsi="Droid Sans Mono;monospace;monospace"/>
+          <w:b w:val="false"/>
+          <w:color w:val="AE81FF"/>
+          <w:sz w:val="21"/>
+          <w:shd w:fill="272822" w:val="clear"/>
+          <w:lang w:val="ro-RO"/>
+        </w:rPr>
+        <w:t>3246</w:t>
+      </w:r>
+      <w:r>
+        <w:rPr>
+          <w:rFonts w:ascii="Droid Sans Mono;monospace;monospace" w:hAnsi="Droid Sans Mono;monospace;monospace"/>
+          <w:b w:val="false"/>
+          <w:color w:val="F8F8F2"/>
+          <w:sz w:val="21"/>
+          <w:shd w:fill="272822" w:val="clear"/>
+          <w:lang w:val="ro-RO"/>
+        </w:rPr>
+        <w:t xml:space="preserve">]: E0331 </w:t>
+      </w:r>
+      <w:r>
+        <w:rPr>
+          <w:rFonts w:ascii="Droid Sans Mono;monospace;monospace" w:hAnsi="Droid Sans Mono;monospace;monospace"/>
+          <w:b w:val="false"/>
+          <w:color w:val="88846F"/>
+          <w:sz w:val="21"/>
+          <w:shd w:fill="272822" w:val="clear"/>
+          <w:lang w:val="ro-RO"/>
+        </w:rPr>
+        <w:t>14:05:55.924835</w:t>
+      </w:r>
+      <w:r>
+        <w:rPr>
+          <w:rFonts w:ascii="Droid Sans Mono;monospace;monospace" w:hAnsi="Droid Sans Mono;monospace;monospace"/>
+          <w:b w:val="false"/>
+          <w:color w:val="F8F8F2"/>
+          <w:sz w:val="21"/>
+          <w:shd w:fill="272822" w:val="clear"/>
+          <w:lang w:val="ro-RO"/>
+        </w:rPr>
+        <w:t xml:space="preserve"> </w:t>
+      </w:r>
+      <w:r>
+        <w:rPr>
+          <w:rFonts w:ascii="Droid Sans Mono;monospace;monospace" w:hAnsi="Droid Sans Mono;monospace;monospace"/>
+          <w:b w:val="false"/>
+          <w:color w:val="AE81FF"/>
+          <w:sz w:val="21"/>
+          <w:shd w:fill="272822" w:val="clear"/>
+          <w:lang w:val="ro-RO"/>
+        </w:rPr>
+        <w:t>3246</w:t>
+      </w:r>
+      <w:r>
+        <w:rPr>
+          <w:rFonts w:ascii="Droid Sans Mono;monospace;monospace" w:hAnsi="Droid Sans Mono;monospace;monospace"/>
+          <w:b w:val="false"/>
+          <w:color w:val="F8F8F2"/>
+          <w:sz w:val="21"/>
+          <w:shd w:fill="272822" w:val="clear"/>
+          <w:lang w:val="ro-RO"/>
+        </w:rPr>
+        <w:t xml:space="preserve"> </w:t>
+      </w:r>
+      <w:r>
+        <w:rPr>
+          <w:rFonts w:ascii="Droid Sans Mono;monospace;monospace" w:hAnsi="Droid Sans Mono;monospace;monospace"/>
+          <w:b w:val="false"/>
+          <w:color w:val="AE81FF"/>
+          <w:sz w:val="21"/>
+          <w:shd w:fill="272822" w:val="clear"/>
+          <w:lang w:val="ro-RO"/>
+        </w:rPr>
+        <w:t>event.go</w:t>
+      </w:r>
+      <w:r>
+        <w:rPr>
+          <w:rFonts w:ascii="Droid Sans Mono;monospace;monospace" w:hAnsi="Droid Sans Mono;monospace;monospace"/>
+          <w:b w:val="false"/>
+          <w:color w:val="F8F8F2"/>
+          <w:sz w:val="21"/>
+          <w:shd w:fill="272822" w:val="clear"/>
+          <w:lang w:val="ro-RO"/>
+        </w:rPr>
+        <w:t>:</w:t>
+      </w:r>
+      <w:r>
+        <w:rPr>
+          <w:rFonts w:ascii="Droid Sans Mono;monospace;monospace" w:hAnsi="Droid Sans Mono;monospace;monospace"/>
+          <w:b w:val="false"/>
+          <w:color w:val="AE81FF"/>
+          <w:sz w:val="21"/>
+          <w:shd w:fill="272822" w:val="clear"/>
+          <w:lang w:val="ro-RO"/>
+        </w:rPr>
+        <w:t>368</w:t>
+      </w:r>
+      <w:r>
+        <w:rPr>
+          <w:rFonts w:ascii="Droid Sans Mono;monospace;monospace" w:hAnsi="Droid Sans Mono;monospace;monospace"/>
+          <w:b w:val="false"/>
+          <w:color w:val="F8F8F2"/>
+          <w:sz w:val="21"/>
+          <w:shd w:fill="272822" w:val="clear"/>
+          <w:lang w:val="ro-RO"/>
+        </w:rPr>
+        <w:t xml:space="preserve">] </w:t>
+      </w:r>
+      <w:r>
+        <w:rPr>
+          <w:rFonts w:ascii="Droid Sans Mono;monospace;monospace" w:hAnsi="Droid Sans Mono;monospace;monospace"/>
+          <w:b w:val="false"/>
+          <w:color w:val="E6DB74"/>
+          <w:sz w:val="21"/>
+          <w:shd w:fill="272822" w:val="clear"/>
+          <w:lang w:val="ro-RO"/>
+        </w:rPr>
+        <w:t>"Unable to write event (may retry after sleeping)"</w:t>
+      </w:r>
+      <w:r>
+        <w:rPr>
+          <w:rFonts w:ascii="Droid Sans Mono;monospace;monospace" w:hAnsi="Droid Sans Mono;monospace;monospace"/>
+          <w:b w:val="false"/>
+          <w:color w:val="F8F8F2"/>
+          <w:sz w:val="21"/>
+          <w:shd w:fill="272822" w:val="clear"/>
+          <w:lang w:val="ro-RO"/>
+        </w:rPr>
+        <w:t xml:space="preserve"> err=</w:t>
+      </w:r>
+      <w:r>
+        <w:rPr>
+          <w:rFonts w:ascii="Droid Sans Mono;monospace;monospace" w:hAnsi="Droid Sans Mono;monospace;monospace"/>
+          <w:b w:val="false"/>
+          <w:color w:val="E6DB74"/>
+          <w:sz w:val="21"/>
+          <w:shd w:fill="272822" w:val="clear"/>
+          <w:lang w:val="ro-RO"/>
+        </w:rPr>
+        <w:t>"Post \"</w:t>
+      </w:r>
+      <w:r>
+        <w:rPr>
+          <w:rFonts w:ascii="Droid Sans Mono;monospace;monospace" w:hAnsi="Droid Sans Mono;monospace;monospace"/>
+          <w:b w:val="false"/>
+          <w:color w:val="AE81FF"/>
+          <w:sz w:val="21"/>
+          <w:shd w:fill="272822" w:val="clear"/>
+          <w:lang w:val="ro-RO"/>
+        </w:rPr>
+        <w:t>https://192.168.122.136:6443/api/v1/namespaces/kube-system/events</w:t>
+      </w:r>
+      <w:r>
+        <w:rPr>
+          <w:rFonts w:ascii="Droid Sans Mono;monospace;monospace" w:hAnsi="Droid Sans Mono;monospace;monospace"/>
+          <w:b w:val="false"/>
+          <w:color w:val="F8F8F2"/>
+          <w:sz w:val="21"/>
+          <w:shd w:fill="272822" w:val="clear"/>
+          <w:lang w:val="ro-RO"/>
+        </w:rPr>
+        <w:t>\</w:t>
+      </w:r>
+      <w:r>
+        <w:rPr>
+          <w:rFonts w:ascii="Droid Sans Mono;monospace;monospace" w:hAnsi="Droid Sans Mono;monospace;monospace"/>
+          <w:b w:val="false"/>
+          <w:color w:val="E6DB74"/>
+          <w:sz w:val="21"/>
+          <w:shd w:fill="272822" w:val="clear"/>
+          <w:lang w:val="ro-RO"/>
+        </w:rPr>
+        <w:t>": dial tcp 192.168.122.136:6443: connect: connection refused"</w:t>
+      </w:r>
+      <w:r>
+        <w:rPr>
+          <w:rFonts w:ascii="Droid Sans Mono;monospace;monospace" w:hAnsi="Droid Sans Mono;monospace;monospace"/>
+          <w:b w:val="false"/>
+          <w:color w:val="F8F8F2"/>
+          <w:sz w:val="21"/>
+          <w:shd w:fill="272822" w:val="clear"/>
+          <w:lang w:val="ro-RO"/>
+        </w:rPr>
+        <w:t xml:space="preserve"> event=</w:t>
+      </w:r>
+      <w:r>
+        <w:rPr>
+          <w:rFonts w:ascii="Droid Sans Mono;monospace;monospace" w:hAnsi="Droid Sans Mono;monospace;monospace"/>
+          <w:b w:val="false"/>
+          <w:color w:val="E6DB74"/>
+          <w:sz w:val="21"/>
+          <w:shd w:fill="272822" w:val="clear"/>
+          <w:lang w:val="ro-RO"/>
+        </w:rPr>
+        <w:t>"&amp;Event{ObjectMeta:{etcd-k8s-node-master.1831e840c85f4d82 kube-system 0 0001-01-01 00:00:00 +0000 UTC &lt;nil&gt; &lt;nil&gt; map[] map[] [] [] []},InvolvedObject:ObjectReference{Kind:Pod,Namespace:kube-system,Name:etcd-k8s-node-master,UID:0be9da42a461eb89b3f7e0e7f21d6ab0,APIVersion:v1,ResourceVersion:,FieldPath:spec.containers{etcd},},Reason:Killing,Message:Stopping container etcd,Source:EventSource{Component:kubelet,Host:k8s-node-master,},FirstTimestamp:2025-03-31 14:04:55.706332546 +0000 UTC m=+0.179260185,LastTimestamp:2025-03-31 14:04:55.706332546 +0000 UTC m=+0.179260185,Count:1,Type:Normal,EventTime:0001-01-01 00:00:00 +0000 UTC,Series:nil,Action:,Related:nil,ReportingController:kubelet,ReportingInstance:k8s-node-master,}"</w:t>
+      </w:r>
+    </w:p>
+    <w:p>
+      <w:pPr>
+        <w:pStyle w:val="Normal"/>
+        <w:rPr>
+          <w:lang w:val="ro-RO"/>
+        </w:rPr>
+      </w:pPr>
+      <w:r>
+        <w:rPr>
+          <w:lang w:val="ro-RO"/>
+        </w:rPr>
+        <w:t>în care practic încearcă să se noteze faptul ca s-a trimis semnalul de kill către etcd însa faptul ca etcd e mort nu lasa api-ului sa noteze și e o chestie circulara.</w:t>
+      </w:r>
+    </w:p>
+    <w:p>
+      <w:pPr>
+        <w:pStyle w:val="Normal"/>
+        <w:rPr>
+          <w:lang w:val="ro-RO"/>
+        </w:rPr>
+      </w:pPr>
+      <w:r>
+        <w:rPr>
+          <w:lang w:val="ro-RO"/>
+        </w:rPr>
+      </w:r>
+    </w:p>
+    <w:p>
+      <w:pPr>
+        <w:pStyle w:val="Normal"/>
+        <w:rPr>
+          <w:lang w:val="ro-RO"/>
+        </w:rPr>
+      </w:pPr>
+      <w:r>
+        <w:rPr>
+          <w:lang w:val="ro-RO"/>
+        </w:rPr>
+        <w:t>Am rezolvat cu etcd-ul, adaugand un delay în comenzile de startup din cloud init config sa aștept pana este ready prin endpoint. Celelalte containere continua sa faileze și acum sa vedem de ce.</w:t>
+      </w:r>
+    </w:p>
+    <w:p>
+      <w:pPr>
+        <w:pStyle w:val="Normal"/>
+        <w:rPr>
+          <w:lang w:val="ro-RO"/>
+        </w:rPr>
+      </w:pPr>
+      <w:r>
+        <w:rPr>
+          <w:lang w:val="ro-RO"/>
+        </w:rPr>
+        <w:t>Sunt probleme la PLEG: pod lifecycle event generator. Practic nu mi se sync-uiesc pod-urile sa poată fi urmărite de containerd și e puțin haos</w:t>
+      </w:r>
+    </w:p>
+    <w:p>
+      <w:pPr>
+        <w:pStyle w:val="Normal"/>
+        <w:rPr>
+          <w:lang w:val="ro-RO"/>
+        </w:rPr>
+      </w:pPr>
+      <w:r>
+        <w:rPr>
+          <w:lang w:val="ro-RO"/>
+        </w:rPr>
+        <w:t>O luam de la capăt cu creearea cluster-ului și încerc sa fac de mana manual un cluster și după încerc sa automatizez.</w:t>
+      </w:r>
+    </w:p>
+    <w:p>
+      <w:pPr>
+        <w:pStyle w:val="Normal"/>
+        <w:rPr>
+          <w:lang w:val="ro-RO"/>
+        </w:rPr>
+      </w:pPr>
+      <w:r>
+        <w:rPr>
+          <w:lang w:val="ro-RO"/>
+        </w:rPr>
+        <w:t>Pt KVM-uri trebuie dezactivat swap-ul pentru k8s.</w:t>
       </w:r>
     </w:p>
     <w:p>
@@ -1411,6 +1726,703 @@
           <w:lang w:val="ro-RO"/>
         </w:rPr>
         <w:t xml:space="preserve"> </w:t>
+      </w:r>
+      <w:r>
+        <w:rPr>
+          <w:lang w:val="ro-RO"/>
+        </w:rPr>
+        <w:t>Am renunțat la cloud config pentru a rula comenzile automat, încerc sa fac un plan de bătaie pentru script-uri și pentru fisierele modificate sa le incarc de mana în kvm-uri și sa fac script-uri care sa ruleze cu sudo în cadrul acestora.</w:t>
+      </w:r>
+    </w:p>
+    <w:p>
+      <w:pPr>
+        <w:pStyle w:val="Normal"/>
+        <w:spacing w:before="0" w:after="160"/>
+        <w:rPr>
+          <w:lang w:val="ro-RO"/>
+        </w:rPr>
+      </w:pPr>
+      <w:r>
+        <w:rPr>
+          <w:rFonts w:ascii="Droid Sans Mono;monospace;monospace" w:hAnsi="Droid Sans Mono;monospace;monospace"/>
+          <w:b w:val="false"/>
+          <w:color w:val="F8F8F2"/>
+          <w:sz w:val="21"/>
+          <w:shd w:fill="272822" w:val="clear"/>
+          <w:lang w:val="ro-RO"/>
+        </w:rPr>
+        <w:t>sudo apt update</w:t>
+      </w:r>
+    </w:p>
+    <w:p>
+      <w:pPr>
+        <w:pStyle w:val="Normal"/>
+        <w:spacing w:lineRule="atLeast" w:line="285" w:before="0" w:after="0"/>
+        <w:ind w:hanging="0" w:left="0" w:right="0"/>
+        <w:rPr>
+          <w:rFonts w:ascii="Droid Sans Mono;monospace;monospace" w:hAnsi="Droid Sans Mono;monospace;monospace"/>
+          <w:b w:val="false"/>
+          <w:color w:val="F8F8F2"/>
+          <w:sz w:val="21"/>
+          <w:shd w:fill="272822" w:val="clear"/>
+        </w:rPr>
+      </w:pPr>
+      <w:r>
+        <w:rPr>
+          <w:rFonts w:ascii="Droid Sans Mono;monospace;monospace" w:hAnsi="Droid Sans Mono;monospace;monospace"/>
+          <w:b w:val="false"/>
+          <w:color w:val="F8F8F2"/>
+          <w:sz w:val="21"/>
+          <w:shd w:fill="272822" w:val="clear"/>
+        </w:rPr>
+        <w:t>sudo apt install docker.io -y</w:t>
+      </w:r>
+    </w:p>
+    <w:p>
+      <w:pPr>
+        <w:pStyle w:val="Normal"/>
+        <w:spacing w:lineRule="atLeast" w:line="285" w:before="0" w:after="0"/>
+        <w:ind w:hanging="0" w:left="0" w:right="0"/>
+        <w:rPr>
+          <w:rFonts w:ascii="Droid Sans Mono;monospace;monospace" w:hAnsi="Droid Sans Mono;monospace;monospace"/>
+          <w:b w:val="false"/>
+          <w:color w:val="F8F8F2"/>
+          <w:sz w:val="21"/>
+          <w:shd w:fill="272822" w:val="clear"/>
+        </w:rPr>
+      </w:pPr>
+      <w:r>
+        <w:rPr>
+          <w:rFonts w:ascii="Droid Sans Mono;monospace;monospace" w:hAnsi="Droid Sans Mono;monospace;monospace"/>
+          <w:b w:val="false"/>
+          <w:color w:val="F8F8F2"/>
+          <w:sz w:val="21"/>
+          <w:shd w:fill="272822" w:val="clear"/>
+        </w:rPr>
+        <w:t>curl -fsSL https://pkgs.k8s.io/core:/stable:/v1.30/deb/Release.key | sudo gpg --dearmor -o /etc/apt/keyrings/kubernetes-apt-keyring.gpg</w:t>
+      </w:r>
+    </w:p>
+    <w:p>
+      <w:pPr>
+        <w:pStyle w:val="Normal"/>
+        <w:spacing w:lineRule="atLeast" w:line="285" w:before="0" w:after="0"/>
+        <w:ind w:hanging="0" w:left="0" w:right="0"/>
+        <w:rPr>
+          <w:rFonts w:ascii="Droid Sans Mono;monospace;monospace" w:hAnsi="Droid Sans Mono;monospace;monospace"/>
+          <w:b w:val="false"/>
+          <w:color w:val="F8F8F2"/>
+          <w:sz w:val="21"/>
+          <w:shd w:fill="272822" w:val="clear"/>
+        </w:rPr>
+      </w:pPr>
+      <w:r>
+        <w:rPr>
+          <w:rFonts w:ascii="Droid Sans Mono;monospace;monospace" w:hAnsi="Droid Sans Mono;monospace;monospace"/>
+          <w:b w:val="false"/>
+          <w:color w:val="F8F8F2"/>
+          <w:sz w:val="21"/>
+          <w:shd w:fill="272822" w:val="clear"/>
+        </w:rPr>
+        <w:t>echo 'deb [</w:t>
+      </w:r>
+      <w:r>
+        <w:rPr>
+          <w:rFonts w:ascii="Droid Sans Mono;monospace;monospace" w:hAnsi="Droid Sans Mono;monospace;monospace"/>
+          <w:b w:val="false"/>
+          <w:color w:val="AE81FF"/>
+          <w:sz w:val="21"/>
+          <w:shd w:fill="272822" w:val="clear"/>
+        </w:rPr>
+        <w:t>signed-by=/etc/apt/keyrings/kubernetes-apt-keyring.gpg</w:t>
+      </w:r>
+      <w:r>
+        <w:rPr>
+          <w:rFonts w:ascii="Droid Sans Mono;monospace;monospace" w:hAnsi="Droid Sans Mono;monospace;monospace"/>
+          <w:b w:val="false"/>
+          <w:color w:val="F8F8F2"/>
+          <w:sz w:val="21"/>
+          <w:shd w:fill="272822" w:val="clear"/>
+        </w:rPr>
+        <w:t>] https://pkgs.k8s.io/core:/stable:/v1.30/deb/ /' | sudo tee /etc/apt/sources.list.d/kubernetes.list</w:t>
+      </w:r>
+    </w:p>
+    <w:p>
+      <w:pPr>
+        <w:pStyle w:val="Normal"/>
+        <w:spacing w:lineRule="atLeast" w:line="285" w:before="0" w:after="0"/>
+        <w:ind w:hanging="0" w:left="0" w:right="0"/>
+        <w:rPr>
+          <w:rFonts w:ascii="Droid Sans Mono;monospace;monospace" w:hAnsi="Droid Sans Mono;monospace;monospace"/>
+          <w:b w:val="false"/>
+          <w:color w:val="F8F8F2"/>
+          <w:sz w:val="21"/>
+          <w:shd w:fill="272822" w:val="clear"/>
+        </w:rPr>
+      </w:pPr>
+      <w:r>
+        <w:rPr>
+          <w:rFonts w:ascii="Droid Sans Mono;monospace;monospace" w:hAnsi="Droid Sans Mono;monospace;monospace"/>
+          <w:b w:val="false"/>
+          <w:color w:val="F8F8F2"/>
+          <w:sz w:val="21"/>
+          <w:shd w:fill="272822" w:val="clear"/>
+        </w:rPr>
+        <w:t>sudo apt update</w:t>
+      </w:r>
+    </w:p>
+    <w:p>
+      <w:pPr>
+        <w:pStyle w:val="Normal"/>
+        <w:spacing w:lineRule="atLeast" w:line="285" w:before="0" w:after="0"/>
+        <w:ind w:hanging="0" w:left="0" w:right="0"/>
+        <w:rPr>
+          <w:rFonts w:ascii="Droid Sans Mono;monospace;monospace" w:hAnsi="Droid Sans Mono;monospace;monospace"/>
+          <w:b w:val="false"/>
+          <w:color w:val="F8F8F2"/>
+          <w:sz w:val="21"/>
+          <w:shd w:fill="272822" w:val="clear"/>
+        </w:rPr>
+      </w:pPr>
+      <w:r>
+        <w:rPr>
+          <w:rFonts w:ascii="Droid Sans Mono;monospace;monospace" w:hAnsi="Droid Sans Mono;monospace;monospace"/>
+          <w:b w:val="false"/>
+          <w:color w:val="F8F8F2"/>
+          <w:sz w:val="21"/>
+          <w:shd w:fill="272822" w:val="clear"/>
+        </w:rPr>
+        <w:t>sudo apt install kubeadm kubelet kubectl -y</w:t>
+      </w:r>
+    </w:p>
+    <w:p>
+      <w:pPr>
+        <w:pStyle w:val="Normal"/>
+        <w:spacing w:lineRule="atLeast" w:line="285" w:before="0" w:after="0"/>
+        <w:ind w:hanging="0" w:left="0" w:right="0"/>
+        <w:rPr>
+          <w:rFonts w:ascii="Droid Sans Mono;monospace;monospace" w:hAnsi="Droid Sans Mono;monospace;monospace"/>
+          <w:b w:val="false"/>
+          <w:color w:val="F8F8F2"/>
+          <w:sz w:val="21"/>
+          <w:shd w:fill="272822" w:val="clear"/>
+        </w:rPr>
+      </w:pPr>
+      <w:r>
+        <w:rPr>
+          <w:rFonts w:ascii="Droid Sans Mono;monospace;monospace" w:hAnsi="Droid Sans Mono;monospace;monospace"/>
+          <w:b w:val="false"/>
+          <w:color w:val="F8F8F2"/>
+          <w:sz w:val="21"/>
+          <w:shd w:fill="272822" w:val="clear"/>
+        </w:rPr>
+        <w:t>sudo apt-mark hold kubeadm kubelet kubectl</w:t>
+      </w:r>
+    </w:p>
+    <w:p>
+      <w:pPr>
+        <w:pStyle w:val="Normal"/>
+        <w:spacing w:lineRule="atLeast" w:line="285" w:before="0" w:after="0"/>
+        <w:rPr/>
+      </w:pPr>
+      <w:r>
+        <w:rPr/>
+      </w:r>
+    </w:p>
+    <w:p>
+      <w:pPr>
+        <w:pStyle w:val="Normal"/>
+        <w:spacing w:lineRule="atLeast" w:line="285" w:before="0" w:after="0"/>
+        <w:ind w:hanging="0" w:left="0" w:right="0"/>
+        <w:rPr>
+          <w:rFonts w:ascii="Droid Sans Mono;monospace;monospace" w:hAnsi="Droid Sans Mono;monospace;monospace"/>
+          <w:b/>
+          <w:color w:val="A6E22E"/>
+          <w:sz w:val="21"/>
+          <w:shd w:fill="272822" w:val="clear"/>
+        </w:rPr>
+      </w:pPr>
+      <w:r>
+        <w:rPr>
+          <w:rFonts w:ascii="Droid Sans Mono;monospace;monospace" w:hAnsi="Droid Sans Mono;monospace;monospace"/>
+          <w:b/>
+          <w:color w:val="A6E22E"/>
+          <w:sz w:val="21"/>
+          <w:shd w:fill="272822" w:val="clear"/>
+        </w:rPr>
+        <w:t># avem kubernetes pe masini - comenzile de mai sus trb pe toate vm-urile</w:t>
+      </w:r>
+    </w:p>
+    <w:p>
+      <w:pPr>
+        <w:pStyle w:val="Normal"/>
+        <w:spacing w:lineRule="atLeast" w:line="285" w:before="0" w:after="0"/>
+        <w:rPr/>
+      </w:pPr>
+      <w:r>
+        <w:rPr/>
+      </w:r>
+    </w:p>
+    <w:p>
+      <w:pPr>
+        <w:pStyle w:val="Normal"/>
+        <w:spacing w:lineRule="atLeast" w:line="285" w:before="0" w:after="0"/>
+        <w:ind w:hanging="0" w:left="0" w:right="0"/>
+        <w:rPr>
+          <w:rFonts w:ascii="Droid Sans Mono;monospace;monospace" w:hAnsi="Droid Sans Mono;monospace;monospace"/>
+          <w:b/>
+          <w:color w:val="A6E22E"/>
+          <w:sz w:val="21"/>
+          <w:shd w:fill="272822" w:val="clear"/>
+        </w:rPr>
+      </w:pPr>
+      <w:r>
+        <w:rPr>
+          <w:rFonts w:ascii="Droid Sans Mono;monospace;monospace" w:hAnsi="Droid Sans Mono;monospace;monospace"/>
+          <w:b/>
+          <w:color w:val="A6E22E"/>
+          <w:sz w:val="21"/>
+          <w:shd w:fill="272822" w:val="clear"/>
+        </w:rPr>
+        <w:t># trb sa aducem containerd.conf pe toate vm-urile - il lasam la ~</w:t>
+      </w:r>
+    </w:p>
+    <w:p>
+      <w:pPr>
+        <w:pStyle w:val="Normal"/>
+        <w:spacing w:lineRule="atLeast" w:line="285" w:before="0" w:after="0"/>
+        <w:ind w:hanging="0" w:left="0" w:right="0"/>
+        <w:rPr>
+          <w:rFonts w:ascii="Droid Sans Mono;monospace;monospace" w:hAnsi="Droid Sans Mono;monospace;monospace"/>
+          <w:b/>
+          <w:color w:val="A6E22E"/>
+          <w:sz w:val="21"/>
+          <w:shd w:fill="272822" w:val="clear"/>
+        </w:rPr>
+      </w:pPr>
+      <w:r>
+        <w:rPr>
+          <w:rFonts w:ascii="Droid Sans Mono;monospace;monospace" w:hAnsi="Droid Sans Mono;monospace;monospace"/>
+          <w:b/>
+          <w:color w:val="A6E22E"/>
+          <w:sz w:val="21"/>
+          <w:shd w:fill="272822" w:val="clear"/>
+        </w:rPr>
+        <w:t># script de rulat pe masina</w:t>
+      </w:r>
+    </w:p>
+    <w:p>
+      <w:pPr>
+        <w:pStyle w:val="Normal"/>
+        <w:spacing w:lineRule="atLeast" w:line="285" w:before="0" w:after="0"/>
+        <w:ind w:hanging="0" w:left="0" w:right="0"/>
+        <w:rPr>
+          <w:rFonts w:ascii="Droid Sans Mono;monospace;monospace" w:hAnsi="Droid Sans Mono;monospace;monospace"/>
+          <w:b w:val="false"/>
+          <w:color w:val="F8F8F2"/>
+          <w:sz w:val="21"/>
+          <w:shd w:fill="272822" w:val="clear"/>
+        </w:rPr>
+      </w:pPr>
+      <w:r>
+        <w:rPr>
+          <w:rFonts w:ascii="Droid Sans Mono;monospace;monospace" w:hAnsi="Droid Sans Mono;monospace;monospace"/>
+          <w:b w:val="false"/>
+          <w:color w:val="F8F8F2"/>
+          <w:sz w:val="21"/>
+          <w:shd w:fill="272822" w:val="clear"/>
+        </w:rPr>
+        <w:t>scp utilFiles/containerd.conf kubernetes@IP:~</w:t>
+      </w:r>
+    </w:p>
+    <w:p>
+      <w:pPr>
+        <w:pStyle w:val="Normal"/>
+        <w:spacing w:lineRule="atLeast" w:line="285" w:before="0" w:after="0"/>
+        <w:ind w:hanging="0" w:left="0" w:right="0"/>
+        <w:rPr>
+          <w:rFonts w:ascii="Droid Sans Mono;monospace;monospace" w:hAnsi="Droid Sans Mono;monospace;monospace"/>
+          <w:b w:val="false"/>
+          <w:color w:val="F8F8F2"/>
+          <w:sz w:val="21"/>
+          <w:shd w:fill="272822" w:val="clear"/>
+        </w:rPr>
+      </w:pPr>
+      <w:r>
+        <w:rPr>
+          <w:rFonts w:ascii="Droid Sans Mono;monospace;monospace" w:hAnsi="Droid Sans Mono;monospace;monospace"/>
+          <w:b w:val="false"/>
+          <w:color w:val="F8F8F2"/>
+          <w:sz w:val="21"/>
+          <w:shd w:fill="272822" w:val="clear"/>
+        </w:rPr>
+        <w:t>scp utilFiles/kubernetes.conf kubernetes@IP:~</w:t>
+      </w:r>
+    </w:p>
+    <w:p>
+      <w:pPr>
+        <w:pStyle w:val="Normal"/>
+        <w:spacing w:lineRule="atLeast" w:line="285" w:before="0" w:after="0"/>
+        <w:ind w:hanging="0" w:left="0" w:right="0"/>
+        <w:rPr>
+          <w:rFonts w:ascii="Droid Sans Mono;monospace;monospace" w:hAnsi="Droid Sans Mono;monospace;monospace"/>
+          <w:b w:val="false"/>
+          <w:color w:val="F8F8F2"/>
+          <w:sz w:val="21"/>
+          <w:shd w:fill="272822" w:val="clear"/>
+        </w:rPr>
+      </w:pPr>
+      <w:r>
+        <w:rPr>
+          <w:rFonts w:ascii="Droid Sans Mono;monospace;monospace" w:hAnsi="Droid Sans Mono;monospace;monospace"/>
+          <w:b w:val="false"/>
+          <w:color w:val="F8F8F2"/>
+          <w:sz w:val="21"/>
+          <w:shd w:fill="272822" w:val="clear"/>
+        </w:rPr>
+        <w:t>scp utilFiles/kubelet kubernetes@IP:~</w:t>
+      </w:r>
+    </w:p>
+    <w:p>
+      <w:pPr>
+        <w:pStyle w:val="Normal"/>
+        <w:spacing w:lineRule="atLeast" w:line="285" w:before="0" w:after="0"/>
+        <w:rPr/>
+      </w:pPr>
+      <w:r>
+        <w:rPr/>
+      </w:r>
+    </w:p>
+    <w:p>
+      <w:pPr>
+        <w:pStyle w:val="Normal"/>
+        <w:spacing w:lineRule="atLeast" w:line="285" w:before="0" w:after="0"/>
+        <w:ind w:hanging="0" w:left="0" w:right="0"/>
+        <w:rPr>
+          <w:rFonts w:ascii="Droid Sans Mono;monospace;monospace" w:hAnsi="Droid Sans Mono;monospace;monospace"/>
+          <w:b/>
+          <w:color w:val="A6E22E"/>
+          <w:sz w:val="21"/>
+          <w:shd w:fill="272822" w:val="clear"/>
+        </w:rPr>
+      </w:pPr>
+      <w:r>
+        <w:rPr>
+          <w:rFonts w:ascii="Droid Sans Mono;monospace;monospace" w:hAnsi="Droid Sans Mono;monospace;monospace"/>
+          <w:b/>
+          <w:color w:val="A6E22E"/>
+          <w:sz w:val="21"/>
+          <w:shd w:fill="272822" w:val="clear"/>
+        </w:rPr>
+        <w:t># la fel cr ca merge si pt niste script uri de rulat in vm</w:t>
+      </w:r>
+    </w:p>
+    <w:p>
+      <w:pPr>
+        <w:pStyle w:val="Normal"/>
+        <w:spacing w:lineRule="atLeast" w:line="285" w:before="0" w:after="0"/>
+        <w:ind w:hanging="0" w:left="0" w:right="0"/>
+        <w:rPr>
+          <w:rFonts w:ascii="Droid Sans Mono;monospace;monospace" w:hAnsi="Droid Sans Mono;monospace;monospace"/>
+          <w:b w:val="false"/>
+          <w:color w:val="F8F8F2"/>
+          <w:sz w:val="21"/>
+          <w:shd w:fill="272822" w:val="clear"/>
+        </w:rPr>
+      </w:pPr>
+      <w:r>
+        <w:rPr>
+          <w:rFonts w:ascii="Droid Sans Mono;monospace;monospace" w:hAnsi="Droid Sans Mono;monospace;monospace"/>
+          <w:b w:val="false"/>
+          <w:color w:val="F8F8F2"/>
+          <w:sz w:val="21"/>
+          <w:shd w:fill="272822" w:val="clear"/>
+        </w:rPr>
+        <w:t>scp utilFiles/scriptMaster</w:t>
+      </w:r>
+    </w:p>
+    <w:p>
+      <w:pPr>
+        <w:pStyle w:val="Normal"/>
+        <w:spacing w:lineRule="atLeast" w:line="285" w:before="0" w:after="0"/>
+        <w:ind w:hanging="0" w:left="0" w:right="0"/>
+        <w:rPr>
+          <w:rFonts w:ascii="Droid Sans Mono;monospace;monospace" w:hAnsi="Droid Sans Mono;monospace;monospace"/>
+          <w:b w:val="false"/>
+          <w:color w:val="F8F8F2"/>
+          <w:sz w:val="21"/>
+          <w:shd w:fill="272822" w:val="clear"/>
+        </w:rPr>
+      </w:pPr>
+      <w:r>
+        <w:rPr>
+          <w:rFonts w:ascii="Droid Sans Mono;monospace;monospace" w:hAnsi="Droid Sans Mono;monospace;monospace"/>
+          <w:b w:val="false"/>
+          <w:color w:val="F8F8F2"/>
+          <w:sz w:val="21"/>
+          <w:shd w:fill="272822" w:val="clear"/>
+        </w:rPr>
+        <w:t>scp utilFiles/scriptWorker</w:t>
+      </w:r>
+    </w:p>
+    <w:p>
+      <w:pPr>
+        <w:pStyle w:val="Normal"/>
+        <w:spacing w:lineRule="atLeast" w:line="285" w:before="0" w:after="0"/>
+        <w:ind w:hanging="0" w:left="0" w:right="0"/>
+        <w:rPr>
+          <w:rFonts w:ascii="Droid Sans Mono;monospace;monospace" w:hAnsi="Droid Sans Mono;monospace;monospace"/>
+          <w:b/>
+          <w:color w:val="A6E22E"/>
+          <w:sz w:val="21"/>
+          <w:shd w:fill="272822" w:val="clear"/>
+        </w:rPr>
+      </w:pPr>
+      <w:r>
+        <w:rPr>
+          <w:rFonts w:ascii="Droid Sans Mono;monospace;monospace" w:hAnsi="Droid Sans Mono;monospace;monospace"/>
+          <w:b/>
+          <w:color w:val="A6E22E"/>
+          <w:sz w:val="21"/>
+          <w:shd w:fill="272822" w:val="clear"/>
+        </w:rPr>
+        <w:t># asta pt fiecare ip</w:t>
+      </w:r>
+    </w:p>
+    <w:p>
+      <w:pPr>
+        <w:pStyle w:val="Normal"/>
+        <w:spacing w:lineRule="atLeast" w:line="285" w:before="0" w:after="0"/>
+        <w:rPr/>
+      </w:pPr>
+      <w:r>
+        <w:rPr/>
+      </w:r>
+    </w:p>
+    <w:p>
+      <w:pPr>
+        <w:pStyle w:val="Normal"/>
+        <w:spacing w:lineRule="atLeast" w:line="285" w:before="0" w:after="0"/>
+        <w:ind w:hanging="0" w:left="0" w:right="0"/>
+        <w:rPr>
+          <w:rFonts w:ascii="Droid Sans Mono;monospace;monospace" w:hAnsi="Droid Sans Mono;monospace;monospace"/>
+          <w:b/>
+          <w:color w:val="A6E22E"/>
+          <w:sz w:val="21"/>
+          <w:shd w:fill="272822" w:val="clear"/>
+        </w:rPr>
+      </w:pPr>
+      <w:r>
+        <w:rPr>
+          <w:rFonts w:ascii="Droid Sans Mono;monospace;monospace" w:hAnsi="Droid Sans Mono;monospace;monospace"/>
+          <w:b/>
+          <w:color w:val="A6E22E"/>
+          <w:sz w:val="21"/>
+          <w:shd w:fill="272822" w:val="clear"/>
+        </w:rPr>
+        <w:t># inapoi pe fiecare kvm</w:t>
+      </w:r>
+    </w:p>
+    <w:p>
+      <w:pPr>
+        <w:pStyle w:val="Normal"/>
+        <w:spacing w:lineRule="atLeast" w:line="285" w:before="0" w:after="0"/>
+        <w:rPr/>
+      </w:pPr>
+      <w:r>
+        <w:rPr/>
+      </w:r>
+    </w:p>
+    <w:p>
+      <w:pPr>
+        <w:pStyle w:val="Normal"/>
+        <w:spacing w:lineRule="atLeast" w:line="285" w:before="0" w:after="0"/>
+        <w:ind w:hanging="0" w:left="0" w:right="0"/>
+        <w:rPr>
+          <w:rFonts w:ascii="Droid Sans Mono;monospace;monospace" w:hAnsi="Droid Sans Mono;monospace;monospace"/>
+          <w:b w:val="false"/>
+          <w:color w:val="F8F8F2"/>
+          <w:sz w:val="21"/>
+          <w:shd w:fill="272822" w:val="clear"/>
+        </w:rPr>
+      </w:pPr>
+      <w:r>
+        <w:rPr>
+          <w:rFonts w:ascii="Droid Sans Mono;monospace;monospace" w:hAnsi="Droid Sans Mono;monospace;monospace"/>
+          <w:b w:val="false"/>
+          <w:color w:val="F8F8F2"/>
+          <w:sz w:val="21"/>
+          <w:shd w:fill="272822" w:val="clear"/>
+        </w:rPr>
+        <w:t>cp ~/containerd.conf /etc/modules-load.d/containerd.conf</w:t>
+      </w:r>
+    </w:p>
+    <w:p>
+      <w:pPr>
+        <w:pStyle w:val="Normal"/>
+        <w:spacing w:lineRule="atLeast" w:line="285" w:before="0" w:after="0"/>
+        <w:rPr/>
+      </w:pPr>
+      <w:r>
+        <w:rPr/>
+      </w:r>
+    </w:p>
+    <w:p>
+      <w:pPr>
+        <w:pStyle w:val="Normal"/>
+        <w:spacing w:lineRule="atLeast" w:line="285" w:before="0" w:after="0"/>
+        <w:ind w:hanging="0" w:left="0" w:right="0"/>
+        <w:rPr>
+          <w:rFonts w:ascii="Droid Sans Mono;monospace;monospace" w:hAnsi="Droid Sans Mono;monospace;monospace"/>
+          <w:b w:val="false"/>
+          <w:color w:val="F8F8F2"/>
+          <w:sz w:val="21"/>
+          <w:shd w:fill="272822" w:val="clear"/>
+        </w:rPr>
+      </w:pPr>
+      <w:r>
+        <w:rPr>
+          <w:rFonts w:ascii="Droid Sans Mono;monospace;monospace" w:hAnsi="Droid Sans Mono;monospace;monospace"/>
+          <w:b w:val="false"/>
+          <w:color w:val="F8F8F2"/>
+          <w:sz w:val="21"/>
+          <w:shd w:fill="272822" w:val="clear"/>
+        </w:rPr>
+        <w:t>sudo modprobe overlay</w:t>
+      </w:r>
+    </w:p>
+    <w:p>
+      <w:pPr>
+        <w:pStyle w:val="Normal"/>
+        <w:spacing w:lineRule="atLeast" w:line="285" w:before="0" w:after="0"/>
+        <w:ind w:hanging="0" w:left="0" w:right="0"/>
+        <w:rPr>
+          <w:rFonts w:ascii="Droid Sans Mono;monospace;monospace" w:hAnsi="Droid Sans Mono;monospace;monospace"/>
+          <w:b w:val="false"/>
+          <w:color w:val="F8F8F2"/>
+          <w:sz w:val="21"/>
+          <w:shd w:fill="272822" w:val="clear"/>
+        </w:rPr>
+      </w:pPr>
+      <w:r>
+        <w:rPr>
+          <w:rFonts w:ascii="Droid Sans Mono;monospace;monospace" w:hAnsi="Droid Sans Mono;monospace;monospace"/>
+          <w:b w:val="false"/>
+          <w:color w:val="F8F8F2"/>
+          <w:sz w:val="21"/>
+          <w:shd w:fill="272822" w:val="clear"/>
+        </w:rPr>
+        <w:t>sudo modprobe br_netfilter</w:t>
+      </w:r>
+    </w:p>
+    <w:p>
+      <w:pPr>
+        <w:pStyle w:val="Normal"/>
+        <w:spacing w:lineRule="atLeast" w:line="285" w:before="0" w:after="0"/>
+        <w:rPr/>
+      </w:pPr>
+      <w:r>
+        <w:rPr/>
+      </w:r>
+    </w:p>
+    <w:p>
+      <w:pPr>
+        <w:pStyle w:val="Normal"/>
+        <w:spacing w:lineRule="atLeast" w:line="285" w:before="0" w:after="0"/>
+        <w:ind w:hanging="0" w:left="0" w:right="0"/>
+        <w:rPr>
+          <w:rFonts w:ascii="Droid Sans Mono;monospace;monospace" w:hAnsi="Droid Sans Mono;monospace;monospace"/>
+          <w:b w:val="false"/>
+          <w:color w:val="F8F8F2"/>
+          <w:sz w:val="21"/>
+          <w:shd w:fill="272822" w:val="clear"/>
+        </w:rPr>
+      </w:pPr>
+      <w:r>
+        <w:rPr>
+          <w:rFonts w:ascii="Droid Sans Mono;monospace;monospace" w:hAnsi="Droid Sans Mono;monospace;monospace"/>
+          <w:b w:val="false"/>
+          <w:color w:val="F8F8F2"/>
+          <w:sz w:val="21"/>
+          <w:shd w:fill="272822" w:val="clear"/>
+        </w:rPr>
+        <w:t>cp ~/kubernetes.conf /etc/sysctl.d/kubernetes.conf</w:t>
+      </w:r>
+    </w:p>
+    <w:p>
+      <w:pPr>
+        <w:pStyle w:val="Normal"/>
+        <w:spacing w:lineRule="atLeast" w:line="285" w:before="0" w:after="0"/>
+        <w:rPr/>
+      </w:pPr>
+      <w:r>
+        <w:rPr/>
+      </w:r>
+    </w:p>
+    <w:p>
+      <w:pPr>
+        <w:pStyle w:val="Normal"/>
+        <w:spacing w:lineRule="atLeast" w:line="285" w:before="0" w:after="0"/>
+        <w:ind w:hanging="0" w:left="0" w:right="0"/>
+        <w:rPr>
+          <w:rFonts w:ascii="Droid Sans Mono;monospace;monospace" w:hAnsi="Droid Sans Mono;monospace;monospace"/>
+          <w:b w:val="false"/>
+          <w:color w:val="F8F8F2"/>
+          <w:sz w:val="21"/>
+          <w:shd w:fill="272822" w:val="clear"/>
+        </w:rPr>
+      </w:pPr>
+      <w:r>
+        <w:rPr>
+          <w:rFonts w:ascii="Droid Sans Mono;monospace;monospace" w:hAnsi="Droid Sans Mono;monospace;monospace"/>
+          <w:b w:val="false"/>
+          <w:color w:val="F8F8F2"/>
+          <w:sz w:val="21"/>
+          <w:shd w:fill="272822" w:val="clear"/>
+        </w:rPr>
+        <w:t>sudo sysctl --system</w:t>
+      </w:r>
+    </w:p>
+    <w:p>
+      <w:pPr>
+        <w:pStyle w:val="Normal"/>
+        <w:spacing w:lineRule="atLeast" w:line="285" w:before="0" w:after="0"/>
+        <w:rPr>
+          <w:rFonts w:ascii="Droid Sans Mono;monospace;monospace" w:hAnsi="Droid Sans Mono;monospace;monospace"/>
+          <w:b w:val="false"/>
+          <w:color w:val="F8F8F2"/>
+          <w:sz w:val="21"/>
+          <w:shd w:fill="272822" w:val="clear"/>
+        </w:rPr>
+      </w:pPr>
+      <w:r>
+        <w:rPr>
+          <w:rFonts w:ascii="Droid Sans Mono;monospace;monospace" w:hAnsi="Droid Sans Mono;monospace;monospace"/>
+          <w:b w:val="false"/>
+          <w:color w:val="F8F8F2"/>
+          <w:sz w:val="21"/>
+          <w:shd w:fill="272822" w:val="clear"/>
+        </w:rPr>
+      </w:r>
+    </w:p>
+    <w:p>
+      <w:pPr>
+        <w:pStyle w:val="Normal"/>
+        <w:spacing w:before="0" w:after="160"/>
+        <w:rPr>
+          <w:lang w:val="ro-RO"/>
+        </w:rPr>
+      </w:pPr>
+      <w:r>
+        <w:rPr>
+          <w:lang w:val="ro-RO"/>
+        </w:rPr>
+        <w:t>a</w:t>
+      </w:r>
+      <w:r>
+        <w:rPr>
+          <w:lang w:val="ro-RO"/>
+        </w:rPr>
+        <w:t>m început rescrierea script-ului de creeare a mașinilor virtuale efectuand configurarea de kubernetes și alte configurari din script-uri copiate și rulate prin ssh</w:t>
       </w:r>
     </w:p>
     <w:sectPr>
@@ -2095,6 +3107,7 @@
     <w:qFormat/>
     <w:pPr>
       <w:widowControl/>
+      <w:suppressAutoHyphens w:val="true"/>
       <w:bidi w:val="0"/>
       <w:spacing w:lineRule="auto" w:line="259" w:before="0" w:after="160"/>
       <w:jc w:val="left"/>

</xml_diff>

<commit_message>
working version to create local cluster
</commit_message>
<xml_diff>
--- a/Notite licenta.docx
+++ b/Notite licenta.docx
@@ -2432,6 +2432,21 @@
           <w:lang w:val="ro-RO"/>
         </w:rPr>
         <w:t>am rescris script-urile de creeare a kvm-urilor, avem containere stabile de kubeadm pe master node, trebuie reparat node network manager-ul, în cazul nostru flannel</w:t>
+      </w:r>
+    </w:p>
+    <w:p>
+      <w:pPr>
+        <w:pStyle w:val="Normal"/>
+        <w:spacing w:before="0" w:after="160"/>
+        <w:rPr>
+          <w:lang w:val="ro-RO"/>
+        </w:rPr>
+      </w:pPr>
+      <w:r>
+        <w:rPr>
+          <w:lang w:val="ro-RO"/>
+        </w:rPr>
+        <w:t>gata avem script automat de creeare a unui cluster yupy, trb puțin optimizat ca mănâncă multe resurse acum</w:t>
       </w:r>
     </w:p>
     <w:sectPr>

</xml_diff>

<commit_message>
combined all resource blockers under one python server, added swagger documentation for easier testing
</commit_message>
<xml_diff>
--- a/Notite licenta.docx
+++ b/Notite licenta.docx
@@ -2447,6 +2447,63 @@
           <w:lang w:val="ro-RO"/>
         </w:rPr>
         <w:t>gata avem script automat de creeare a unui cluster yupy, trb puțin optimizat ca mănâncă multe resurse acum</w:t>
+      </w:r>
+    </w:p>
+    <w:p>
+      <w:pPr>
+        <w:pStyle w:val="Normal"/>
+        <w:spacing w:before="0" w:after="160"/>
+        <w:rPr>
+          <w:lang w:val="ro-RO"/>
+        </w:rPr>
+      </w:pPr>
+      <w:r>
+        <w:rPr/>
+      </w:r>
+    </w:p>
+    <w:p>
+      <w:pPr>
+        <w:pStyle w:val="Normal"/>
+        <w:spacing w:before="0" w:after="160"/>
+        <w:rPr>
+          <w:lang w:val="ro-RO"/>
+        </w:rPr>
+      </w:pPr>
+      <w:r>
+        <w:rPr>
+          <w:lang w:val="ro-RO"/>
+        </w:rPr>
+        <w:t>Având cluster-ul gata, acum revenim la creearea aplicatiilor de blocare a resurselor.</w:t>
+      </w:r>
+    </w:p>
+    <w:p>
+      <w:pPr>
+        <w:pStyle w:val="Normal"/>
+        <w:spacing w:before="0" w:after="160"/>
+        <w:rPr>
+          <w:lang w:val="ro-RO"/>
+        </w:rPr>
+      </w:pPr>
+      <w:r>
+        <w:rPr>
+          <w:lang w:val="ro-RO"/>
+        </w:rPr>
+        <w:t>O să rescriu aplicatiile din 4 aplicații separate intr un singur rest api cu flask care, în funcție de call-uri, blochează anumite resurse, și astfel prin deploy-erea unui singur pod cu aceasta aplicație pe fiecare nod din cluster, pot altera resursele disponibile de pe fiecare nod. Eliminam și overhead-ul necesar sa gestionam 4 pod-uri cu 4 aplicații separate care fiecare sa blocheze o singura resursa.</w:t>
+      </w:r>
+    </w:p>
+    <w:p>
+      <w:pPr>
+        <w:pStyle w:val="Normal"/>
+        <w:spacing w:before="0" w:after="160"/>
+        <w:rPr>
+          <w:lang w:val="ro-RO"/>
+        </w:rPr>
+      </w:pPr>
+      <w:r>
+        <w:rPr>
+          <w:lang w:val="ro-RO"/>
+        </w:rPr>
+        <w:t>Am modificat aplicația și avem un singur server de python care primește request-uri care blochează anumite resurse. Am făcut și documentatie cu swagger pentru o testare mai usoara</w:t>
       </w:r>
     </w:p>
     <w:sectPr>

</xml_diff>

<commit_message>
added frontend init files, first will start building backend
</commit_message>
<xml_diff>
--- a/Notite licenta.docx
+++ b/Notite licenta.docx
@@ -2458,7 +2458,9 @@
         </w:rPr>
       </w:pPr>
       <w:r>
-        <w:rPr/>
+        <w:rPr>
+          <w:lang w:val="ro-RO"/>
+        </w:rPr>
       </w:r>
     </w:p>
     <w:p>
@@ -2503,7 +2505,31 @@
         <w:rPr>
           <w:lang w:val="ro-RO"/>
         </w:rPr>
-        <w:t>Am modificat aplicația și avem un singur server de python care primește request-uri care blochează anumite resurse. Am făcut și documentatie cu swagger pentru o testare mai usoara</w:t>
+        <w:t>Am modificat aplicația și avem un singur server de python care primește request-uri care blochează anumite resurse. Am făcut și documentatie cu swagger pentru o testare mai ușoară</w:t>
+      </w:r>
+    </w:p>
+    <w:p>
+      <w:pPr>
+        <w:pStyle w:val="Normal"/>
+        <w:spacing w:before="0" w:after="160"/>
+        <w:rPr>
+          <w:lang w:val="ro-RO"/>
+        </w:rPr>
+      </w:pPr>
+      <w:r>
+        <w:rPr/>
+      </w:r>
+    </w:p>
+    <w:p>
+      <w:pPr>
+        <w:pStyle w:val="Normal"/>
+        <w:spacing w:before="0" w:after="160"/>
+        <w:rPr>
+          <w:lang w:val="ro-RO"/>
+        </w:rPr>
+      </w:pPr>
+      <w:r>
+        <w:rPr/>
       </w:r>
     </w:p>
     <w:sectPr>

</xml_diff>

<commit_message>
Mentioned new changes and ideas to notite file
</commit_message>
<xml_diff>
--- a/Notite licenta.docx
+++ b/Notite licenta.docx
@@ -2529,7 +2529,200 @@
         </w:rPr>
       </w:pPr>
       <w:r>
-        <w:rPr/>
+        <w:rPr>
+          <w:lang w:val="ro-RO"/>
+        </w:rPr>
+        <w:t>Voi avea 2 functionalitati.</w:t>
+      </w:r>
+    </w:p>
+    <w:p>
+      <w:pPr>
+        <w:pStyle w:val="Normal"/>
+        <w:spacing w:before="0" w:after="160"/>
+        <w:rPr>
+          <w:lang w:val="ro-RO"/>
+        </w:rPr>
+      </w:pPr>
+      <w:r>
+        <w:rPr>
+          <w:lang w:val="ro-RO"/>
+        </w:rPr>
+        <w:t>Întâi vom avea antrenare care include și numele podului – modelul învața comportamentul container-ului pe care îl deployaza. Aici vom avea 2 categorii:</w:t>
+      </w:r>
+    </w:p>
+    <w:p>
+      <w:pPr>
+        <w:pStyle w:val="Normal"/>
+        <w:spacing w:before="0" w:after="160"/>
+        <w:rPr>
+          <w:lang w:val="ro-RO"/>
+        </w:rPr>
+      </w:pPr>
+      <w:r>
+        <w:rPr>
+          <w:lang w:val="ro-RO"/>
+        </w:rPr>
+        <w:t>- la nivel de aplicație întreaga unde modelul alege după numele aplicației și știe toate componentele și cum ar interactiona intre ele</w:t>
+      </w:r>
+    </w:p>
+    <w:p>
+      <w:pPr>
+        <w:pStyle w:val="Normal"/>
+        <w:spacing w:before="0" w:after="160"/>
+        <w:rPr>
+          <w:lang w:val="ro-RO"/>
+        </w:rPr>
+      </w:pPr>
+      <w:r>
+        <w:rPr>
+          <w:lang w:val="ro-RO"/>
+        </w:rPr>
+        <w:t>Aici, practic vrem un scheduler la nivel de proiect / aplicație care sa înțeleagă comportamentul intre componente și servicii și sa poată vedea când face scheduling fiecare nod ce pod-uri are, ce pod are de deployat și astfel sa ia alegerea</w:t>
+      </w:r>
+    </w:p>
+    <w:p>
+      <w:pPr>
+        <w:pStyle w:val="Normal"/>
+        <w:spacing w:before="0" w:after="160"/>
+        <w:rPr>
+          <w:lang w:val="ro-RO"/>
+        </w:rPr>
+      </w:pPr>
+      <w:r>
+        <w:rPr>
+          <w:lang w:val="ro-RO"/>
+        </w:rPr>
+        <w:t>- la nivel de pod unde se învața comportamentul unui singur pod</w:t>
+      </w:r>
+    </w:p>
+    <w:p>
+      <w:pPr>
+        <w:pStyle w:val="Normal"/>
+        <w:spacing w:before="0" w:after="160"/>
+        <w:rPr>
+          <w:lang w:val="ro-RO"/>
+        </w:rPr>
+      </w:pPr>
+      <w:r>
+        <w:rPr>
+          <w:lang w:val="ro-RO"/>
+        </w:rPr>
+        <w:t>Aici, scheduler-ul învața comportamentul individual al unui pod și astfel vede la fiecare nod ce resurse are și este fine tuned pt un anume pod</w:t>
+      </w:r>
+    </w:p>
+    <w:p>
+      <w:pPr>
+        <w:pStyle w:val="Normal"/>
+        <w:spacing w:before="0" w:after="160"/>
+        <w:rPr>
+          <w:lang w:val="ro-RO"/>
+        </w:rPr>
+      </w:pPr>
+      <w:r>
+        <w:rPr/>
+      </w:r>
+    </w:p>
+    <w:p>
+      <w:pPr>
+        <w:pStyle w:val="Normal"/>
+        <w:spacing w:before="0" w:after="160"/>
+        <w:rPr>
+          <w:lang w:val="ro-RO"/>
+        </w:rPr>
+      </w:pPr>
+      <w:r>
+        <w:rPr>
+          <w:lang w:val="ro-RO"/>
+        </w:rPr>
+        <w:t>Acum încep sa construiesc aplicația, care va avea 4 componente:</w:t>
+      </w:r>
+    </w:p>
+    <w:p>
+      <w:pPr>
+        <w:pStyle w:val="Normal"/>
+        <w:spacing w:before="0" w:after="160"/>
+        <w:rPr>
+          <w:lang w:val="ro-RO"/>
+        </w:rPr>
+      </w:pPr>
+      <w:r>
+        <w:rPr>
+          <w:lang w:val="ro-RO"/>
+        </w:rPr>
+        <w:t>- frontend : react – va folosi mainly network bandwidth și niște cpu</w:t>
+      </w:r>
+    </w:p>
+    <w:p>
+      <w:pPr>
+        <w:pStyle w:val="Normal"/>
+        <w:spacing w:before="0" w:after="160"/>
+        <w:rPr>
+          <w:lang w:val="ro-RO"/>
+        </w:rPr>
+      </w:pPr>
+      <w:r>
+        <w:rPr>
+          <w:lang w:val="ro-RO"/>
+        </w:rPr>
+        <w:t>- backend : c# - va folosi mainly cpu și niște ram</w:t>
+      </w:r>
+    </w:p>
+    <w:p>
+      <w:pPr>
+        <w:pStyle w:val="Normal"/>
+        <w:spacing w:before="0" w:after="160"/>
+        <w:rPr>
+          <w:lang w:val="ro-RO"/>
+        </w:rPr>
+      </w:pPr>
+      <w:r>
+        <w:rPr>
+          <w:lang w:val="ro-RO"/>
+        </w:rPr>
+        <w:t>- caching: redis – va folosi mainly ram</w:t>
+      </w:r>
+    </w:p>
+    <w:p>
+      <w:pPr>
+        <w:pStyle w:val="Normal"/>
+        <w:spacing w:before="0" w:after="160"/>
+        <w:rPr>
+          <w:lang w:val="ro-RO"/>
+        </w:rPr>
+      </w:pPr>
+      <w:r>
+        <w:rPr>
+          <w:lang w:val="ro-RO"/>
+        </w:rPr>
+        <w:t>- db: ? Încă nu stiu – va folosi mainly i/o</w:t>
+      </w:r>
+    </w:p>
+    <w:p>
+      <w:pPr>
+        <w:pStyle w:val="Normal"/>
+        <w:spacing w:before="0" w:after="160"/>
+        <w:rPr>
+          <w:lang w:val="ro-RO"/>
+        </w:rPr>
+      </w:pPr>
+      <w:r>
+        <w:rPr>
+          <w:lang w:val="ro-RO"/>
+        </w:rPr>
+      </w:r>
+    </w:p>
+    <w:p>
+      <w:pPr>
+        <w:pStyle w:val="Normal"/>
+        <w:spacing w:before="0" w:after="160"/>
+        <w:rPr>
+          <w:lang w:val="ro-RO"/>
+        </w:rPr>
+      </w:pPr>
+      <w:r>
+        <w:rPr>
+          <w:lang w:val="ro-RO"/>
+        </w:rPr>
       </w:r>
     </w:p>
     <w:sectPr>

</xml_diff>

<commit_message>
working to move some worker nodes on separate machines. Too much strain on current laptop, need to decentralise the app
</commit_message>
<xml_diff>
--- a/Notite licenta.docx
+++ b/Notite licenta.docx
@@ -2517,7 +2517,9 @@
         </w:rPr>
       </w:pPr>
       <w:r>
-        <w:rPr/>
+        <w:rPr>
+          <w:lang w:val="ro-RO"/>
+        </w:rPr>
       </w:r>
     </w:p>
     <w:p>
@@ -2619,7 +2621,9 @@
         </w:rPr>
       </w:pPr>
       <w:r>
-        <w:rPr/>
+        <w:rPr>
+          <w:lang w:val="ro-RO"/>
+        </w:rPr>
       </w:r>
     </w:p>
     <w:p>
@@ -2695,6 +2699,107 @@
           <w:lang w:val="ro-RO"/>
         </w:rPr>
         <w:t>- db: ? Încă nu stiu – va folosi mainly i/o</w:t>
+      </w:r>
+    </w:p>
+    <w:p>
+      <w:pPr>
+        <w:pStyle w:val="Normal"/>
+        <w:spacing w:before="0" w:after="160"/>
+        <w:rPr>
+          <w:lang w:val="ro-RO"/>
+        </w:rPr>
+      </w:pPr>
+      <w:r>
+        <w:rPr>
+          <w:lang w:val="ro-RO"/>
+        </w:rPr>
+      </w:r>
+    </w:p>
+    <w:p>
+      <w:pPr>
+        <w:pStyle w:val="Normal"/>
+        <w:spacing w:before="0" w:after="160"/>
+        <w:rPr>
+          <w:lang w:val="ro-RO"/>
+        </w:rPr>
+      </w:pPr>
+      <w:r>
+        <w:rPr>
+          <w:lang w:val="ro-RO"/>
+        </w:rPr>
+        <w:t>Renunțam la ideea cu mai multe componente ale unei aplicații întrucât nu o să avem puterea computationala sa o facem sa meargă. O să antrenam modelul pe câte un pod dat ca nume în state-ul modelului.</w:t>
+      </w:r>
+    </w:p>
+    <w:p>
+      <w:pPr>
+        <w:pStyle w:val="Normal"/>
+        <w:spacing w:before="0" w:after="160"/>
+        <w:rPr>
+          <w:lang w:val="ro-RO"/>
+        </w:rPr>
+      </w:pPr>
+      <w:r>
+        <w:rPr>
+          <w:lang w:val="ro-RO"/>
+        </w:rPr>
+        <w:t>În continuare, am refacut cluster-ul și am început sa configurez expunerea de metrici prin node exporter spre un server de prometheus.</w:t>
+      </w:r>
+    </w:p>
+    <w:p>
+      <w:pPr>
+        <w:pStyle w:val="Normal"/>
+        <w:spacing w:before="0" w:after="160"/>
+        <w:rPr>
+          <w:lang w:val="ro-RO"/>
+        </w:rPr>
+      </w:pPr>
+      <w:r>
+        <w:rPr>
+          <w:lang w:val="ro-RO"/>
+        </w:rPr>
+        <w:t>Ficare nod va avea câte un pod node exporter și un pod de resource blocker. Metricile din node exporter vor fi trimise către prometheus pentru o vizualizare mai umana. Trebuie văzut daca în algoritmul de RL vor fi folosite metrici din prometheus sau vor fi extrase metricile direct din node exporter-ul fiecarui nod.</w:t>
+      </w:r>
+    </w:p>
+    <w:p>
+      <w:pPr>
+        <w:pStyle w:val="Normal"/>
+        <w:spacing w:before="0" w:after="160"/>
+        <w:rPr>
+          <w:lang w:val="ro-RO"/>
+        </w:rPr>
+      </w:pPr>
+      <w:r>
+        <w:rPr>
+          <w:lang w:val="ro-RO"/>
+        </w:rPr>
+        <w:t>Dupa ce am pus pe fiecare nod un node exporter și am lansat un server de prometheus, am văzut ca laptop-ul nu tine atâtea cerinte. Astfel, am decis sa decentralizez nod-urile și sa le distribui pe alte doua laptopuri.</w:t>
+      </w:r>
+    </w:p>
+    <w:p>
+      <w:pPr>
+        <w:pStyle w:val="Normal"/>
+        <w:spacing w:before="0" w:after="160"/>
+        <w:rPr>
+          <w:lang w:val="ro-RO"/>
+        </w:rPr>
+      </w:pPr>
+      <w:r>
+        <w:rPr>
+          <w:lang w:val="ro-RO"/>
+        </w:rPr>
+        <w:t>Modificam script-urile sa ruleze și remote și să lanseze câte un vm care să fie worker node, distribuind astfel munca. Sper sa meargă :))</w:t>
+      </w:r>
+    </w:p>
+    <w:p>
+      <w:pPr>
+        <w:pStyle w:val="Normal"/>
+        <w:spacing w:before="0" w:after="160"/>
+        <w:rPr>
+          <w:lang w:val="ro-RO"/>
+        </w:rPr>
+      </w:pPr>
+      <w:r>
+        <w:rPr/>
       </w:r>
     </w:p>
     <w:p>

</xml_diff>

<commit_message>
notes in regards to cloud testing and vm configurations
</commit_message>
<xml_diff>
--- a/Notite licenta.docx
+++ b/Notite licenta.docx
@@ -1,33 +1,15 @@
 
 <file path=word/document.xml><?xml version="1.0" encoding="utf-8"?>
-<w:document xmlns:o="urn:schemas-microsoft-com:office:office" xmlns:r="http://schemas.openxmlformats.org/officeDocument/2006/relationships" xmlns:v="urn:schemas-microsoft-com:vml" xmlns:w="http://schemas.openxmlformats.org/wordprocessingml/2006/main" xmlns:w10="urn:schemas-microsoft-com:office:word" xmlns:wp="http://schemas.openxmlformats.org/drawingml/2006/wordprocessingDrawing" xmlns:wps="http://schemas.microsoft.com/office/word/2010/wordprocessingShape" xmlns:wpg="http://schemas.microsoft.com/office/word/2010/wordprocessingGroup" xmlns:mc="http://schemas.openxmlformats.org/markup-compatibility/2006" xmlns:wp14="http://schemas.microsoft.com/office/word/2010/wordprocessingDrawing" xmlns:w14="http://schemas.microsoft.com/office/word/2010/wordml" xmlns:w15="http://schemas.microsoft.com/office/word/2012/wordml" mc:Ignorable="w14 wp14 w15">
+<w:document xmlns:wpc="http://schemas.microsoft.com/office/word/2010/wordprocessingCanvas" xmlns:cx="http://schemas.microsoft.com/office/drawing/2014/chartex" xmlns:cx1="http://schemas.microsoft.com/office/drawing/2015/9/8/chartex" xmlns:cx2="http://schemas.microsoft.com/office/drawing/2015/10/21/chartex" xmlns:cx3="http://schemas.microsoft.com/office/drawing/2016/5/9/chartex" xmlns:cx4="http://schemas.microsoft.com/office/drawing/2016/5/10/chartex" xmlns:cx5="http://schemas.microsoft.com/office/drawing/2016/5/11/chartex" xmlns:cx6="http://schemas.microsoft.com/office/drawing/2016/5/12/chartex" xmlns:cx7="http://schemas.microsoft.com/office/drawing/2016/5/13/chartex" xmlns:cx8="http://schemas.microsoft.com/office/drawing/2016/5/14/chartex" xmlns:mc="http://schemas.openxmlformats.org/markup-compatibility/2006" xmlns:aink="http://schemas.microsoft.com/office/drawing/2016/ink" xmlns:am3d="http://schemas.microsoft.com/office/drawing/2017/model3d" xmlns:o="urn:schemas-microsoft-com:office:office" xmlns:oel="http://schemas.microsoft.com/office/2019/extlst" xmlns:r="http://schemas.openxmlformats.org/officeDocument/2006/relationships" xmlns:m="http://schemas.openxmlformats.org/officeDocument/2006/math" xmlns:v="urn:schemas-microsoft-com:vml" xmlns:wp14="http://schemas.microsoft.com/office/word/2010/wordprocessingDrawing" xmlns:wp="http://schemas.openxmlformats.org/drawingml/2006/wordprocessingDrawing" xmlns:w10="urn:schemas-microsoft-com:office:word" xmlns:w="http://schemas.openxmlformats.org/wordprocessingml/2006/main" xmlns:w14="http://schemas.microsoft.com/office/word/2010/wordml" xmlns:w15="http://schemas.microsoft.com/office/word/2012/wordml" xmlns:w16cex="http://schemas.microsoft.com/office/word/2018/wordml/cex" xmlns:w16cid="http://schemas.microsoft.com/office/word/2016/wordml/cid" xmlns:w16="http://schemas.microsoft.com/office/word/2018/wordml" xmlns:w16du="http://schemas.microsoft.com/office/word/2023/wordml/word16du" xmlns:w16sdtdh="http://schemas.microsoft.com/office/word/2020/wordml/sdtdatahash" xmlns:w16sdtfl="http://schemas.microsoft.com/office/word/2024/wordml/sdtformatlock" xmlns:w16se="http://schemas.microsoft.com/office/word/2015/wordml/symex" xmlns:wpg="http://schemas.microsoft.com/office/word/2010/wordprocessingGroup" xmlns:wpi="http://schemas.microsoft.com/office/word/2010/wordprocessingInk" xmlns:wne="http://schemas.microsoft.com/office/word/2006/wordml" xmlns:wps="http://schemas.microsoft.com/office/word/2010/wordprocessingShape" mc:Ignorable="w14 w15 w16se w16cid w16 w16cex w16sdtdh w16sdtfl w16du wp14">
   <w:body>
     <w:p>
-      <w:pPr>
-        <w:pStyle w:val="Normal"/>
-        <w:rPr/>
-      </w:pPr>
-      <w:r>
-        <w:rPr/>
+      <w:r>
         <w:t>Notite licenta</w:t>
       </w:r>
     </w:p>
-    <w:p>
-      <w:pPr>
-        <w:pStyle w:val="Normal"/>
-        <w:rPr/>
-      </w:pPr>
-      <w:r>
-        <w:rPr/>
-      </w:r>
-    </w:p>
-    <w:p>
-      <w:pPr>
-        <w:pStyle w:val="Normal"/>
-        <w:rPr/>
-      </w:pPr>
-      <w:r>
-        <w:rPr/>
+    <w:p/>
+    <w:p>
+      <w:r>
         <w:t>Avem 2 variante:</w:t>
       </w:r>
     </w:p>
@@ -38,10 +20,8 @@
           <w:ilvl w:val="0"/>
           <w:numId w:val="1"/>
         </w:numPr>
-        <w:rPr/>
-      </w:pPr>
-      <w:r>
-        <w:rPr/>
+      </w:pPr>
+      <w:r>
         <w:t>Avand niste poduri predefinite, incercam sa asignam poduri random pe cluster si dupa sa antrenam agentul pe alte poduri deja puse pe cluster, astfel determinand un comportament al schedulerului in functie de imaginile de docker associate si alte taints ale manifesturilor</w:t>
       </w:r>
     </w:p>
@@ -52,49 +32,28 @@
           <w:ilvl w:val="0"/>
           <w:numId w:val="1"/>
         </w:numPr>
-        <w:rPr/>
-      </w:pPr>
-      <w:r>
-        <w:rPr/>
+      </w:pPr>
+      <w:r>
         <w:t>Creem niste containere care blocheaza resurse si incercam sa antrenam pod-ul in conditii dinamice, generand astfel un comportament general al podului care nu depinde de celelalte containere deja puse pe cluster</w:t>
       </w:r>
     </w:p>
     <w:p>
-      <w:pPr>
-        <w:pStyle w:val="Normal"/>
-        <w:rPr/>
-      </w:pPr>
-      <w:r>
-        <w:rPr/>
+      <w:r>
         <w:t>Mergem pe a 2 a varianta pentru a facilita un comportament general si pentru a antrena modelul sa invete fiecare manifest cum s-ar comporta independent.</w:t>
       </w:r>
     </w:p>
     <w:p>
-      <w:pPr>
-        <w:pStyle w:val="Normal"/>
-        <w:rPr/>
-      </w:pPr>
-      <w:r>
-        <w:rPr/>
+      <w:r>
         <w:t>Avem 4 resurse pe care vrem sa le blocam:</w:t>
       </w:r>
     </w:p>
     <w:p>
-      <w:pPr>
-        <w:pStyle w:val="Normal"/>
-        <w:rPr/>
-      </w:pPr>
-      <w:r>
-        <w:rPr/>
+      <w:r>
         <w:t>CPU – calculam Fibonacci si blocam core-uri</w:t>
       </w:r>
     </w:p>
     <w:p>
-      <w:pPr>
-        <w:pStyle w:val="Normal"/>
-        <w:rPr/>
-      </w:pPr>
-      <w:hyperlink r:id="rId2">
+      <w:hyperlink r:id="rId5">
         <w:r>
           <w:rPr>
             <w:rStyle w:val="Hyperlink"/>
@@ -103,22 +62,19 @@
         </w:r>
       </w:hyperlink>
       <w:r>
-        <w:rPr/>
         <w:t xml:space="preserve"> POST - json  cu input ( iteratii de fibonacii ) si blocked_factor ( ce procent de cpu sa fie blocat aproximativ depinde de nr de core-uri )</w:t>
       </w:r>
     </w:p>
     <w:p>
-      <w:pPr>
-        <w:pStyle w:val="Normal"/>
-        <w:rPr/>
-      </w:pPr>
-      <w:r>
-        <w:rPr/>
+      <w:r>
+        <w:rPr>
+          <w:noProof/>
+        </w:rPr>
         <w:drawing>
-          <wp:inline distT="0" distB="0" distL="0" distR="0">
+          <wp:inline distT="0" distB="0" distL="0" distR="0" wp14:anchorId="738B5D11" wp14:editId="447E4F3C">
             <wp:extent cx="2538095" cy="2653030"/>
             <wp:effectExtent l="0" t="0" r="0" b="0"/>
-            <wp:docPr id="1" name="Picture 1" descr=""/>
+            <wp:docPr id="1" name="Picture 1"/>
             <wp:cNvGraphicFramePr>
               <a:graphicFrameLocks xmlns:a="http://schemas.openxmlformats.org/drawingml/2006/main" noChangeAspect="1"/>
             </wp:cNvGraphicFramePr>
@@ -126,13 +82,13 @@
               <a:graphicData uri="http://schemas.openxmlformats.org/drawingml/2006/picture">
                 <pic:pic xmlns:pic="http://schemas.openxmlformats.org/drawingml/2006/picture">
                   <pic:nvPicPr>
-                    <pic:cNvPr id="1" name="Picture 1" descr=""/>
+                    <pic:cNvPr id="1" name="Picture 1"/>
                     <pic:cNvPicPr>
                       <a:picLocks noChangeAspect="1" noChangeArrowheads="1"/>
                     </pic:cNvPicPr>
                   </pic:nvPicPr>
                   <pic:blipFill>
-                    <a:blip r:embed="rId3"/>
+                    <a:blip r:embed="rId6"/>
                     <a:stretch>
                       <a:fillRect/>
                     </a:stretch>
@@ -153,33 +109,21 @@
         </w:drawing>
       </w:r>
       <w:r>
-        <w:rPr/>
-        <w:t xml:space="preserve"> </w:t>
-      </w:r>
-      <w:r>
-        <w:rPr/>
-        <w:t>trebuie mai multe ajustari pe cluster, probleme cu docker stats sau cu docker container verificam pe cluster unde punem si monitorizari pe noduri</w:t>
-      </w:r>
-    </w:p>
-    <w:p>
-      <w:pPr>
-        <w:pStyle w:val="Normal"/>
-        <w:rPr/>
-      </w:pPr>
-      <w:r>
-        <w:rPr/>
+        <w:t xml:space="preserve"> trebuie mai multe ajustari pe cluster, probleme cu docker stats sau cu docker container verificam pe cluster unde punem si monitorizari pe noduri</w:t>
+      </w:r>
+    </w:p>
+    <w:p>
+      <w:r>
         <w:t>Am incercat sa blochez doar anumite core-uri pentru a putea simula un usage de 50% al procesorului dar metricile docker vad ca afiseaza tot 100%. Trebuie switch-uit la un cluster unde sa fie deployate imaginile alaturi de un container care sa genereze metrici de pe nod pentru a vedea mai in detaliu situatia</w:t>
       </w:r>
     </w:p>
     <w:p>
       <w:pPr>
-        <w:pStyle w:val="Normal"/>
-        <w:rPr>
-          <w:lang w:val="ro-RO"/>
-        </w:rPr>
-      </w:pPr>
-      <w:r>
-        <w:rPr/>
+        <w:rPr>
+          <w:lang w:val="ro-RO"/>
+        </w:rPr>
+      </w:pPr>
+      <w:r>
         <w:t>RAM – facem liste mari de numere float care sa ocupe spatiu determinat de noi, avand drept parametru spatiul</w:t>
       </w:r>
       <w:r>
@@ -191,18 +135,20 @@
     </w:p>
     <w:p>
       <w:pPr>
-        <w:pStyle w:val="Normal"/>
-        <w:rPr>
-          <w:lang w:val="ro-RO"/>
-        </w:rPr>
-      </w:pPr>
-      <w:r>
-        <w:rPr/>
+        <w:rPr>
+          <w:lang w:val="ro-RO"/>
+        </w:rPr>
+      </w:pPr>
+      <w:r>
+        <w:rPr>
+          <w:noProof/>
+        </w:rPr>
+        <w:lastRenderedPageBreak/>
         <w:drawing>
-          <wp:inline distT="0" distB="0" distL="0" distR="0">
+          <wp:inline distT="0" distB="0" distL="0" distR="0" wp14:anchorId="3CB28697" wp14:editId="27E227DF">
             <wp:extent cx="2504440" cy="2521585"/>
             <wp:effectExtent l="0" t="0" r="0" b="0"/>
-            <wp:docPr id="2" name="Image2" descr=""/>
+            <wp:docPr id="2" name="Image2"/>
             <wp:cNvGraphicFramePr>
               <a:graphicFrameLocks xmlns:a="http://schemas.openxmlformats.org/drawingml/2006/main" noChangeAspect="1"/>
             </wp:cNvGraphicFramePr>
@@ -210,13 +156,13 @@
               <a:graphicData uri="http://schemas.openxmlformats.org/drawingml/2006/picture">
                 <pic:pic xmlns:pic="http://schemas.openxmlformats.org/drawingml/2006/picture">
                   <pic:nvPicPr>
-                    <pic:cNvPr id="2" name="Image2" descr=""/>
+                    <pic:cNvPr id="2" name="Image2"/>
                     <pic:cNvPicPr>
                       <a:picLocks noChangeAspect="1" noChangeArrowheads="1"/>
                     </pic:cNvPicPr>
                   </pic:nvPicPr>
                   <pic:blipFill>
-                    <a:blip r:embed="rId4"/>
+                    <a:blip r:embed="rId7"/>
                     <a:stretch>
                       <a:fillRect/>
                     </a:stretch>
@@ -240,18 +186,11 @@
         <w:rPr>
           <w:lang w:val="ro-RO"/>
         </w:rPr>
-        <w:t xml:space="preserve"> </w:t>
-      </w:r>
-      <w:r>
-        <w:rPr>
-          <w:lang w:val="ro-RO"/>
-        </w:rPr>
-        <w:t>exista mici variatii fata de ce e ca parametru</w:t>
-      </w:r>
-    </w:p>
-    <w:p>
-      <w:pPr>
-        <w:pStyle w:val="Normal"/>
+        <w:t xml:space="preserve"> exista mici variatii fata de ce e ca parametru</w:t>
+      </w:r>
+    </w:p>
+    <w:p>
+      <w:pPr>
         <w:rPr>
           <w:lang w:val="ro-RO"/>
         </w:rPr>
@@ -265,7 +204,6 @@
     </w:p>
     <w:p>
       <w:pPr>
-        <w:pStyle w:val="Normal"/>
         <w:rPr>
           <w:lang w:val="ro-RO"/>
         </w:rPr>
@@ -297,7 +235,6 @@
     </w:p>
     <w:p>
       <w:pPr>
-        <w:pStyle w:val="Normal"/>
         <w:rPr>
           <w:lang w:val="ro-RO"/>
         </w:rPr>
@@ -311,20 +248,13 @@
     </w:p>
     <w:p>
       <w:pPr>
-        <w:pStyle w:val="Normal"/>
-        <w:rPr>
-          <w:lang w:val="ro-RO"/>
-        </w:rPr>
-      </w:pPr>
-      <w:r>
-        <w:rPr>
-          <w:lang w:val="ro-RO"/>
-        </w:rPr>
-      </w:r>
-    </w:p>
-    <w:p>
-      <w:pPr>
-        <w:pStyle w:val="Normal"/>
+        <w:rPr>
+          <w:lang w:val="ro-RO"/>
+        </w:rPr>
+      </w:pPr>
+    </w:p>
+    <w:p>
+      <w:pPr>
         <w:rPr>
           <w:lang w:val="ro-RO"/>
         </w:rPr>
@@ -338,20 +268,13 @@
     </w:p>
     <w:p>
       <w:pPr>
-        <w:pStyle w:val="Normal"/>
-        <w:rPr>
-          <w:lang w:val="ro-RO"/>
-        </w:rPr>
-      </w:pPr>
-      <w:r>
-        <w:rPr>
-          <w:lang w:val="ro-RO"/>
-        </w:rPr>
-      </w:r>
-    </w:p>
-    <w:p>
-      <w:pPr>
-        <w:pStyle w:val="Normal"/>
+        <w:rPr>
+          <w:lang w:val="ro-RO"/>
+        </w:rPr>
+      </w:pPr>
+    </w:p>
+    <w:p>
+      <w:pPr>
         <w:rPr>
           <w:lang w:val="ro-RO"/>
         </w:rPr>
@@ -365,22 +288,12 @@
     </w:p>
     <w:p>
       <w:pPr>
-        <w:pStyle w:val="Normal"/>
-        <w:rPr>
-          <w:lang w:val="ro-RO"/>
-        </w:rPr>
-      </w:pPr>
-      <w:r>
-        <w:rPr>
-          <w:lang w:val="ro-RO"/>
-        </w:rPr>
-      </w:r>
-    </w:p>
-    <w:p>
-      <w:pPr>
-        <w:pStyle w:val="Normal"/>
-        <w:rPr/>
-      </w:pPr>
+        <w:rPr>
+          <w:lang w:val="ro-RO"/>
+        </w:rPr>
+      </w:pPr>
+    </w:p>
+    <w:p>
       <w:r>
         <w:rPr>
           <w:lang w:val="ro-RO"/>
@@ -388,7 +301,6 @@
         <w:t>TO DO</w:t>
       </w:r>
       <w:r>
-        <w:rPr/>
         <w:t>:</w:t>
       </w:r>
     </w:p>
@@ -515,25 +427,19 @@
         <w:rPr>
           <w:lang w:val="ro-RO"/>
         </w:rPr>
+        <w:lastRenderedPageBreak/>
         <w:t>de comparat rezultate</w:t>
       </w:r>
     </w:p>
     <w:p>
       <w:pPr>
-        <w:pStyle w:val="Normal"/>
-        <w:rPr>
-          <w:lang w:val="ro-RO"/>
-        </w:rPr>
-      </w:pPr>
-      <w:r>
-        <w:rPr>
-          <w:lang w:val="ro-RO"/>
-        </w:rPr>
-      </w:r>
-    </w:p>
-    <w:p>
-      <w:pPr>
-        <w:pStyle w:val="Normal"/>
+        <w:rPr>
+          <w:lang w:val="ro-RO"/>
+        </w:rPr>
+      </w:pPr>
+    </w:p>
+    <w:p>
+      <w:pPr>
         <w:rPr>
           <w:lang w:val="ro-RO"/>
         </w:rPr>
@@ -547,20 +453,13 @@
     </w:p>
     <w:p>
       <w:pPr>
-        <w:pStyle w:val="Normal"/>
-        <w:rPr>
-          <w:lang w:val="ro-RO"/>
-        </w:rPr>
-      </w:pPr>
-      <w:r>
-        <w:rPr>
-          <w:lang w:val="ro-RO"/>
-        </w:rPr>
-      </w:r>
-    </w:p>
-    <w:p>
-      <w:pPr>
-        <w:pStyle w:val="Normal"/>
+        <w:rPr>
+          <w:lang w:val="ro-RO"/>
+        </w:rPr>
+      </w:pPr>
+    </w:p>
+    <w:p>
+      <w:pPr>
         <w:rPr>
           <w:lang w:val="ro-RO"/>
         </w:rPr>
@@ -574,20 +473,13 @@
     </w:p>
     <w:p>
       <w:pPr>
-        <w:pStyle w:val="Normal"/>
-        <w:rPr>
-          <w:lang w:val="ro-RO"/>
-        </w:rPr>
-      </w:pPr>
-      <w:r>
-        <w:rPr>
-          <w:lang w:val="ro-RO"/>
-        </w:rPr>
-      </w:r>
-    </w:p>
-    <w:p>
-      <w:pPr>
-        <w:pStyle w:val="Normal"/>
+        <w:rPr>
+          <w:lang w:val="ro-RO"/>
+        </w:rPr>
+      </w:pPr>
+    </w:p>
+    <w:p>
+      <w:pPr>
         <w:rPr>
           <w:lang w:val="ro-RO"/>
         </w:rPr>
@@ -601,7 +493,6 @@
     </w:p>
     <w:p>
       <w:pPr>
-        <w:pStyle w:val="Normal"/>
         <w:rPr>
           <w:lang w:val="ro-RO"/>
         </w:rPr>
@@ -615,7 +506,6 @@
     </w:p>
     <w:p>
       <w:pPr>
-        <w:pStyle w:val="Normal"/>
         <w:rPr>
           <w:lang w:val="ro-RO"/>
         </w:rPr>
@@ -629,7 +519,6 @@
     </w:p>
     <w:p>
       <w:pPr>
-        <w:pStyle w:val="Normal"/>
         <w:rPr>
           <w:lang w:val="ro-RO"/>
         </w:rPr>
@@ -643,7 +532,6 @@
     </w:p>
     <w:p>
       <w:pPr>
-        <w:pStyle w:val="Normal"/>
         <w:rPr>
           <w:lang w:val="ro-RO"/>
         </w:rPr>
@@ -657,7 +545,6 @@
     </w:p>
     <w:p>
       <w:pPr>
-        <w:pStyle w:val="Normal"/>
         <w:rPr>
           <w:lang w:val="ro-RO"/>
         </w:rPr>
@@ -671,7 +558,6 @@
     </w:p>
     <w:p>
       <w:pPr>
-        <w:pStyle w:val="Normal"/>
         <w:rPr>
           <w:lang w:val="ro-RO"/>
         </w:rPr>
@@ -685,7 +571,6 @@
     </w:p>
     <w:p>
       <w:pPr>
-        <w:pStyle w:val="Normal"/>
         <w:rPr>
           <w:lang w:val="ro-RO"/>
         </w:rPr>
@@ -699,20 +584,13 @@
     </w:p>
     <w:p>
       <w:pPr>
-        <w:pStyle w:val="Normal"/>
-        <w:rPr>
-          <w:lang w:val="ro-RO"/>
-        </w:rPr>
-      </w:pPr>
-      <w:r>
-        <w:rPr>
-          <w:lang w:val="ro-RO"/>
-        </w:rPr>
-      </w:r>
-    </w:p>
-    <w:p>
-      <w:pPr>
-        <w:pStyle w:val="Normal"/>
+        <w:rPr>
+          <w:lang w:val="ro-RO"/>
+        </w:rPr>
+      </w:pPr>
+    </w:p>
+    <w:p>
+      <w:pPr>
         <w:rPr>
           <w:lang w:val="ro-RO"/>
         </w:rPr>
@@ -726,20 +604,13 @@
     </w:p>
     <w:p>
       <w:pPr>
-        <w:pStyle w:val="Normal"/>
-        <w:rPr>
-          <w:lang w:val="ro-RO"/>
-        </w:rPr>
-      </w:pPr>
-      <w:r>
-        <w:rPr>
-          <w:lang w:val="ro-RO"/>
-        </w:rPr>
-      </w:r>
-    </w:p>
-    <w:p>
-      <w:pPr>
-        <w:pStyle w:val="Normal"/>
+        <w:rPr>
+          <w:lang w:val="ro-RO"/>
+        </w:rPr>
+      </w:pPr>
+    </w:p>
+    <w:p>
+      <w:pPr>
         <w:rPr>
           <w:lang w:val="ro-RO"/>
         </w:rPr>
@@ -753,34 +624,27 @@
     </w:p>
     <w:p>
       <w:pPr>
-        <w:pStyle w:val="Normal"/>
-        <w:rPr>
-          <w:lang w:val="ro-RO"/>
-        </w:rPr>
-      </w:pPr>
-      <w:r>
-        <w:rPr>
-          <w:lang w:val="ro-RO"/>
-        </w:rPr>
-      </w:r>
-    </w:p>
-    <w:p>
-      <w:pPr>
-        <w:pStyle w:val="Normal"/>
-        <w:rPr>
-          <w:lang w:val="ro-RO"/>
-        </w:rPr>
-      </w:pPr>
-      <w:r>
-        <w:rPr>
-          <w:lang w:val="ro-RO"/>
-        </w:rPr>
+        <w:rPr>
+          <w:lang w:val="ro-RO"/>
+        </w:rPr>
+      </w:pPr>
+    </w:p>
+    <w:p>
+      <w:pPr>
+        <w:rPr>
+          <w:lang w:val="ro-RO"/>
+        </w:rPr>
+      </w:pPr>
+      <w:r>
+        <w:rPr>
+          <w:lang w:val="ro-RO"/>
+        </w:rPr>
+        <w:lastRenderedPageBreak/>
         <w:t>Am trecut env de dev pe linux nativ pe laptop pt mai multe resurse libere. Avem o comunicare intre noduri, merg cum trebuie kvm-urile doar ca containerele de kubeadm pica din motive random. Am găsit ca kubeapi-server crapa din cauza etcd din loguri</w:t>
       </w:r>
     </w:p>
     <w:p>
       <w:pPr>
-        <w:pStyle w:val="Normal"/>
         <w:rPr>
           <w:lang w:val="ro-RO"/>
         </w:rPr>
@@ -795,7 +659,6 @@
     </w:p>
     <w:p>
       <w:pPr>
-        <w:pStyle w:val="Normal"/>
         <w:rPr>
           <w:lang w:val="ro-RO"/>
         </w:rPr>
@@ -809,238 +672,216 @@
     </w:p>
     <w:p>
       <w:pPr>
-        <w:pStyle w:val="Normal"/>
-        <w:rPr>
-          <w:lang w:val="ro-RO"/>
-        </w:rPr>
-      </w:pPr>
-      <w:r>
-        <w:rPr>
-          <w:rFonts w:ascii="Droid Sans Mono;monospace;monospace" w:hAnsi="Droid Sans Mono;monospace;monospace"/>
-          <w:b w:val="false"/>
-          <w:color w:val="F8F8F2"/>
-          <w:sz w:val="21"/>
-          <w:shd w:fill="272822" w:val="clear"/>
+        <w:rPr>
+          <w:lang w:val="ro-RO"/>
+        </w:rPr>
+      </w:pPr>
+      <w:r>
+        <w:rPr>
+          <w:rFonts w:ascii="Droid Sans Mono;monospace;monos" w:hAnsi="Droid Sans Mono;monospace;monos"/>
+          <w:color w:val="F8F8F2"/>
+          <w:sz w:val="21"/>
+          <w:shd w:val="clear" w:color="auto" w:fill="272822"/>
           <w:lang w:val="ro-RO"/>
         </w:rPr>
         <w:t>{</w:t>
       </w:r>
       <w:r>
         <w:rPr>
-          <w:rFonts w:ascii="Droid Sans Mono;monospace;monospace" w:hAnsi="Droid Sans Mono;monospace;monospace"/>
-          <w:b w:val="false"/>
+          <w:rFonts w:ascii="Droid Sans Mono;monospace;monos" w:hAnsi="Droid Sans Mono;monospace;monos"/>
           <w:color w:val="E6DB74"/>
           <w:sz w:val="21"/>
-          <w:shd w:fill="272822" w:val="clear"/>
+          <w:shd w:val="clear" w:color="auto" w:fill="272822"/>
           <w:lang w:val="ro-RO"/>
         </w:rPr>
         <w:t>"level"</w:t>
       </w:r>
       <w:r>
         <w:rPr>
-          <w:rFonts w:ascii="Droid Sans Mono;monospace;monospace" w:hAnsi="Droid Sans Mono;monospace;monospace"/>
-          <w:b w:val="false"/>
-          <w:color w:val="F8F8F2"/>
-          <w:sz w:val="21"/>
-          <w:shd w:fill="272822" w:val="clear"/>
+          <w:rFonts w:ascii="Droid Sans Mono;monospace;monos" w:hAnsi="Droid Sans Mono;monospace;monos"/>
+          <w:color w:val="F8F8F2"/>
+          <w:sz w:val="21"/>
+          <w:shd w:val="clear" w:color="auto" w:fill="272822"/>
           <w:lang w:val="ro-RO"/>
         </w:rPr>
         <w:t>:</w:t>
       </w:r>
       <w:r>
         <w:rPr>
-          <w:rFonts w:ascii="Droid Sans Mono;monospace;monospace" w:hAnsi="Droid Sans Mono;monospace;monospace"/>
-          <w:b w:val="false"/>
+          <w:rFonts w:ascii="Droid Sans Mono;monospace;monos" w:hAnsi="Droid Sans Mono;monospace;monos"/>
           <w:color w:val="E6DB74"/>
           <w:sz w:val="21"/>
-          <w:shd w:fill="272822" w:val="clear"/>
+          <w:shd w:val="clear" w:color="auto" w:fill="272822"/>
           <w:lang w:val="ro-RO"/>
         </w:rPr>
         <w:t>"info"</w:t>
       </w:r>
       <w:r>
         <w:rPr>
-          <w:rFonts w:ascii="Droid Sans Mono;monospace;monospace" w:hAnsi="Droid Sans Mono;monospace;monospace"/>
-          <w:b w:val="false"/>
-          <w:color w:val="F8F8F2"/>
-          <w:sz w:val="21"/>
-          <w:shd w:fill="272822" w:val="clear"/>
+          <w:rFonts w:ascii="Droid Sans Mono;monospace;monos" w:hAnsi="Droid Sans Mono;monospace;monos"/>
+          <w:color w:val="F8F8F2"/>
+          <w:sz w:val="21"/>
+          <w:shd w:val="clear" w:color="auto" w:fill="272822"/>
           <w:lang w:val="ro-RO"/>
         </w:rPr>
         <w:t>,</w:t>
       </w:r>
       <w:r>
         <w:rPr>
-          <w:rFonts w:ascii="Droid Sans Mono;monospace;monospace" w:hAnsi="Droid Sans Mono;monospace;monospace"/>
-          <w:b w:val="false"/>
+          <w:rFonts w:ascii="Droid Sans Mono;monospace;monos" w:hAnsi="Droid Sans Mono;monospace;monos"/>
           <w:color w:val="E6DB74"/>
           <w:sz w:val="21"/>
-          <w:shd w:fill="272822" w:val="clear"/>
+          <w:shd w:val="clear" w:color="auto" w:fill="272822"/>
           <w:lang w:val="ro-RO"/>
         </w:rPr>
         <w:t>"ts"</w:t>
       </w:r>
       <w:r>
         <w:rPr>
-          <w:rFonts w:ascii="Droid Sans Mono;monospace;monospace" w:hAnsi="Droid Sans Mono;monospace;monospace"/>
-          <w:b w:val="false"/>
-          <w:color w:val="F8F8F2"/>
-          <w:sz w:val="21"/>
-          <w:shd w:fill="272822" w:val="clear"/>
+          <w:rFonts w:ascii="Droid Sans Mono;monospace;monos" w:hAnsi="Droid Sans Mono;monospace;monos"/>
+          <w:color w:val="F8F8F2"/>
+          <w:sz w:val="21"/>
+          <w:shd w:val="clear" w:color="auto" w:fill="272822"/>
           <w:lang w:val="ro-RO"/>
         </w:rPr>
         <w:t>:</w:t>
       </w:r>
       <w:r>
         <w:rPr>
-          <w:rFonts w:ascii="Droid Sans Mono;monospace;monospace" w:hAnsi="Droid Sans Mono;monospace;monospace"/>
-          <w:b w:val="false"/>
+          <w:rFonts w:ascii="Droid Sans Mono;monospace;monos" w:hAnsi="Droid Sans Mono;monospace;monos"/>
           <w:color w:val="E6DB74"/>
           <w:sz w:val="21"/>
-          <w:shd w:fill="272822" w:val="clear"/>
+          <w:shd w:val="clear" w:color="auto" w:fill="272822"/>
           <w:lang w:val="ro-RO"/>
         </w:rPr>
         <w:t>"2025-03-28T22:19:00.900839Z"</w:t>
       </w:r>
       <w:r>
         <w:rPr>
-          <w:rFonts w:ascii="Droid Sans Mono;monospace;monospace" w:hAnsi="Droid Sans Mono;monospace;monospace"/>
-          <w:b w:val="false"/>
-          <w:color w:val="F8F8F2"/>
-          <w:sz w:val="21"/>
-          <w:shd w:fill="272822" w:val="clear"/>
+          <w:rFonts w:ascii="Droid Sans Mono;monospace;monos" w:hAnsi="Droid Sans Mono;monospace;monos"/>
+          <w:color w:val="F8F8F2"/>
+          <w:sz w:val="21"/>
+          <w:shd w:val="clear" w:color="auto" w:fill="272822"/>
           <w:lang w:val="ro-RO"/>
         </w:rPr>
         <w:t>,</w:t>
       </w:r>
       <w:r>
         <w:rPr>
-          <w:rFonts w:ascii="Droid Sans Mono;monospace;monospace" w:hAnsi="Droid Sans Mono;monospace;monospace"/>
-          <w:b w:val="false"/>
+          <w:rFonts w:ascii="Droid Sans Mono;monospace;monos" w:hAnsi="Droid Sans Mono;monospace;monos"/>
           <w:color w:val="E6DB74"/>
           <w:sz w:val="21"/>
-          <w:shd w:fill="272822" w:val="clear"/>
+          <w:shd w:val="clear" w:color="auto" w:fill="272822"/>
           <w:lang w:val="ro-RO"/>
         </w:rPr>
         <w:t>"caller"</w:t>
       </w:r>
       <w:r>
         <w:rPr>
-          <w:rFonts w:ascii="Droid Sans Mono;monospace;monospace" w:hAnsi="Droid Sans Mono;monospace;monospace"/>
-          <w:b w:val="false"/>
-          <w:color w:val="F8F8F2"/>
-          <w:sz w:val="21"/>
-          <w:shd w:fill="272822" w:val="clear"/>
+          <w:rFonts w:ascii="Droid Sans Mono;monospace;monos" w:hAnsi="Droid Sans Mono;monospace;monos"/>
+          <w:color w:val="F8F8F2"/>
+          <w:sz w:val="21"/>
+          <w:shd w:val="clear" w:color="auto" w:fill="272822"/>
           <w:lang w:val="ro-RO"/>
         </w:rPr>
         <w:t>:</w:t>
       </w:r>
       <w:r>
         <w:rPr>
-          <w:rFonts w:ascii="Droid Sans Mono;monospace;monospace" w:hAnsi="Droid Sans Mono;monospace;monospace"/>
-          <w:b w:val="false"/>
+          <w:rFonts w:ascii="Droid Sans Mono;monospace;monos" w:hAnsi="Droid Sans Mono;monospace;monos"/>
           <w:color w:val="E6DB74"/>
           <w:sz w:val="21"/>
-          <w:shd w:fill="272822" w:val="clear"/>
+          <w:shd w:val="clear" w:color="auto" w:fill="272822"/>
           <w:lang w:val="ro-RO"/>
         </w:rPr>
         <w:t>"osutil/interrupt_unix.go:64"</w:t>
       </w:r>
       <w:r>
         <w:rPr>
-          <w:rFonts w:ascii="Droid Sans Mono;monospace;monospace" w:hAnsi="Droid Sans Mono;monospace;monospace"/>
-          <w:b w:val="false"/>
-          <w:color w:val="F8F8F2"/>
-          <w:sz w:val="21"/>
-          <w:shd w:fill="272822" w:val="clear"/>
+          <w:rFonts w:ascii="Droid Sans Mono;monospace;monos" w:hAnsi="Droid Sans Mono;monospace;monos"/>
+          <w:color w:val="F8F8F2"/>
+          <w:sz w:val="21"/>
+          <w:shd w:val="clear" w:color="auto" w:fill="272822"/>
           <w:lang w:val="ro-RO"/>
         </w:rPr>
         <w:t>,</w:t>
       </w:r>
       <w:r>
         <w:rPr>
-          <w:rFonts w:ascii="Droid Sans Mono;monospace;monospace" w:hAnsi="Droid Sans Mono;monospace;monospace"/>
-          <w:b w:val="false"/>
+          <w:rFonts w:ascii="Droid Sans Mono;monospace;monos" w:hAnsi="Droid Sans Mono;monospace;monos"/>
           <w:color w:val="E6DB74"/>
           <w:sz w:val="21"/>
-          <w:shd w:fill="272822" w:val="clear"/>
+          <w:shd w:val="clear" w:color="auto" w:fill="272822"/>
           <w:lang w:val="ro-RO"/>
         </w:rPr>
         <w:t>"msg"</w:t>
       </w:r>
       <w:r>
         <w:rPr>
-          <w:rFonts w:ascii="Droid Sans Mono;monospace;monospace" w:hAnsi="Droid Sans Mono;monospace;monospace"/>
-          <w:b w:val="false"/>
-          <w:color w:val="F8F8F2"/>
-          <w:sz w:val="21"/>
-          <w:shd w:fill="272822" w:val="clear"/>
+          <w:rFonts w:ascii="Droid Sans Mono;monospace;monos" w:hAnsi="Droid Sans Mono;monospace;monos"/>
+          <w:color w:val="F8F8F2"/>
+          <w:sz w:val="21"/>
+          <w:shd w:val="clear" w:color="auto" w:fill="272822"/>
           <w:lang w:val="ro-RO"/>
         </w:rPr>
         <w:t>:</w:t>
       </w:r>
       <w:r>
         <w:rPr>
-          <w:rFonts w:ascii="Droid Sans Mono;monospace;monospace" w:hAnsi="Droid Sans Mono;monospace;monospace"/>
-          <w:b w:val="false"/>
+          <w:rFonts w:ascii="Droid Sans Mono;monospace;monos" w:hAnsi="Droid Sans Mono;monospace;monos"/>
           <w:color w:val="E6DB74"/>
           <w:sz w:val="21"/>
-          <w:shd w:fill="272822" w:val="clear"/>
+          <w:shd w:val="clear" w:color="auto" w:fill="272822"/>
           <w:lang w:val="ro-RO"/>
         </w:rPr>
         <w:t>"received signal; shutting down"</w:t>
       </w:r>
       <w:r>
         <w:rPr>
-          <w:rFonts w:ascii="Droid Sans Mono;monospace;monospace" w:hAnsi="Droid Sans Mono;monospace;monospace"/>
-          <w:b w:val="false"/>
-          <w:color w:val="F8F8F2"/>
-          <w:sz w:val="21"/>
-          <w:shd w:fill="272822" w:val="clear"/>
+          <w:rFonts w:ascii="Droid Sans Mono;monospace;monos" w:hAnsi="Droid Sans Mono;monospace;monos"/>
+          <w:color w:val="F8F8F2"/>
+          <w:sz w:val="21"/>
+          <w:shd w:val="clear" w:color="auto" w:fill="272822"/>
           <w:lang w:val="ro-RO"/>
         </w:rPr>
         <w:t>,</w:t>
       </w:r>
       <w:r>
         <w:rPr>
-          <w:rFonts w:ascii="Droid Sans Mono;monospace;monospace" w:hAnsi="Droid Sans Mono;monospace;monospace"/>
-          <w:b w:val="false"/>
+          <w:rFonts w:ascii="Droid Sans Mono;monospace;monos" w:hAnsi="Droid Sans Mono;monospace;monos"/>
           <w:color w:val="E6DB74"/>
           <w:sz w:val="21"/>
-          <w:shd w:fill="272822" w:val="clear"/>
+          <w:shd w:val="clear" w:color="auto" w:fill="272822"/>
           <w:lang w:val="ro-RO"/>
         </w:rPr>
         <w:t>"signal"</w:t>
       </w:r>
       <w:r>
         <w:rPr>
-          <w:rFonts w:ascii="Droid Sans Mono;monospace;monospace" w:hAnsi="Droid Sans Mono;monospace;monospace"/>
-          <w:b w:val="false"/>
-          <w:color w:val="F8F8F2"/>
-          <w:sz w:val="21"/>
-          <w:shd w:fill="272822" w:val="clear"/>
+          <w:rFonts w:ascii="Droid Sans Mono;monospace;monos" w:hAnsi="Droid Sans Mono;monospace;monos"/>
+          <w:color w:val="F8F8F2"/>
+          <w:sz w:val="21"/>
+          <w:shd w:val="clear" w:color="auto" w:fill="272822"/>
           <w:lang w:val="ro-RO"/>
         </w:rPr>
         <w:t>:</w:t>
       </w:r>
       <w:r>
         <w:rPr>
-          <w:rFonts w:ascii="Droid Sans Mono;monospace;monospace" w:hAnsi="Droid Sans Mono;monospace;monospace"/>
-          <w:b w:val="false"/>
+          <w:rFonts w:ascii="Droid Sans Mono;monospace;monos" w:hAnsi="Droid Sans Mono;monospace;monos"/>
           <w:color w:val="E6DB74"/>
           <w:sz w:val="21"/>
-          <w:shd w:fill="272822" w:val="clear"/>
+          <w:shd w:val="clear" w:color="auto" w:fill="272822"/>
           <w:lang w:val="ro-RO"/>
         </w:rPr>
         <w:t>"terminated"</w:t>
       </w:r>
       <w:r>
         <w:rPr>
-          <w:rFonts w:ascii="Droid Sans Mono;monospace;monospace" w:hAnsi="Droid Sans Mono;monospace;monospace"/>
-          <w:b w:val="false"/>
-          <w:color w:val="F8F8F2"/>
-          <w:sz w:val="21"/>
-          <w:shd w:fill="272822" w:val="clear"/>
+          <w:rFonts w:ascii="Droid Sans Mono;monospace;monos" w:hAnsi="Droid Sans Mono;monospace;monos"/>
+          <w:color w:val="F8F8F2"/>
+          <w:sz w:val="21"/>
+          <w:shd w:val="clear" w:color="auto" w:fill="272822"/>
           <w:lang w:val="ro-RO"/>
         </w:rPr>
         <w:t>}</w:t>
@@ -1048,7 +889,6 @@
     </w:p>
     <w:p>
       <w:pPr>
-        <w:pStyle w:val="Normal"/>
         <w:rPr>
           <w:lang w:val="ro-RO"/>
         </w:rPr>
@@ -1062,7 +902,6 @@
     </w:p>
     <w:p>
       <w:pPr>
-        <w:pStyle w:val="Normal"/>
         <w:rPr>
           <w:lang w:val="ro-RO"/>
         </w:rPr>
@@ -1076,260 +915,236 @@
     </w:p>
     <w:p>
       <w:pPr>
-        <w:pStyle w:val="Normal"/>
-        <w:rPr>
-          <w:lang w:val="ro-RO"/>
-        </w:rPr>
-      </w:pPr>
-      <w:r>
-        <w:rPr>
-          <w:rFonts w:ascii="Droid Sans Mono;monospace;monospace" w:hAnsi="Droid Sans Mono;monospace;monospace"/>
-          <w:b w:val="false"/>
-          <w:color w:val="F8F8F2"/>
-          <w:sz w:val="21"/>
-          <w:shd w:fill="272822" w:val="clear"/>
+        <w:rPr>
+          <w:lang w:val="ro-RO"/>
+        </w:rPr>
+      </w:pPr>
+      <w:r>
+        <w:rPr>
+          <w:rFonts w:ascii="Droid Sans Mono;monospace;monos" w:hAnsi="Droid Sans Mono;monospace;monos"/>
+          <w:color w:val="F8F8F2"/>
+          <w:sz w:val="21"/>
+          <w:shd w:val="clear" w:color="auto" w:fill="272822"/>
           <w:lang w:val="ro-RO"/>
         </w:rPr>
         <w:t xml:space="preserve">Mar </w:t>
       </w:r>
       <w:r>
         <w:rPr>
-          <w:rFonts w:ascii="Droid Sans Mono;monospace;monospace" w:hAnsi="Droid Sans Mono;monospace;monospace"/>
-          <w:b w:val="false"/>
+          <w:rFonts w:ascii="Droid Sans Mono;monospace;monos" w:hAnsi="Droid Sans Mono;monospace;monos"/>
           <w:color w:val="AE81FF"/>
           <w:sz w:val="21"/>
-          <w:shd w:fill="272822" w:val="clear"/>
+          <w:shd w:val="clear" w:color="auto" w:fill="272822"/>
           <w:lang w:val="ro-RO"/>
         </w:rPr>
         <w:t>28</w:t>
       </w:r>
       <w:r>
         <w:rPr>
-          <w:rFonts w:ascii="Droid Sans Mono;monospace;monospace" w:hAnsi="Droid Sans Mono;monospace;monospace"/>
-          <w:b w:val="false"/>
-          <w:color w:val="F8F8F2"/>
-          <w:sz w:val="21"/>
-          <w:shd w:fill="272822" w:val="clear"/>
+          <w:rFonts w:ascii="Droid Sans Mono;monospace;monos" w:hAnsi="Droid Sans Mono;monospace;monos"/>
+          <w:color w:val="F8F8F2"/>
+          <w:sz w:val="21"/>
+          <w:shd w:val="clear" w:color="auto" w:fill="272822"/>
           <w:lang w:val="ro-RO"/>
         </w:rPr>
         <w:t xml:space="preserve"> </w:t>
       </w:r>
       <w:r>
         <w:rPr>
-          <w:rFonts w:ascii="Droid Sans Mono;monospace;monospace" w:hAnsi="Droid Sans Mono;monospace;monospace"/>
-          <w:b w:val="false"/>
+          <w:rFonts w:ascii="Droid Sans Mono;monospace;monos" w:hAnsi="Droid Sans Mono;monospace;monos"/>
           <w:color w:val="88846F"/>
           <w:sz w:val="21"/>
-          <w:shd w:fill="272822" w:val="clear"/>
+          <w:shd w:val="clear" w:color="auto" w:fill="272822"/>
           <w:lang w:val="ro-RO"/>
         </w:rPr>
         <w:t>22:41:05</w:t>
       </w:r>
       <w:r>
         <w:rPr>
-          <w:rFonts w:ascii="Droid Sans Mono;monospace;monospace" w:hAnsi="Droid Sans Mono;monospace;monospace"/>
-          <w:b w:val="false"/>
-          <w:color w:val="F8F8F2"/>
-          <w:sz w:val="21"/>
-          <w:shd w:fill="272822" w:val="clear"/>
+          <w:rFonts w:ascii="Droid Sans Mono;monospace;monos" w:hAnsi="Droid Sans Mono;monospace;monos"/>
+          <w:color w:val="F8F8F2"/>
+          <w:sz w:val="21"/>
+          <w:shd w:val="clear" w:color="auto" w:fill="272822"/>
           <w:lang w:val="ro-RO"/>
         </w:rPr>
         <w:t xml:space="preserve"> k8s-node-master kubelet[</w:t>
       </w:r>
       <w:r>
         <w:rPr>
-          <w:rFonts w:ascii="Droid Sans Mono;monospace;monospace" w:hAnsi="Droid Sans Mono;monospace;monospace"/>
-          <w:b w:val="false"/>
+          <w:rFonts w:ascii="Droid Sans Mono;monospace;monos" w:hAnsi="Droid Sans Mono;monospace;monos"/>
           <w:color w:val="AE81FF"/>
           <w:sz w:val="21"/>
-          <w:shd w:fill="272822" w:val="clear"/>
+          <w:shd w:val="clear" w:color="auto" w:fill="272822"/>
           <w:lang w:val="ro-RO"/>
         </w:rPr>
         <w:t>3234</w:t>
       </w:r>
       <w:r>
         <w:rPr>
-          <w:rFonts w:ascii="Droid Sans Mono;monospace;monospace" w:hAnsi="Droid Sans Mono;monospace;monospace"/>
-          <w:b w:val="false"/>
-          <w:color w:val="F8F8F2"/>
-          <w:sz w:val="21"/>
-          <w:shd w:fill="272822" w:val="clear"/>
+          <w:rFonts w:ascii="Droid Sans Mono;monospace;monos" w:hAnsi="Droid Sans Mono;monospace;monos"/>
+          <w:color w:val="F8F8F2"/>
+          <w:sz w:val="21"/>
+          <w:shd w:val="clear" w:color="auto" w:fill="272822"/>
           <w:lang w:val="ro-RO"/>
         </w:rPr>
         <w:t xml:space="preserve">]: E0328 </w:t>
       </w:r>
       <w:r>
         <w:rPr>
-          <w:rFonts w:ascii="Droid Sans Mono;monospace;monospace" w:hAnsi="Droid Sans Mono;monospace;monospace"/>
-          <w:b w:val="false"/>
+          <w:rFonts w:ascii="Droid Sans Mono;monospace;monos" w:hAnsi="Droid Sans Mono;monospace;monos"/>
           <w:color w:val="88846F"/>
           <w:sz w:val="21"/>
-          <w:shd w:fill="272822" w:val="clear"/>
+          <w:shd w:val="clear" w:color="auto" w:fill="272822"/>
           <w:lang w:val="ro-RO"/>
         </w:rPr>
         <w:t>22:41:05.946229</w:t>
       </w:r>
       <w:r>
         <w:rPr>
-          <w:rFonts w:ascii="Droid Sans Mono;monospace;monospace" w:hAnsi="Droid Sans Mono;monospace;monospace"/>
-          <w:b w:val="false"/>
-          <w:color w:val="F8F8F2"/>
-          <w:sz w:val="21"/>
-          <w:shd w:fill="272822" w:val="clear"/>
+          <w:rFonts w:ascii="Droid Sans Mono;monospace;monos" w:hAnsi="Droid Sans Mono;monospace;monos"/>
+          <w:color w:val="F8F8F2"/>
+          <w:sz w:val="21"/>
+          <w:shd w:val="clear" w:color="auto" w:fill="272822"/>
           <w:lang w:val="ro-RO"/>
         </w:rPr>
         <w:t xml:space="preserve"> </w:t>
       </w:r>
       <w:r>
         <w:rPr>
-          <w:rFonts w:ascii="Droid Sans Mono;monospace;monospace" w:hAnsi="Droid Sans Mono;monospace;monospace"/>
-          <w:b w:val="false"/>
+          <w:rFonts w:ascii="Droid Sans Mono;monospace;monos" w:hAnsi="Droid Sans Mono;monospace;monos"/>
           <w:color w:val="AE81FF"/>
           <w:sz w:val="21"/>
-          <w:shd w:fill="272822" w:val="clear"/>
+          <w:shd w:val="clear" w:color="auto" w:fill="272822"/>
           <w:lang w:val="ro-RO"/>
         </w:rPr>
         <w:t>3234</w:t>
       </w:r>
       <w:r>
         <w:rPr>
-          <w:rFonts w:ascii="Droid Sans Mono;monospace;monospace" w:hAnsi="Droid Sans Mono;monospace;monospace"/>
-          <w:b w:val="false"/>
-          <w:color w:val="F8F8F2"/>
-          <w:sz w:val="21"/>
-          <w:shd w:fill="272822" w:val="clear"/>
+          <w:rFonts w:ascii="Droid Sans Mono;monospace;monos" w:hAnsi="Droid Sans Mono;monospace;monos"/>
+          <w:color w:val="F8F8F2"/>
+          <w:sz w:val="21"/>
+          <w:shd w:val="clear" w:color="auto" w:fill="272822"/>
           <w:lang w:val="ro-RO"/>
         </w:rPr>
         <w:t xml:space="preserve"> </w:t>
       </w:r>
       <w:r>
         <w:rPr>
-          <w:rFonts w:ascii="Droid Sans Mono;monospace;monospace" w:hAnsi="Droid Sans Mono;monospace;monospace"/>
-          <w:b w:val="false"/>
+          <w:rFonts w:ascii="Droid Sans Mono;monospace;monos" w:hAnsi="Droid Sans Mono;monospace;monos"/>
           <w:color w:val="AE81FF"/>
           <w:sz w:val="21"/>
-          <w:shd w:fill="272822" w:val="clear"/>
+          <w:shd w:val="clear" w:color="auto" w:fill="272822"/>
           <w:lang w:val="ro-RO"/>
         </w:rPr>
         <w:t>event.go</w:t>
       </w:r>
       <w:r>
         <w:rPr>
-          <w:rFonts w:ascii="Droid Sans Mono;monospace;monospace" w:hAnsi="Droid Sans Mono;monospace;monospace"/>
-          <w:b w:val="false"/>
-          <w:color w:val="F8F8F2"/>
-          <w:sz w:val="21"/>
-          <w:shd w:fill="272822" w:val="clear"/>
+          <w:rFonts w:ascii="Droid Sans Mono;monospace;monos" w:hAnsi="Droid Sans Mono;monospace;monos"/>
+          <w:color w:val="F8F8F2"/>
+          <w:sz w:val="21"/>
+          <w:shd w:val="clear" w:color="auto" w:fill="272822"/>
           <w:lang w:val="ro-RO"/>
         </w:rPr>
         <w:t>:</w:t>
       </w:r>
       <w:r>
         <w:rPr>
-          <w:rFonts w:ascii="Droid Sans Mono;monospace;monospace" w:hAnsi="Droid Sans Mono;monospace;monospace"/>
-          <w:b w:val="false"/>
+          <w:rFonts w:ascii="Droid Sans Mono;monospace;monos" w:hAnsi="Droid Sans Mono;monospace;monos"/>
           <w:color w:val="AE81FF"/>
           <w:sz w:val="21"/>
-          <w:shd w:fill="272822" w:val="clear"/>
+          <w:shd w:val="clear" w:color="auto" w:fill="272822"/>
           <w:lang w:val="ro-RO"/>
         </w:rPr>
         <w:t>359</w:t>
       </w:r>
       <w:r>
         <w:rPr>
-          <w:rFonts w:ascii="Droid Sans Mono;monospace;monospace" w:hAnsi="Droid Sans Mono;monospace;monospace"/>
-          <w:b w:val="false"/>
-          <w:color w:val="F8F8F2"/>
-          <w:sz w:val="21"/>
-          <w:shd w:fill="272822" w:val="clear"/>
+          <w:rFonts w:ascii="Droid Sans Mono;monospace;monos" w:hAnsi="Droid Sans Mono;monospace;monos"/>
+          <w:color w:val="F8F8F2"/>
+          <w:sz w:val="21"/>
+          <w:shd w:val="clear" w:color="auto" w:fill="272822"/>
           <w:lang w:val="ro-RO"/>
         </w:rPr>
         <w:t xml:space="preserve">] </w:t>
       </w:r>
       <w:r>
         <w:rPr>
-          <w:rFonts w:ascii="Droid Sans Mono;monospace;monospace" w:hAnsi="Droid Sans Mono;monospace;monospace"/>
-          <w:b w:val="false"/>
+          <w:rFonts w:ascii="Droid Sans Mono;monospace;monos" w:hAnsi="Droid Sans Mono;monospace;monos"/>
           <w:color w:val="E6DB74"/>
           <w:sz w:val="21"/>
-          <w:shd w:fill="272822" w:val="clear"/>
+          <w:shd w:val="clear" w:color="auto" w:fill="272822"/>
           <w:lang w:val="ro-RO"/>
         </w:rPr>
         <w:t>"Server rejected event (will not retry!)"</w:t>
       </w:r>
       <w:r>
         <w:rPr>
-          <w:rFonts w:ascii="Droid Sans Mono;monospace;monospace" w:hAnsi="Droid Sans Mono;monospace;monospace"/>
-          <w:b w:val="false"/>
-          <w:color w:val="F8F8F2"/>
-          <w:sz w:val="21"/>
-          <w:shd w:fill="272822" w:val="clear"/>
+          <w:rFonts w:ascii="Droid Sans Mono;monospace;monos" w:hAnsi="Droid Sans Mono;monospace;monos"/>
+          <w:color w:val="F8F8F2"/>
+          <w:sz w:val="21"/>
+          <w:shd w:val="clear" w:color="auto" w:fill="272822"/>
           <w:lang w:val="ro-RO"/>
         </w:rPr>
         <w:t xml:space="preserve"> err=</w:t>
       </w:r>
       <w:r>
         <w:rPr>
-          <w:rFonts w:ascii="Droid Sans Mono;monospace;monospace" w:hAnsi="Droid Sans Mono;monospace;monospace"/>
-          <w:b w:val="false"/>
+          <w:rFonts w:ascii="Droid Sans Mono;monospace;monos" w:hAnsi="Droid Sans Mono;monospace;monos"/>
           <w:color w:val="E6DB74"/>
           <w:sz w:val="21"/>
-          <w:shd w:fill="272822" w:val="clear"/>
+          <w:shd w:val="clear" w:color="auto" w:fill="272822"/>
           <w:lang w:val="ro-RO"/>
         </w:rPr>
         <w:t>"Timeout: request did not complete within requested timeout - context deadline exceeded"</w:t>
       </w:r>
       <w:r>
         <w:rPr>
-          <w:rFonts w:ascii="Droid Sans Mono;monospace;monospace" w:hAnsi="Droid Sans Mono;monospace;monospace"/>
-          <w:b w:val="false"/>
-          <w:color w:val="F8F8F2"/>
-          <w:sz w:val="21"/>
-          <w:shd w:fill="272822" w:val="clear"/>
+          <w:rFonts w:ascii="Droid Sans Mono;monospace;monos" w:hAnsi="Droid Sans Mono;monospace;monos"/>
+          <w:color w:val="F8F8F2"/>
+          <w:sz w:val="21"/>
+          <w:shd w:val="clear" w:color="auto" w:fill="272822"/>
           <w:lang w:val="ro-RO"/>
         </w:rPr>
         <w:t xml:space="preserve"> event=</w:t>
       </w:r>
       <w:r>
         <w:rPr>
-          <w:rFonts w:ascii="Droid Sans Mono;monospace;monospace" w:hAnsi="Droid Sans Mono;monospace;monospace"/>
-          <w:b w:val="false"/>
+          <w:rFonts w:ascii="Droid Sans Mono;monospace;monos" w:hAnsi="Droid Sans Mono;monospace;monos"/>
           <w:color w:val="E6DB74"/>
           <w:sz w:val="21"/>
-          <w:shd w:fill="272822" w:val="clear"/>
+          <w:shd w:val="clear" w:color="auto" w:fill="272822"/>
           <w:lang w:val="ro-RO"/>
         </w:rPr>
         <w:t>"&amp;Event{ObjectMeta:{etcd-k8s-node-master.18311780621bdbaa kube-system 1281 0 0001-01-01 00:00:00 +0000 UTC &lt;nil&gt; &lt;nil&gt; map[] map[] [] [] []},InvolvedObject:ObjectReference{Kind:Pod,Namespace:kube-system,Name:etcd-k8s-node-master,UID:f05bda3a2f28b4df60c28cfabc1b1940,APIVersion:v1,ResourceVersion:,FieldPath:spec.containers{etcd},},Reason:Unhealthy,Message:Readiness probe failed: Get \"</w:t>
       </w:r>
       <w:r>
         <w:rPr>
-          <w:rFonts w:ascii="Droid Sans Mono;monospace;monospace" w:hAnsi="Droid Sans Mono;monospace;monospace"/>
-          <w:b w:val="false"/>
+          <w:rFonts w:ascii="Droid Sans Mono;monospace;monos" w:hAnsi="Droid Sans Mono;monospace;monos"/>
           <w:color w:val="AE81FF"/>
           <w:sz w:val="21"/>
-          <w:shd w:fill="272822" w:val="clear"/>
+          <w:shd w:val="clear" w:color="auto" w:fill="272822"/>
           <w:lang w:val="ro-RO"/>
         </w:rPr>
         <w:t>http://127.0.0.1:2381/readyz</w:t>
       </w:r>
       <w:r>
         <w:rPr>
-          <w:rFonts w:ascii="Droid Sans Mono;monospace;monospace" w:hAnsi="Droid Sans Mono;monospace;monospace"/>
-          <w:b w:val="false"/>
-          <w:color w:val="F8F8F2"/>
-          <w:sz w:val="21"/>
-          <w:shd w:fill="272822" w:val="clear"/>
+          <w:rFonts w:ascii="Droid Sans Mono;monospace;monos" w:hAnsi="Droid Sans Mono;monospace;monos"/>
+          <w:color w:val="F8F8F2"/>
+          <w:sz w:val="21"/>
+          <w:shd w:val="clear" w:color="auto" w:fill="272822"/>
           <w:lang w:val="ro-RO"/>
         </w:rPr>
         <w:t>\</w:t>
       </w:r>
       <w:r>
         <w:rPr>
-          <w:rFonts w:ascii="Droid Sans Mono;monospace;monospace" w:hAnsi="Droid Sans Mono;monospace;monospace"/>
-          <w:b w:val="false"/>
+          <w:rFonts w:ascii="Droid Sans Mono;monospace;monos" w:hAnsi="Droid Sans Mono;monospace;monos"/>
           <w:color w:val="E6DB74"/>
           <w:sz w:val="21"/>
-          <w:shd w:fill="272822" w:val="clear"/>
+          <w:shd w:val="clear" w:color="auto" w:fill="272822"/>
           <w:lang w:val="ro-RO"/>
         </w:rPr>
         <w:t>": dial tcp 127.0.0.1:2381: connect: connection refused,Source:EventSource{Component:kubelet,Host:k8s-node-master,},FirstTimestamp:2025-03-28 22:19:30 +0000 UTC,LastTimestamp:2025-03-28 22:40:31.943344257 +0000 UTC m=+1291.217463830,Count:5,Type:Warning,EventTime:0001-01-01 00:00:00 +0000 UTC,Series:nil,Action:,Related:nil,ReportingController:kubelet,ReportingInstance:k8s-node-master,}"</w:t>
@@ -1337,7 +1152,6 @@
     </w:p>
     <w:p>
       <w:pPr>
-        <w:pStyle w:val="Normal"/>
         <w:rPr>
           <w:lang w:val="ro-RO"/>
         </w:rPr>
@@ -1351,20 +1165,13 @@
     </w:p>
     <w:p>
       <w:pPr>
-        <w:pStyle w:val="Normal"/>
-        <w:rPr>
-          <w:lang w:val="ro-RO"/>
-        </w:rPr>
-      </w:pPr>
-      <w:r>
-        <w:rPr>
-          <w:lang w:val="ro-RO"/>
-        </w:rPr>
-      </w:r>
-    </w:p>
-    <w:p>
-      <w:pPr>
-        <w:pStyle w:val="Normal"/>
+        <w:rPr>
+          <w:lang w:val="ro-RO"/>
+        </w:rPr>
+      </w:pPr>
+    </w:p>
+    <w:p>
+      <w:pPr>
         <w:rPr>
           <w:lang w:val="ro-RO"/>
         </w:rPr>
@@ -1374,265 +1181,257 @@
           <w:lang w:val="ro-RO"/>
         </w:rPr>
         <w:t>în logurile de la kubelet am găsit aceasta linie:</w:t>
+      </w:r>
+      <w:r>
+        <w:rPr>
+          <w:lang w:val="ro-RO"/>
+        </w:rPr>
         <w:br/>
       </w:r>
       <w:r>
         <w:rPr>
-          <w:rFonts w:ascii="Droid Sans Mono;monospace;monospace" w:hAnsi="Droid Sans Mono;monospace;monospace"/>
-          <w:b w:val="false"/>
-          <w:color w:val="F8F8F2"/>
-          <w:sz w:val="21"/>
-          <w:shd w:fill="272822" w:val="clear"/>
+          <w:rFonts w:ascii="Droid Sans Mono;monospace;monos" w:hAnsi="Droid Sans Mono;monospace;monos"/>
+          <w:color w:val="F8F8F2"/>
+          <w:sz w:val="21"/>
+          <w:shd w:val="clear" w:color="auto" w:fill="272822"/>
           <w:lang w:val="ro-RO"/>
         </w:rPr>
         <w:t xml:space="preserve">Mar </w:t>
       </w:r>
       <w:r>
         <w:rPr>
-          <w:rFonts w:ascii="Droid Sans Mono;monospace;monospace" w:hAnsi="Droid Sans Mono;monospace;monospace"/>
-          <w:b w:val="false"/>
+          <w:rFonts w:ascii="Droid Sans Mono;monospace;monos" w:hAnsi="Droid Sans Mono;monospace;monos"/>
           <w:color w:val="AE81FF"/>
           <w:sz w:val="21"/>
-          <w:shd w:fill="272822" w:val="clear"/>
+          <w:shd w:val="clear" w:color="auto" w:fill="272822"/>
           <w:lang w:val="ro-RO"/>
         </w:rPr>
         <w:t>31</w:t>
       </w:r>
       <w:r>
         <w:rPr>
-          <w:rFonts w:ascii="Droid Sans Mono;monospace;monospace" w:hAnsi="Droid Sans Mono;monospace;monospace"/>
-          <w:b w:val="false"/>
-          <w:color w:val="F8F8F2"/>
-          <w:sz w:val="21"/>
-          <w:shd w:fill="272822" w:val="clear"/>
+          <w:rFonts w:ascii="Droid Sans Mono;monospace;monos" w:hAnsi="Droid Sans Mono;monospace;monos"/>
+          <w:color w:val="F8F8F2"/>
+          <w:sz w:val="21"/>
+          <w:shd w:val="clear" w:color="auto" w:fill="272822"/>
           <w:lang w:val="ro-RO"/>
         </w:rPr>
         <w:t xml:space="preserve"> </w:t>
       </w:r>
       <w:r>
         <w:rPr>
-          <w:rFonts w:ascii="Droid Sans Mono;monospace;monospace" w:hAnsi="Droid Sans Mono;monospace;monospace"/>
-          <w:b w:val="false"/>
+          <w:rFonts w:ascii="Droid Sans Mono;monospace;monos" w:hAnsi="Droid Sans Mono;monospace;monos"/>
           <w:color w:val="88846F"/>
           <w:sz w:val="21"/>
-          <w:shd w:fill="272822" w:val="clear"/>
+          <w:shd w:val="clear" w:color="auto" w:fill="272822"/>
           <w:lang w:val="ro-RO"/>
         </w:rPr>
         <w:t>14:05:55</w:t>
       </w:r>
       <w:r>
         <w:rPr>
-          <w:rFonts w:ascii="Droid Sans Mono;monospace;monospace" w:hAnsi="Droid Sans Mono;monospace;monospace"/>
-          <w:b w:val="false"/>
-          <w:color w:val="F8F8F2"/>
-          <w:sz w:val="21"/>
-          <w:shd w:fill="272822" w:val="clear"/>
+          <w:rFonts w:ascii="Droid Sans Mono;monospace;monos" w:hAnsi="Droid Sans Mono;monospace;monos"/>
+          <w:color w:val="F8F8F2"/>
+          <w:sz w:val="21"/>
+          <w:shd w:val="clear" w:color="auto" w:fill="272822"/>
           <w:lang w:val="ro-RO"/>
         </w:rPr>
         <w:t xml:space="preserve"> k8s-node-master kubelet[</w:t>
       </w:r>
       <w:r>
         <w:rPr>
-          <w:rFonts w:ascii="Droid Sans Mono;monospace;monospace" w:hAnsi="Droid Sans Mono;monospace;monospace"/>
-          <w:b w:val="false"/>
+          <w:rFonts w:ascii="Droid Sans Mono;monospace;monos" w:hAnsi="Droid Sans Mono;monospace;monos"/>
           <w:color w:val="AE81FF"/>
           <w:sz w:val="21"/>
-          <w:shd w:fill="272822" w:val="clear"/>
+          <w:shd w:val="clear" w:color="auto" w:fill="272822"/>
           <w:lang w:val="ro-RO"/>
         </w:rPr>
         <w:t>3246</w:t>
       </w:r>
       <w:r>
         <w:rPr>
-          <w:rFonts w:ascii="Droid Sans Mono;monospace;monospace" w:hAnsi="Droid Sans Mono;monospace;monospace"/>
-          <w:b w:val="false"/>
-          <w:color w:val="F8F8F2"/>
-          <w:sz w:val="21"/>
-          <w:shd w:fill="272822" w:val="clear"/>
+          <w:rFonts w:ascii="Droid Sans Mono;monospace;monos" w:hAnsi="Droid Sans Mono;monospace;monos"/>
+          <w:color w:val="F8F8F2"/>
+          <w:sz w:val="21"/>
+          <w:shd w:val="clear" w:color="auto" w:fill="272822"/>
           <w:lang w:val="ro-RO"/>
         </w:rPr>
         <w:t xml:space="preserve">]: E0331 </w:t>
       </w:r>
       <w:r>
         <w:rPr>
-          <w:rFonts w:ascii="Droid Sans Mono;monospace;monospace" w:hAnsi="Droid Sans Mono;monospace;monospace"/>
-          <w:b w:val="false"/>
+          <w:rFonts w:ascii="Droid Sans Mono;monospace;monos" w:hAnsi="Droid Sans Mono;monospace;monos"/>
           <w:color w:val="88846F"/>
           <w:sz w:val="21"/>
-          <w:shd w:fill="272822" w:val="clear"/>
+          <w:shd w:val="clear" w:color="auto" w:fill="272822"/>
           <w:lang w:val="ro-RO"/>
         </w:rPr>
         <w:t>14:05:55.924835</w:t>
       </w:r>
       <w:r>
         <w:rPr>
-          <w:rFonts w:ascii="Droid Sans Mono;monospace;monospace" w:hAnsi="Droid Sans Mono;monospace;monospace"/>
-          <w:b w:val="false"/>
-          <w:color w:val="F8F8F2"/>
-          <w:sz w:val="21"/>
-          <w:shd w:fill="272822" w:val="clear"/>
+          <w:rFonts w:ascii="Droid Sans Mono;monospace;monos" w:hAnsi="Droid Sans Mono;monospace;monos"/>
+          <w:color w:val="F8F8F2"/>
+          <w:sz w:val="21"/>
+          <w:shd w:val="clear" w:color="auto" w:fill="272822"/>
           <w:lang w:val="ro-RO"/>
         </w:rPr>
         <w:t xml:space="preserve"> </w:t>
       </w:r>
       <w:r>
         <w:rPr>
-          <w:rFonts w:ascii="Droid Sans Mono;monospace;monospace" w:hAnsi="Droid Sans Mono;monospace;monospace"/>
-          <w:b w:val="false"/>
+          <w:rFonts w:ascii="Droid Sans Mono;monospace;monos" w:hAnsi="Droid Sans Mono;monospace;monos"/>
           <w:color w:val="AE81FF"/>
           <w:sz w:val="21"/>
-          <w:shd w:fill="272822" w:val="clear"/>
+          <w:shd w:val="clear" w:color="auto" w:fill="272822"/>
           <w:lang w:val="ro-RO"/>
         </w:rPr>
         <w:t>3246</w:t>
       </w:r>
       <w:r>
         <w:rPr>
-          <w:rFonts w:ascii="Droid Sans Mono;monospace;monospace" w:hAnsi="Droid Sans Mono;monospace;monospace"/>
-          <w:b w:val="false"/>
-          <w:color w:val="F8F8F2"/>
-          <w:sz w:val="21"/>
-          <w:shd w:fill="272822" w:val="clear"/>
+          <w:rFonts w:ascii="Droid Sans Mono;monospace;monos" w:hAnsi="Droid Sans Mono;monospace;monos"/>
+          <w:color w:val="F8F8F2"/>
+          <w:sz w:val="21"/>
+          <w:shd w:val="clear" w:color="auto" w:fill="272822"/>
           <w:lang w:val="ro-RO"/>
         </w:rPr>
         <w:t xml:space="preserve"> </w:t>
       </w:r>
       <w:r>
         <w:rPr>
-          <w:rFonts w:ascii="Droid Sans Mono;monospace;monospace" w:hAnsi="Droid Sans Mono;monospace;monospace"/>
-          <w:b w:val="false"/>
+          <w:rFonts w:ascii="Droid Sans Mono;monospace;monos" w:hAnsi="Droid Sans Mono;monospace;monos"/>
           <w:color w:val="AE81FF"/>
           <w:sz w:val="21"/>
-          <w:shd w:fill="272822" w:val="clear"/>
+          <w:shd w:val="clear" w:color="auto" w:fill="272822"/>
           <w:lang w:val="ro-RO"/>
         </w:rPr>
         <w:t>event.go</w:t>
       </w:r>
       <w:r>
         <w:rPr>
-          <w:rFonts w:ascii="Droid Sans Mono;monospace;monospace" w:hAnsi="Droid Sans Mono;monospace;monospace"/>
-          <w:b w:val="false"/>
-          <w:color w:val="F8F8F2"/>
-          <w:sz w:val="21"/>
-          <w:shd w:fill="272822" w:val="clear"/>
+          <w:rFonts w:ascii="Droid Sans Mono;monospace;monos" w:hAnsi="Droid Sans Mono;monospace;monos"/>
+          <w:color w:val="F8F8F2"/>
+          <w:sz w:val="21"/>
+          <w:shd w:val="clear" w:color="auto" w:fill="272822"/>
           <w:lang w:val="ro-RO"/>
         </w:rPr>
         <w:t>:</w:t>
       </w:r>
       <w:r>
         <w:rPr>
-          <w:rFonts w:ascii="Droid Sans Mono;monospace;monospace" w:hAnsi="Droid Sans Mono;monospace;monospace"/>
-          <w:b w:val="false"/>
+          <w:rFonts w:ascii="Droid Sans Mono;monospace;monos" w:hAnsi="Droid Sans Mono;monospace;monos"/>
           <w:color w:val="AE81FF"/>
           <w:sz w:val="21"/>
-          <w:shd w:fill="272822" w:val="clear"/>
+          <w:shd w:val="clear" w:color="auto" w:fill="272822"/>
           <w:lang w:val="ro-RO"/>
         </w:rPr>
         <w:t>368</w:t>
       </w:r>
       <w:r>
         <w:rPr>
-          <w:rFonts w:ascii="Droid Sans Mono;monospace;monospace" w:hAnsi="Droid Sans Mono;monospace;monospace"/>
-          <w:b w:val="false"/>
-          <w:color w:val="F8F8F2"/>
-          <w:sz w:val="21"/>
-          <w:shd w:fill="272822" w:val="clear"/>
+          <w:rFonts w:ascii="Droid Sans Mono;monospace;monos" w:hAnsi="Droid Sans Mono;monospace;monos"/>
+          <w:color w:val="F8F8F2"/>
+          <w:sz w:val="21"/>
+          <w:shd w:val="clear" w:color="auto" w:fill="272822"/>
           <w:lang w:val="ro-RO"/>
         </w:rPr>
         <w:t xml:space="preserve">] </w:t>
       </w:r>
       <w:r>
         <w:rPr>
-          <w:rFonts w:ascii="Droid Sans Mono;monospace;monospace" w:hAnsi="Droid Sans Mono;monospace;monospace"/>
-          <w:b w:val="false"/>
+          <w:rFonts w:ascii="Droid Sans Mono;monospace;monos" w:hAnsi="Droid Sans Mono;monospace;monos"/>
           <w:color w:val="E6DB74"/>
           <w:sz w:val="21"/>
-          <w:shd w:fill="272822" w:val="clear"/>
+          <w:shd w:val="clear" w:color="auto" w:fill="272822"/>
           <w:lang w:val="ro-RO"/>
         </w:rPr>
         <w:t>"Unable to write event (may retry after sleeping)"</w:t>
       </w:r>
       <w:r>
         <w:rPr>
-          <w:rFonts w:ascii="Droid Sans Mono;monospace;monospace" w:hAnsi="Droid Sans Mono;monospace;monospace"/>
-          <w:b w:val="false"/>
-          <w:color w:val="F8F8F2"/>
-          <w:sz w:val="21"/>
-          <w:shd w:fill="272822" w:val="clear"/>
+          <w:rFonts w:ascii="Droid Sans Mono;monospace;monos" w:hAnsi="Droid Sans Mono;monospace;monos"/>
+          <w:color w:val="F8F8F2"/>
+          <w:sz w:val="21"/>
+          <w:shd w:val="clear" w:color="auto" w:fill="272822"/>
           <w:lang w:val="ro-RO"/>
         </w:rPr>
         <w:t xml:space="preserve"> err=</w:t>
       </w:r>
       <w:r>
         <w:rPr>
-          <w:rFonts w:ascii="Droid Sans Mono;monospace;monospace" w:hAnsi="Droid Sans Mono;monospace;monospace"/>
-          <w:b w:val="false"/>
+          <w:rFonts w:ascii="Droid Sans Mono;monospace;monos" w:hAnsi="Droid Sans Mono;monospace;monos"/>
           <w:color w:val="E6DB74"/>
           <w:sz w:val="21"/>
-          <w:shd w:fill="272822" w:val="clear"/>
+          <w:shd w:val="clear" w:color="auto" w:fill="272822"/>
           <w:lang w:val="ro-RO"/>
         </w:rPr>
         <w:t>"Post \"</w:t>
       </w:r>
       <w:r>
         <w:rPr>
-          <w:rFonts w:ascii="Droid Sans Mono;monospace;monospace" w:hAnsi="Droid Sans Mono;monospace;monospace"/>
-          <w:b w:val="false"/>
+          <w:rFonts w:ascii="Droid Sans Mono;monospace;monos" w:hAnsi="Droid Sans Mono;monospace;monos"/>
           <w:color w:val="AE81FF"/>
           <w:sz w:val="21"/>
-          <w:shd w:fill="272822" w:val="clear"/>
+          <w:shd w:val="clear" w:color="auto" w:fill="272822"/>
           <w:lang w:val="ro-RO"/>
         </w:rPr>
         <w:t>https://192.168.122.136:6443/api/v1/namespaces/kube-system/events</w:t>
       </w:r>
       <w:r>
         <w:rPr>
-          <w:rFonts w:ascii="Droid Sans Mono;monospace;monospace" w:hAnsi="Droid Sans Mono;monospace;monospace"/>
-          <w:b w:val="false"/>
-          <w:color w:val="F8F8F2"/>
-          <w:sz w:val="21"/>
-          <w:shd w:fill="272822" w:val="clear"/>
+          <w:rFonts w:ascii="Droid Sans Mono;monospace;monos" w:hAnsi="Droid Sans Mono;monospace;monos"/>
+          <w:color w:val="F8F8F2"/>
+          <w:sz w:val="21"/>
+          <w:shd w:val="clear" w:color="auto" w:fill="272822"/>
           <w:lang w:val="ro-RO"/>
         </w:rPr>
         <w:t>\</w:t>
       </w:r>
       <w:r>
         <w:rPr>
-          <w:rFonts w:ascii="Droid Sans Mono;monospace;monospace" w:hAnsi="Droid Sans Mono;monospace;monospace"/>
-          <w:b w:val="false"/>
+          <w:rFonts w:ascii="Droid Sans Mono;monospace;monos" w:hAnsi="Droid Sans Mono;monospace;monos"/>
           <w:color w:val="E6DB74"/>
           <w:sz w:val="21"/>
-          <w:shd w:fill="272822" w:val="clear"/>
+          <w:shd w:val="clear" w:color="auto" w:fill="272822"/>
           <w:lang w:val="ro-RO"/>
         </w:rPr>
         <w:t>": dial tcp 192.168.122.136:6443: connect: connection refused"</w:t>
       </w:r>
       <w:r>
         <w:rPr>
-          <w:rFonts w:ascii="Droid Sans Mono;monospace;monospace" w:hAnsi="Droid Sans Mono;monospace;monospace"/>
-          <w:b w:val="false"/>
-          <w:color w:val="F8F8F2"/>
-          <w:sz w:val="21"/>
-          <w:shd w:fill="272822" w:val="clear"/>
+          <w:rFonts w:ascii="Droid Sans Mono;monospace;monos" w:hAnsi="Droid Sans Mono;monospace;monos"/>
+          <w:color w:val="F8F8F2"/>
+          <w:sz w:val="21"/>
+          <w:shd w:val="clear" w:color="auto" w:fill="272822"/>
           <w:lang w:val="ro-RO"/>
         </w:rPr>
         <w:t xml:space="preserve"> event=</w:t>
       </w:r>
       <w:r>
         <w:rPr>
-          <w:rFonts w:ascii="Droid Sans Mono;monospace;monospace" w:hAnsi="Droid Sans Mono;monospace;monospace"/>
-          <w:b w:val="false"/>
+          <w:rFonts w:ascii="Droid Sans Mono;monospace;monos" w:hAnsi="Droid Sans Mono;monospace;monos"/>
           <w:color w:val="E6DB74"/>
           <w:sz w:val="21"/>
-          <w:shd w:fill="272822" w:val="clear"/>
-          <w:lang w:val="ro-RO"/>
-        </w:rPr>
-        <w:t>"&amp;Event{ObjectMeta:{etcd-k8s-node-master.1831e840c85f4d82 kube-system 0 0001-01-01 00:00:00 +0000 UTC &lt;nil&gt; &lt;nil&gt; map[] map[] [] [] []},InvolvedObject:ObjectReference{Kind:Pod,Namespace:kube-system,Name:etcd-k8s-node-master,UID:0be9da42a461eb89b3f7e0e7f21d6ab0,APIVersion:v1,ResourceVersion:,FieldPath:spec.containers{etcd},},Reason:Killing,Message:Stopping container etcd,Source:EventSource{Component:kubelet,Host:k8s-node-master,},FirstTimestamp:2025-03-31 14:04:55.706332546 +0000 UTC m=+0.179260185,LastTimestamp:2025-03-31 14:04:55.706332546 +0000 UTC m=+0.179260185,Count:1,Type:Normal,EventTime:0001-01-01 00:00:00 +0000 UTC,Series:nil,Action:,Related:nil,ReportingController:kubelet,ReportingInstance:k8s-node-master,}"</w:t>
-      </w:r>
-    </w:p>
-    <w:p>
-      <w:pPr>
-        <w:pStyle w:val="Normal"/>
+          <w:shd w:val="clear" w:color="auto" w:fill="272822"/>
+          <w:lang w:val="ro-RO"/>
+        </w:rPr>
+        <w:t xml:space="preserve">"&amp;Event{ObjectMeta:{etcd-k8s-node-master.1831e840c85f4d82 kube-system 0 0001-01-01 00:00:00 +0000 UTC &lt;nil&gt; &lt;nil&gt; map[] map[] [] [] []},InvolvedObject:ObjectReference{Kind:Pod,Namespace:kube-system,Name:etcd-k8s-node-master,UID:0be9da42a461eb89b3f7e0e7f21d6ab0,APIVersion:v1,ResourceVersion:,FieldPath:spec.containers{etcd},},Reason:Killing,Message:Stopping container etcd,Source:EventSource{Component:kubelet,Host:k8s-node-master,},FirstTimestamp:2025-03-31 </w:t>
+      </w:r>
+      <w:r>
+        <w:rPr>
+          <w:rFonts w:ascii="Droid Sans Mono;monospace;monos" w:hAnsi="Droid Sans Mono;monospace;monos"/>
+          <w:color w:val="E6DB74"/>
+          <w:sz w:val="21"/>
+          <w:shd w:val="clear" w:color="auto" w:fill="272822"/>
+          <w:lang w:val="ro-RO"/>
+        </w:rPr>
+        <w:lastRenderedPageBreak/>
+        <w:t>14:04:55.706332546 +0000 UTC m=+0.179260185,LastTimestamp:2025-03-31 14:04:55.706332546 +0000 UTC m=+0.179260185,Count:1,Type:Normal,EventTime:0001-01-01 00:00:00 +0000 UTC,Series:nil,Action:,Related:nil,ReportingController:kubelet,ReportingInstance:k8s-node-master,}"</w:t>
+      </w:r>
+    </w:p>
+    <w:p>
+      <w:pPr>
         <w:rPr>
           <w:lang w:val="ro-RO"/>
         </w:rPr>
@@ -1646,20 +1445,13 @@
     </w:p>
     <w:p>
       <w:pPr>
-        <w:pStyle w:val="Normal"/>
-        <w:rPr>
-          <w:lang w:val="ro-RO"/>
-        </w:rPr>
-      </w:pPr>
-      <w:r>
-        <w:rPr>
-          <w:lang w:val="ro-RO"/>
-        </w:rPr>
-      </w:r>
-    </w:p>
-    <w:p>
-      <w:pPr>
-        <w:pStyle w:val="Normal"/>
+        <w:rPr>
+          <w:lang w:val="ro-RO"/>
+        </w:rPr>
+      </w:pPr>
+    </w:p>
+    <w:p>
+      <w:pPr>
         <w:rPr>
           <w:lang w:val="ro-RO"/>
         </w:rPr>
@@ -1673,7 +1465,6 @@
     </w:p>
     <w:p>
       <w:pPr>
-        <w:pStyle w:val="Normal"/>
         <w:rPr>
           <w:lang w:val="ro-RO"/>
         </w:rPr>
@@ -1687,7 +1478,6 @@
     </w:p>
     <w:p>
       <w:pPr>
-        <w:pStyle w:val="Normal"/>
         <w:rPr>
           <w:lang w:val="ro-RO"/>
         </w:rPr>
@@ -1701,7 +1491,6 @@
     </w:p>
     <w:p>
       <w:pPr>
-        <w:pStyle w:val="Normal"/>
         <w:rPr>
           <w:lang w:val="ro-RO"/>
         </w:rPr>
@@ -1715,40 +1504,29 @@
     </w:p>
     <w:p>
       <w:pPr>
-        <w:pStyle w:val="Normal"/>
-        <w:spacing w:before="0" w:after="160"/>
-        <w:rPr>
-          <w:lang w:val="ro-RO"/>
-        </w:rPr>
-      </w:pPr>
-      <w:r>
-        <w:rPr>
-          <w:lang w:val="ro-RO"/>
-        </w:rPr>
-        <w:t xml:space="preserve"> </w:t>
-      </w:r>
-      <w:r>
-        <w:rPr>
-          <w:lang w:val="ro-RO"/>
-        </w:rPr>
-        <w:t>Am renunțat la cloud config pentru a rula comenzile automat, încerc sa fac un plan de bătaie pentru script-uri și pentru fisierele modificate sa le incarc de mana în kvm-uri și sa fac script-uri care sa ruleze cu sudo în cadrul acestora.</w:t>
-      </w:r>
-    </w:p>
-    <w:p>
-      <w:pPr>
-        <w:pStyle w:val="Normal"/>
-        <w:spacing w:before="0" w:after="160"/>
-        <w:rPr>
-          <w:lang w:val="ro-RO"/>
-        </w:rPr>
-      </w:pPr>
-      <w:r>
-        <w:rPr>
-          <w:rFonts w:ascii="Droid Sans Mono;monospace;monospace" w:hAnsi="Droid Sans Mono;monospace;monospace"/>
-          <w:b w:val="false"/>
-          <w:color w:val="F8F8F2"/>
-          <w:sz w:val="21"/>
-          <w:shd w:fill="272822" w:val="clear"/>
+        <w:rPr>
+          <w:lang w:val="ro-RO"/>
+        </w:rPr>
+      </w:pPr>
+      <w:r>
+        <w:rPr>
+          <w:lang w:val="ro-RO"/>
+        </w:rPr>
+        <w:t xml:space="preserve"> Am renunțat la cloud config pentru a rula comenzile automat, încerc sa fac un plan de bătaie pentru script-uri și pentru fisierele modificate sa le incarc de mana în kvm-uri și sa fac script-uri care sa ruleze cu sudo în cadrul acestora.</w:t>
+      </w:r>
+    </w:p>
+    <w:p>
+      <w:pPr>
+        <w:rPr>
+          <w:lang w:val="ro-RO"/>
+        </w:rPr>
+      </w:pPr>
+      <w:r>
+        <w:rPr>
+          <w:rFonts w:ascii="Droid Sans Mono;monospace;monos" w:hAnsi="Droid Sans Mono;monospace;monos"/>
+          <w:color w:val="F8F8F2"/>
+          <w:sz w:val="21"/>
+          <w:shd w:val="clear" w:color="auto" w:fill="272822"/>
           <w:lang w:val="ro-RO"/>
         </w:rPr>
         <w:t>sudo apt update</w:t>
@@ -1756,658 +1534,528 @@
     </w:p>
     <w:p>
       <w:pPr>
-        <w:pStyle w:val="Normal"/>
-        <w:spacing w:lineRule="atLeast" w:line="285" w:before="0" w:after="0"/>
-        <w:ind w:hanging="0" w:left="0" w:right="0"/>
-        <w:rPr>
-          <w:rFonts w:ascii="Droid Sans Mono;monospace;monospace" w:hAnsi="Droid Sans Mono;monospace;monospace"/>
-          <w:b w:val="false"/>
-          <w:color w:val="F8F8F2"/>
-          <w:sz w:val="21"/>
-          <w:shd w:fill="272822" w:val="clear"/>
-        </w:rPr>
-      </w:pPr>
-      <w:r>
-        <w:rPr>
-          <w:rFonts w:ascii="Droid Sans Mono;monospace;monospace" w:hAnsi="Droid Sans Mono;monospace;monospace"/>
-          <w:b w:val="false"/>
-          <w:color w:val="F8F8F2"/>
-          <w:sz w:val="21"/>
-          <w:shd w:fill="272822" w:val="clear"/>
+        <w:spacing w:after="0" w:line="285" w:lineRule="atLeast"/>
+        <w:rPr>
+          <w:rFonts w:ascii="Droid Sans Mono;monospace;monos" w:hAnsi="Droid Sans Mono;monospace;monos"/>
+          <w:color w:val="F8F8F2"/>
+          <w:sz w:val="21"/>
+          <w:shd w:val="clear" w:color="auto" w:fill="272822"/>
+        </w:rPr>
+      </w:pPr>
+      <w:r>
+        <w:rPr>
+          <w:rFonts w:ascii="Droid Sans Mono;monospace;monos" w:hAnsi="Droid Sans Mono;monospace;monos"/>
+          <w:color w:val="F8F8F2"/>
+          <w:sz w:val="21"/>
+          <w:shd w:val="clear" w:color="auto" w:fill="272822"/>
         </w:rPr>
         <w:t>sudo apt install docker.io -y</w:t>
       </w:r>
     </w:p>
     <w:p>
       <w:pPr>
-        <w:pStyle w:val="Normal"/>
-        <w:spacing w:lineRule="atLeast" w:line="285" w:before="0" w:after="0"/>
-        <w:ind w:hanging="0" w:left="0" w:right="0"/>
-        <w:rPr>
-          <w:rFonts w:ascii="Droid Sans Mono;monospace;monospace" w:hAnsi="Droid Sans Mono;monospace;monospace"/>
-          <w:b w:val="false"/>
-          <w:color w:val="F8F8F2"/>
-          <w:sz w:val="21"/>
-          <w:shd w:fill="272822" w:val="clear"/>
-        </w:rPr>
-      </w:pPr>
-      <w:r>
-        <w:rPr>
-          <w:rFonts w:ascii="Droid Sans Mono;monospace;monospace" w:hAnsi="Droid Sans Mono;monospace;monospace"/>
-          <w:b w:val="false"/>
-          <w:color w:val="F8F8F2"/>
-          <w:sz w:val="21"/>
-          <w:shd w:fill="272822" w:val="clear"/>
+        <w:spacing w:after="0" w:line="285" w:lineRule="atLeast"/>
+        <w:rPr>
+          <w:rFonts w:ascii="Droid Sans Mono;monospace;monos" w:hAnsi="Droid Sans Mono;monospace;monos"/>
+          <w:color w:val="F8F8F2"/>
+          <w:sz w:val="21"/>
+          <w:shd w:val="clear" w:color="auto" w:fill="272822"/>
+        </w:rPr>
+      </w:pPr>
+      <w:r>
+        <w:rPr>
+          <w:rFonts w:ascii="Droid Sans Mono;monospace;monos" w:hAnsi="Droid Sans Mono;monospace;monos"/>
+          <w:color w:val="F8F8F2"/>
+          <w:sz w:val="21"/>
+          <w:shd w:val="clear" w:color="auto" w:fill="272822"/>
         </w:rPr>
         <w:t>curl -fsSL https://pkgs.k8s.io/core:/stable:/v1.30/deb/Release.key | sudo gpg --dearmor -o /etc/apt/keyrings/kubernetes-apt-keyring.gpg</w:t>
       </w:r>
     </w:p>
     <w:p>
       <w:pPr>
-        <w:pStyle w:val="Normal"/>
-        <w:spacing w:lineRule="atLeast" w:line="285" w:before="0" w:after="0"/>
-        <w:ind w:hanging="0" w:left="0" w:right="0"/>
-        <w:rPr>
-          <w:rFonts w:ascii="Droid Sans Mono;monospace;monospace" w:hAnsi="Droid Sans Mono;monospace;monospace"/>
-          <w:b w:val="false"/>
-          <w:color w:val="F8F8F2"/>
-          <w:sz w:val="21"/>
-          <w:shd w:fill="272822" w:val="clear"/>
-        </w:rPr>
-      </w:pPr>
-      <w:r>
-        <w:rPr>
-          <w:rFonts w:ascii="Droid Sans Mono;monospace;monospace" w:hAnsi="Droid Sans Mono;monospace;monospace"/>
-          <w:b w:val="false"/>
-          <w:color w:val="F8F8F2"/>
-          <w:sz w:val="21"/>
-          <w:shd w:fill="272822" w:val="clear"/>
+        <w:spacing w:after="0" w:line="285" w:lineRule="atLeast"/>
+        <w:rPr>
+          <w:rFonts w:ascii="Droid Sans Mono;monospace;monos" w:hAnsi="Droid Sans Mono;monospace;monos"/>
+          <w:color w:val="F8F8F2"/>
+          <w:sz w:val="21"/>
+          <w:shd w:val="clear" w:color="auto" w:fill="272822"/>
+        </w:rPr>
+      </w:pPr>
+      <w:r>
+        <w:rPr>
+          <w:rFonts w:ascii="Droid Sans Mono;monospace;monos" w:hAnsi="Droid Sans Mono;monospace;monos"/>
+          <w:color w:val="F8F8F2"/>
+          <w:sz w:val="21"/>
+          <w:shd w:val="clear" w:color="auto" w:fill="272822"/>
         </w:rPr>
         <w:t>echo 'deb [</w:t>
       </w:r>
       <w:r>
         <w:rPr>
-          <w:rFonts w:ascii="Droid Sans Mono;monospace;monospace" w:hAnsi="Droid Sans Mono;monospace;monospace"/>
-          <w:b w:val="false"/>
+          <w:rFonts w:ascii="Droid Sans Mono;monospace;monos" w:hAnsi="Droid Sans Mono;monospace;monos"/>
           <w:color w:val="AE81FF"/>
           <w:sz w:val="21"/>
-          <w:shd w:fill="272822" w:val="clear"/>
+          <w:shd w:val="clear" w:color="auto" w:fill="272822"/>
         </w:rPr>
         <w:t>signed-by=/etc/apt/keyrings/kubernetes-apt-keyring.gpg</w:t>
       </w:r>
       <w:r>
         <w:rPr>
-          <w:rFonts w:ascii="Droid Sans Mono;monospace;monospace" w:hAnsi="Droid Sans Mono;monospace;monospace"/>
-          <w:b w:val="false"/>
-          <w:color w:val="F8F8F2"/>
-          <w:sz w:val="21"/>
-          <w:shd w:fill="272822" w:val="clear"/>
+          <w:rFonts w:ascii="Droid Sans Mono;monospace;monos" w:hAnsi="Droid Sans Mono;monospace;monos"/>
+          <w:color w:val="F8F8F2"/>
+          <w:sz w:val="21"/>
+          <w:shd w:val="clear" w:color="auto" w:fill="272822"/>
         </w:rPr>
         <w:t>] https://pkgs.k8s.io/core:/stable:/v1.30/deb/ /' | sudo tee /etc/apt/sources.list.d/kubernetes.list</w:t>
       </w:r>
     </w:p>
     <w:p>
       <w:pPr>
-        <w:pStyle w:val="Normal"/>
-        <w:spacing w:lineRule="atLeast" w:line="285" w:before="0" w:after="0"/>
-        <w:ind w:hanging="0" w:left="0" w:right="0"/>
-        <w:rPr>
-          <w:rFonts w:ascii="Droid Sans Mono;monospace;monospace" w:hAnsi="Droid Sans Mono;monospace;monospace"/>
-          <w:b w:val="false"/>
-          <w:color w:val="F8F8F2"/>
-          <w:sz w:val="21"/>
-          <w:shd w:fill="272822" w:val="clear"/>
-        </w:rPr>
-      </w:pPr>
-      <w:r>
-        <w:rPr>
-          <w:rFonts w:ascii="Droid Sans Mono;monospace;monospace" w:hAnsi="Droid Sans Mono;monospace;monospace"/>
-          <w:b w:val="false"/>
-          <w:color w:val="F8F8F2"/>
-          <w:sz w:val="21"/>
-          <w:shd w:fill="272822" w:val="clear"/>
+        <w:spacing w:after="0" w:line="285" w:lineRule="atLeast"/>
+        <w:rPr>
+          <w:rFonts w:ascii="Droid Sans Mono;monospace;monos" w:hAnsi="Droid Sans Mono;monospace;monos"/>
+          <w:color w:val="F8F8F2"/>
+          <w:sz w:val="21"/>
+          <w:shd w:val="clear" w:color="auto" w:fill="272822"/>
+        </w:rPr>
+      </w:pPr>
+      <w:r>
+        <w:rPr>
+          <w:rFonts w:ascii="Droid Sans Mono;monospace;monos" w:hAnsi="Droid Sans Mono;monospace;monos"/>
+          <w:color w:val="F8F8F2"/>
+          <w:sz w:val="21"/>
+          <w:shd w:val="clear" w:color="auto" w:fill="272822"/>
         </w:rPr>
         <w:t>sudo apt update</w:t>
       </w:r>
     </w:p>
     <w:p>
       <w:pPr>
-        <w:pStyle w:val="Normal"/>
-        <w:spacing w:lineRule="atLeast" w:line="285" w:before="0" w:after="0"/>
-        <w:ind w:hanging="0" w:left="0" w:right="0"/>
-        <w:rPr>
-          <w:rFonts w:ascii="Droid Sans Mono;monospace;monospace" w:hAnsi="Droid Sans Mono;monospace;monospace"/>
-          <w:b w:val="false"/>
-          <w:color w:val="F8F8F2"/>
-          <w:sz w:val="21"/>
-          <w:shd w:fill="272822" w:val="clear"/>
-        </w:rPr>
-      </w:pPr>
-      <w:r>
-        <w:rPr>
-          <w:rFonts w:ascii="Droid Sans Mono;monospace;monospace" w:hAnsi="Droid Sans Mono;monospace;monospace"/>
-          <w:b w:val="false"/>
-          <w:color w:val="F8F8F2"/>
-          <w:sz w:val="21"/>
-          <w:shd w:fill="272822" w:val="clear"/>
+        <w:spacing w:after="0" w:line="285" w:lineRule="atLeast"/>
+        <w:rPr>
+          <w:rFonts w:ascii="Droid Sans Mono;monospace;monos" w:hAnsi="Droid Sans Mono;monospace;monos"/>
+          <w:color w:val="F8F8F2"/>
+          <w:sz w:val="21"/>
+          <w:shd w:val="clear" w:color="auto" w:fill="272822"/>
+        </w:rPr>
+      </w:pPr>
+      <w:r>
+        <w:rPr>
+          <w:rFonts w:ascii="Droid Sans Mono;monospace;monos" w:hAnsi="Droid Sans Mono;monospace;monos"/>
+          <w:color w:val="F8F8F2"/>
+          <w:sz w:val="21"/>
+          <w:shd w:val="clear" w:color="auto" w:fill="272822"/>
         </w:rPr>
         <w:t>sudo apt install kubeadm kubelet kubectl -y</w:t>
       </w:r>
     </w:p>
     <w:p>
       <w:pPr>
-        <w:pStyle w:val="Normal"/>
-        <w:spacing w:lineRule="atLeast" w:line="285" w:before="0" w:after="0"/>
-        <w:ind w:hanging="0" w:left="0" w:right="0"/>
-        <w:rPr>
-          <w:rFonts w:ascii="Droid Sans Mono;monospace;monospace" w:hAnsi="Droid Sans Mono;monospace;monospace"/>
-          <w:b w:val="false"/>
-          <w:color w:val="F8F8F2"/>
-          <w:sz w:val="21"/>
-          <w:shd w:fill="272822" w:val="clear"/>
-        </w:rPr>
-      </w:pPr>
-      <w:r>
-        <w:rPr>
-          <w:rFonts w:ascii="Droid Sans Mono;monospace;monospace" w:hAnsi="Droid Sans Mono;monospace;monospace"/>
-          <w:b w:val="false"/>
-          <w:color w:val="F8F8F2"/>
-          <w:sz w:val="21"/>
-          <w:shd w:fill="272822" w:val="clear"/>
+        <w:spacing w:after="0" w:line="285" w:lineRule="atLeast"/>
+        <w:rPr>
+          <w:rFonts w:ascii="Droid Sans Mono;monospace;monos" w:hAnsi="Droid Sans Mono;monospace;monos"/>
+          <w:color w:val="F8F8F2"/>
+          <w:sz w:val="21"/>
+          <w:shd w:val="clear" w:color="auto" w:fill="272822"/>
+        </w:rPr>
+      </w:pPr>
+      <w:r>
+        <w:rPr>
+          <w:rFonts w:ascii="Droid Sans Mono;monospace;monos" w:hAnsi="Droid Sans Mono;monospace;monos"/>
+          <w:color w:val="F8F8F2"/>
+          <w:sz w:val="21"/>
+          <w:shd w:val="clear" w:color="auto" w:fill="272822"/>
         </w:rPr>
         <w:t>sudo apt-mark hold kubeadm kubelet kubectl</w:t>
       </w:r>
     </w:p>
     <w:p>
       <w:pPr>
-        <w:pStyle w:val="Normal"/>
-        <w:spacing w:lineRule="atLeast" w:line="285" w:before="0" w:after="0"/>
-        <w:rPr/>
-      </w:pPr>
-      <w:r>
-        <w:rPr/>
-      </w:r>
-    </w:p>
-    <w:p>
-      <w:pPr>
-        <w:pStyle w:val="Normal"/>
-        <w:spacing w:lineRule="atLeast" w:line="285" w:before="0" w:after="0"/>
-        <w:ind w:hanging="0" w:left="0" w:right="0"/>
-        <w:rPr>
-          <w:rFonts w:ascii="Droid Sans Mono;monospace;monospace" w:hAnsi="Droid Sans Mono;monospace;monospace"/>
+        <w:spacing w:after="0" w:line="285" w:lineRule="atLeast"/>
+      </w:pPr>
+    </w:p>
+    <w:p>
+      <w:pPr>
+        <w:spacing w:after="0" w:line="285" w:lineRule="atLeast"/>
+        <w:rPr>
+          <w:rFonts w:ascii="Droid Sans Mono;monospace;monos" w:hAnsi="Droid Sans Mono;monospace;monos"/>
           <w:b/>
           <w:color w:val="A6E22E"/>
           <w:sz w:val="21"/>
-          <w:shd w:fill="272822" w:val="clear"/>
-        </w:rPr>
-      </w:pPr>
-      <w:r>
-        <w:rPr>
-          <w:rFonts w:ascii="Droid Sans Mono;monospace;monospace" w:hAnsi="Droid Sans Mono;monospace;monospace"/>
+          <w:shd w:val="clear" w:color="auto" w:fill="272822"/>
+        </w:rPr>
+      </w:pPr>
+      <w:r>
+        <w:rPr>
+          <w:rFonts w:ascii="Droid Sans Mono;monospace;monos" w:hAnsi="Droid Sans Mono;monospace;monos"/>
           <w:b/>
           <w:color w:val="A6E22E"/>
           <w:sz w:val="21"/>
-          <w:shd w:fill="272822" w:val="clear"/>
+          <w:shd w:val="clear" w:color="auto" w:fill="272822"/>
         </w:rPr>
         <w:t># avem kubernetes pe masini - comenzile de mai sus trb pe toate vm-urile</w:t>
       </w:r>
     </w:p>
     <w:p>
       <w:pPr>
-        <w:pStyle w:val="Normal"/>
-        <w:spacing w:lineRule="atLeast" w:line="285" w:before="0" w:after="0"/>
-        <w:rPr/>
-      </w:pPr>
-      <w:r>
-        <w:rPr/>
-      </w:r>
-    </w:p>
-    <w:p>
-      <w:pPr>
-        <w:pStyle w:val="Normal"/>
-        <w:spacing w:lineRule="atLeast" w:line="285" w:before="0" w:after="0"/>
-        <w:ind w:hanging="0" w:left="0" w:right="0"/>
-        <w:rPr>
-          <w:rFonts w:ascii="Droid Sans Mono;monospace;monospace" w:hAnsi="Droid Sans Mono;monospace;monospace"/>
+        <w:spacing w:after="0" w:line="285" w:lineRule="atLeast"/>
+      </w:pPr>
+    </w:p>
+    <w:p>
+      <w:pPr>
+        <w:spacing w:after="0" w:line="285" w:lineRule="atLeast"/>
+        <w:rPr>
+          <w:rFonts w:ascii="Droid Sans Mono;monospace;monos" w:hAnsi="Droid Sans Mono;monospace;monos"/>
           <w:b/>
           <w:color w:val="A6E22E"/>
           <w:sz w:val="21"/>
-          <w:shd w:fill="272822" w:val="clear"/>
-        </w:rPr>
-      </w:pPr>
-      <w:r>
-        <w:rPr>
-          <w:rFonts w:ascii="Droid Sans Mono;monospace;monospace" w:hAnsi="Droid Sans Mono;monospace;monospace"/>
+          <w:shd w:val="clear" w:color="auto" w:fill="272822"/>
+        </w:rPr>
+      </w:pPr>
+      <w:r>
+        <w:rPr>
+          <w:rFonts w:ascii="Droid Sans Mono;monospace;monos" w:hAnsi="Droid Sans Mono;monospace;monos"/>
           <w:b/>
           <w:color w:val="A6E22E"/>
           <w:sz w:val="21"/>
-          <w:shd w:fill="272822" w:val="clear"/>
+          <w:shd w:val="clear" w:color="auto" w:fill="272822"/>
         </w:rPr>
         <w:t># trb sa aducem containerd.conf pe toate vm-urile - il lasam la ~</w:t>
       </w:r>
     </w:p>
     <w:p>
       <w:pPr>
-        <w:pStyle w:val="Normal"/>
-        <w:spacing w:lineRule="atLeast" w:line="285" w:before="0" w:after="0"/>
-        <w:ind w:hanging="0" w:left="0" w:right="0"/>
-        <w:rPr>
-          <w:rFonts w:ascii="Droid Sans Mono;monospace;monospace" w:hAnsi="Droid Sans Mono;monospace;monospace"/>
+        <w:spacing w:after="0" w:line="285" w:lineRule="atLeast"/>
+        <w:rPr>
+          <w:rFonts w:ascii="Droid Sans Mono;monospace;monos" w:hAnsi="Droid Sans Mono;monospace;monos"/>
           <w:b/>
           <w:color w:val="A6E22E"/>
           <w:sz w:val="21"/>
-          <w:shd w:fill="272822" w:val="clear"/>
-        </w:rPr>
-      </w:pPr>
-      <w:r>
-        <w:rPr>
-          <w:rFonts w:ascii="Droid Sans Mono;monospace;monospace" w:hAnsi="Droid Sans Mono;monospace;monospace"/>
+          <w:shd w:val="clear" w:color="auto" w:fill="272822"/>
+        </w:rPr>
+      </w:pPr>
+      <w:r>
+        <w:rPr>
+          <w:rFonts w:ascii="Droid Sans Mono;monospace;monos" w:hAnsi="Droid Sans Mono;monospace;monos"/>
           <w:b/>
           <w:color w:val="A6E22E"/>
           <w:sz w:val="21"/>
-          <w:shd w:fill="272822" w:val="clear"/>
+          <w:shd w:val="clear" w:color="auto" w:fill="272822"/>
         </w:rPr>
         <w:t># script de rulat pe masina</w:t>
       </w:r>
     </w:p>
     <w:p>
       <w:pPr>
-        <w:pStyle w:val="Normal"/>
-        <w:spacing w:lineRule="atLeast" w:line="285" w:before="0" w:after="0"/>
-        <w:ind w:hanging="0" w:left="0" w:right="0"/>
-        <w:rPr>
-          <w:rFonts w:ascii="Droid Sans Mono;monospace;monospace" w:hAnsi="Droid Sans Mono;monospace;monospace"/>
-          <w:b w:val="false"/>
-          <w:color w:val="F8F8F2"/>
-          <w:sz w:val="21"/>
-          <w:shd w:fill="272822" w:val="clear"/>
-        </w:rPr>
-      </w:pPr>
-      <w:r>
-        <w:rPr>
-          <w:rFonts w:ascii="Droid Sans Mono;monospace;monospace" w:hAnsi="Droid Sans Mono;monospace;monospace"/>
-          <w:b w:val="false"/>
-          <w:color w:val="F8F8F2"/>
-          <w:sz w:val="21"/>
-          <w:shd w:fill="272822" w:val="clear"/>
+        <w:spacing w:after="0" w:line="285" w:lineRule="atLeast"/>
+        <w:rPr>
+          <w:rFonts w:ascii="Droid Sans Mono;monospace;monos" w:hAnsi="Droid Sans Mono;monospace;monos"/>
+          <w:color w:val="F8F8F2"/>
+          <w:sz w:val="21"/>
+          <w:shd w:val="clear" w:color="auto" w:fill="272822"/>
+        </w:rPr>
+      </w:pPr>
+      <w:r>
+        <w:rPr>
+          <w:rFonts w:ascii="Droid Sans Mono;monospace;monos" w:hAnsi="Droid Sans Mono;monospace;monos"/>
+          <w:color w:val="F8F8F2"/>
+          <w:sz w:val="21"/>
+          <w:shd w:val="clear" w:color="auto" w:fill="272822"/>
         </w:rPr>
         <w:t>scp utilFiles/containerd.conf kubernetes@IP:~</w:t>
       </w:r>
     </w:p>
     <w:p>
       <w:pPr>
-        <w:pStyle w:val="Normal"/>
-        <w:spacing w:lineRule="atLeast" w:line="285" w:before="0" w:after="0"/>
-        <w:ind w:hanging="0" w:left="0" w:right="0"/>
-        <w:rPr>
-          <w:rFonts w:ascii="Droid Sans Mono;monospace;monospace" w:hAnsi="Droid Sans Mono;monospace;monospace"/>
-          <w:b w:val="false"/>
-          <w:color w:val="F8F8F2"/>
-          <w:sz w:val="21"/>
-          <w:shd w:fill="272822" w:val="clear"/>
-        </w:rPr>
-      </w:pPr>
-      <w:r>
-        <w:rPr>
-          <w:rFonts w:ascii="Droid Sans Mono;monospace;monospace" w:hAnsi="Droid Sans Mono;monospace;monospace"/>
-          <w:b w:val="false"/>
-          <w:color w:val="F8F8F2"/>
-          <w:sz w:val="21"/>
-          <w:shd w:fill="272822" w:val="clear"/>
+        <w:spacing w:after="0" w:line="285" w:lineRule="atLeast"/>
+        <w:rPr>
+          <w:rFonts w:ascii="Droid Sans Mono;monospace;monos" w:hAnsi="Droid Sans Mono;monospace;monos"/>
+          <w:color w:val="F8F8F2"/>
+          <w:sz w:val="21"/>
+          <w:shd w:val="clear" w:color="auto" w:fill="272822"/>
+        </w:rPr>
+      </w:pPr>
+      <w:r>
+        <w:rPr>
+          <w:rFonts w:ascii="Droid Sans Mono;monospace;monos" w:hAnsi="Droid Sans Mono;monospace;monos"/>
+          <w:color w:val="F8F8F2"/>
+          <w:sz w:val="21"/>
+          <w:shd w:val="clear" w:color="auto" w:fill="272822"/>
         </w:rPr>
         <w:t>scp utilFiles/kubernetes.conf kubernetes@IP:~</w:t>
       </w:r>
     </w:p>
     <w:p>
       <w:pPr>
-        <w:pStyle w:val="Normal"/>
-        <w:spacing w:lineRule="atLeast" w:line="285" w:before="0" w:after="0"/>
-        <w:ind w:hanging="0" w:left="0" w:right="0"/>
-        <w:rPr>
-          <w:rFonts w:ascii="Droid Sans Mono;monospace;monospace" w:hAnsi="Droid Sans Mono;monospace;monospace"/>
-          <w:b w:val="false"/>
-          <w:color w:val="F8F8F2"/>
-          <w:sz w:val="21"/>
-          <w:shd w:fill="272822" w:val="clear"/>
-        </w:rPr>
-      </w:pPr>
-      <w:r>
-        <w:rPr>
-          <w:rFonts w:ascii="Droid Sans Mono;monospace;monospace" w:hAnsi="Droid Sans Mono;monospace;monospace"/>
-          <w:b w:val="false"/>
-          <w:color w:val="F8F8F2"/>
-          <w:sz w:val="21"/>
-          <w:shd w:fill="272822" w:val="clear"/>
+        <w:spacing w:after="0" w:line="285" w:lineRule="atLeast"/>
+        <w:rPr>
+          <w:rFonts w:ascii="Droid Sans Mono;monospace;monos" w:hAnsi="Droid Sans Mono;monospace;monos"/>
+          <w:color w:val="F8F8F2"/>
+          <w:sz w:val="21"/>
+          <w:shd w:val="clear" w:color="auto" w:fill="272822"/>
+        </w:rPr>
+      </w:pPr>
+      <w:r>
+        <w:rPr>
+          <w:rFonts w:ascii="Droid Sans Mono;monospace;monos" w:hAnsi="Droid Sans Mono;monospace;monos"/>
+          <w:color w:val="F8F8F2"/>
+          <w:sz w:val="21"/>
+          <w:shd w:val="clear" w:color="auto" w:fill="272822"/>
         </w:rPr>
         <w:t>scp utilFiles/kubelet kubernetes@IP:~</w:t>
       </w:r>
     </w:p>
     <w:p>
       <w:pPr>
-        <w:pStyle w:val="Normal"/>
-        <w:spacing w:lineRule="atLeast" w:line="285" w:before="0" w:after="0"/>
-        <w:rPr/>
-      </w:pPr>
-      <w:r>
-        <w:rPr/>
-      </w:r>
-    </w:p>
-    <w:p>
-      <w:pPr>
-        <w:pStyle w:val="Normal"/>
-        <w:spacing w:lineRule="atLeast" w:line="285" w:before="0" w:after="0"/>
-        <w:ind w:hanging="0" w:left="0" w:right="0"/>
-        <w:rPr>
-          <w:rFonts w:ascii="Droid Sans Mono;monospace;monospace" w:hAnsi="Droid Sans Mono;monospace;monospace"/>
+        <w:spacing w:after="0" w:line="285" w:lineRule="atLeast"/>
+      </w:pPr>
+    </w:p>
+    <w:p>
+      <w:pPr>
+        <w:spacing w:after="0" w:line="285" w:lineRule="atLeast"/>
+        <w:rPr>
+          <w:rFonts w:ascii="Droid Sans Mono;monospace;monos" w:hAnsi="Droid Sans Mono;monospace;monos"/>
           <w:b/>
           <w:color w:val="A6E22E"/>
           <w:sz w:val="21"/>
-          <w:shd w:fill="272822" w:val="clear"/>
-        </w:rPr>
-      </w:pPr>
-      <w:r>
-        <w:rPr>
-          <w:rFonts w:ascii="Droid Sans Mono;monospace;monospace" w:hAnsi="Droid Sans Mono;monospace;monospace"/>
+          <w:shd w:val="clear" w:color="auto" w:fill="272822"/>
+        </w:rPr>
+      </w:pPr>
+      <w:r>
+        <w:rPr>
+          <w:rFonts w:ascii="Droid Sans Mono;monospace;monos" w:hAnsi="Droid Sans Mono;monospace;monos"/>
           <w:b/>
           <w:color w:val="A6E22E"/>
           <w:sz w:val="21"/>
-          <w:shd w:fill="272822" w:val="clear"/>
+          <w:shd w:val="clear" w:color="auto" w:fill="272822"/>
         </w:rPr>
         <w:t># la fel cr ca merge si pt niste script uri de rulat in vm</w:t>
       </w:r>
     </w:p>
     <w:p>
       <w:pPr>
-        <w:pStyle w:val="Normal"/>
-        <w:spacing w:lineRule="atLeast" w:line="285" w:before="0" w:after="0"/>
-        <w:ind w:hanging="0" w:left="0" w:right="0"/>
-        <w:rPr>
-          <w:rFonts w:ascii="Droid Sans Mono;monospace;monospace" w:hAnsi="Droid Sans Mono;monospace;monospace"/>
-          <w:b w:val="false"/>
-          <w:color w:val="F8F8F2"/>
-          <w:sz w:val="21"/>
-          <w:shd w:fill="272822" w:val="clear"/>
-        </w:rPr>
-      </w:pPr>
-      <w:r>
-        <w:rPr>
-          <w:rFonts w:ascii="Droid Sans Mono;monospace;monospace" w:hAnsi="Droid Sans Mono;monospace;monospace"/>
-          <w:b w:val="false"/>
-          <w:color w:val="F8F8F2"/>
-          <w:sz w:val="21"/>
-          <w:shd w:fill="272822" w:val="clear"/>
+        <w:spacing w:after="0" w:line="285" w:lineRule="atLeast"/>
+        <w:rPr>
+          <w:rFonts w:ascii="Droid Sans Mono;monospace;monos" w:hAnsi="Droid Sans Mono;monospace;monos"/>
+          <w:color w:val="F8F8F2"/>
+          <w:sz w:val="21"/>
+          <w:shd w:val="clear" w:color="auto" w:fill="272822"/>
+        </w:rPr>
+      </w:pPr>
+      <w:r>
+        <w:rPr>
+          <w:rFonts w:ascii="Droid Sans Mono;monospace;monos" w:hAnsi="Droid Sans Mono;monospace;monos"/>
+          <w:color w:val="F8F8F2"/>
+          <w:sz w:val="21"/>
+          <w:shd w:val="clear" w:color="auto" w:fill="272822"/>
         </w:rPr>
         <w:t>scp utilFiles/scriptMaster</w:t>
       </w:r>
     </w:p>
     <w:p>
       <w:pPr>
-        <w:pStyle w:val="Normal"/>
-        <w:spacing w:lineRule="atLeast" w:line="285" w:before="0" w:after="0"/>
-        <w:ind w:hanging="0" w:left="0" w:right="0"/>
-        <w:rPr>
-          <w:rFonts w:ascii="Droid Sans Mono;monospace;monospace" w:hAnsi="Droid Sans Mono;monospace;monospace"/>
-          <w:b w:val="false"/>
-          <w:color w:val="F8F8F2"/>
-          <w:sz w:val="21"/>
-          <w:shd w:fill="272822" w:val="clear"/>
-        </w:rPr>
-      </w:pPr>
-      <w:r>
-        <w:rPr>
-          <w:rFonts w:ascii="Droid Sans Mono;monospace;monospace" w:hAnsi="Droid Sans Mono;monospace;monospace"/>
-          <w:b w:val="false"/>
-          <w:color w:val="F8F8F2"/>
-          <w:sz w:val="21"/>
-          <w:shd w:fill="272822" w:val="clear"/>
+        <w:spacing w:after="0" w:line="285" w:lineRule="atLeast"/>
+        <w:rPr>
+          <w:rFonts w:ascii="Droid Sans Mono;monospace;monos" w:hAnsi="Droid Sans Mono;monospace;monos"/>
+          <w:color w:val="F8F8F2"/>
+          <w:sz w:val="21"/>
+          <w:shd w:val="clear" w:color="auto" w:fill="272822"/>
+        </w:rPr>
+      </w:pPr>
+      <w:r>
+        <w:rPr>
+          <w:rFonts w:ascii="Droid Sans Mono;monospace;monos" w:hAnsi="Droid Sans Mono;monospace;monos"/>
+          <w:color w:val="F8F8F2"/>
+          <w:sz w:val="21"/>
+          <w:shd w:val="clear" w:color="auto" w:fill="272822"/>
         </w:rPr>
         <w:t>scp utilFiles/scriptWorker</w:t>
       </w:r>
     </w:p>
     <w:p>
       <w:pPr>
-        <w:pStyle w:val="Normal"/>
-        <w:spacing w:lineRule="atLeast" w:line="285" w:before="0" w:after="0"/>
-        <w:ind w:hanging="0" w:left="0" w:right="0"/>
-        <w:rPr>
-          <w:rFonts w:ascii="Droid Sans Mono;monospace;monospace" w:hAnsi="Droid Sans Mono;monospace;monospace"/>
+        <w:spacing w:after="0" w:line="285" w:lineRule="atLeast"/>
+        <w:rPr>
+          <w:rFonts w:ascii="Droid Sans Mono;monospace;monos" w:hAnsi="Droid Sans Mono;monospace;monos"/>
           <w:b/>
           <w:color w:val="A6E22E"/>
           <w:sz w:val="21"/>
-          <w:shd w:fill="272822" w:val="clear"/>
-        </w:rPr>
-      </w:pPr>
-      <w:r>
-        <w:rPr>
-          <w:rFonts w:ascii="Droid Sans Mono;monospace;monospace" w:hAnsi="Droid Sans Mono;monospace;monospace"/>
+          <w:shd w:val="clear" w:color="auto" w:fill="272822"/>
+        </w:rPr>
+      </w:pPr>
+      <w:r>
+        <w:rPr>
+          <w:rFonts w:ascii="Droid Sans Mono;monospace;monos" w:hAnsi="Droid Sans Mono;monospace;monos"/>
           <w:b/>
           <w:color w:val="A6E22E"/>
           <w:sz w:val="21"/>
-          <w:shd w:fill="272822" w:val="clear"/>
+          <w:shd w:val="clear" w:color="auto" w:fill="272822"/>
         </w:rPr>
         <w:t># asta pt fiecare ip</w:t>
       </w:r>
     </w:p>
     <w:p>
       <w:pPr>
-        <w:pStyle w:val="Normal"/>
-        <w:spacing w:lineRule="atLeast" w:line="285" w:before="0" w:after="0"/>
-        <w:rPr/>
-      </w:pPr>
-      <w:r>
-        <w:rPr/>
-      </w:r>
-    </w:p>
-    <w:p>
-      <w:pPr>
-        <w:pStyle w:val="Normal"/>
-        <w:spacing w:lineRule="atLeast" w:line="285" w:before="0" w:after="0"/>
-        <w:ind w:hanging="0" w:left="0" w:right="0"/>
-        <w:rPr>
-          <w:rFonts w:ascii="Droid Sans Mono;monospace;monospace" w:hAnsi="Droid Sans Mono;monospace;monospace"/>
+        <w:spacing w:after="0" w:line="285" w:lineRule="atLeast"/>
+      </w:pPr>
+    </w:p>
+    <w:p>
+      <w:pPr>
+        <w:spacing w:after="0" w:line="285" w:lineRule="atLeast"/>
+        <w:rPr>
+          <w:rFonts w:ascii="Droid Sans Mono;monospace;monos" w:hAnsi="Droid Sans Mono;monospace;monos"/>
           <w:b/>
           <w:color w:val="A6E22E"/>
           <w:sz w:val="21"/>
-          <w:shd w:fill="272822" w:val="clear"/>
-        </w:rPr>
-      </w:pPr>
-      <w:r>
-        <w:rPr>
-          <w:rFonts w:ascii="Droid Sans Mono;monospace;monospace" w:hAnsi="Droid Sans Mono;monospace;monospace"/>
+          <w:shd w:val="clear" w:color="auto" w:fill="272822"/>
+        </w:rPr>
+      </w:pPr>
+      <w:r>
+        <w:rPr>
+          <w:rFonts w:ascii="Droid Sans Mono;monospace;monos" w:hAnsi="Droid Sans Mono;monospace;monos"/>
           <w:b/>
           <w:color w:val="A6E22E"/>
           <w:sz w:val="21"/>
-          <w:shd w:fill="272822" w:val="clear"/>
-        </w:rPr>
+          <w:shd w:val="clear" w:color="auto" w:fill="272822"/>
+        </w:rPr>
+        <w:lastRenderedPageBreak/>
         <w:t># inapoi pe fiecare kvm</w:t>
       </w:r>
     </w:p>
     <w:p>
       <w:pPr>
-        <w:pStyle w:val="Normal"/>
-        <w:spacing w:lineRule="atLeast" w:line="285" w:before="0" w:after="0"/>
-        <w:rPr/>
-      </w:pPr>
-      <w:r>
-        <w:rPr/>
-      </w:r>
-    </w:p>
-    <w:p>
-      <w:pPr>
-        <w:pStyle w:val="Normal"/>
-        <w:spacing w:lineRule="atLeast" w:line="285" w:before="0" w:after="0"/>
-        <w:ind w:hanging="0" w:left="0" w:right="0"/>
-        <w:rPr>
-          <w:rFonts w:ascii="Droid Sans Mono;monospace;monospace" w:hAnsi="Droid Sans Mono;monospace;monospace"/>
-          <w:b w:val="false"/>
-          <w:color w:val="F8F8F2"/>
-          <w:sz w:val="21"/>
-          <w:shd w:fill="272822" w:val="clear"/>
-        </w:rPr>
-      </w:pPr>
-      <w:r>
-        <w:rPr>
-          <w:rFonts w:ascii="Droid Sans Mono;monospace;monospace" w:hAnsi="Droid Sans Mono;monospace;monospace"/>
-          <w:b w:val="false"/>
-          <w:color w:val="F8F8F2"/>
-          <w:sz w:val="21"/>
-          <w:shd w:fill="272822" w:val="clear"/>
+        <w:spacing w:after="0" w:line="285" w:lineRule="atLeast"/>
+      </w:pPr>
+    </w:p>
+    <w:p>
+      <w:pPr>
+        <w:spacing w:after="0" w:line="285" w:lineRule="atLeast"/>
+        <w:rPr>
+          <w:rFonts w:ascii="Droid Sans Mono;monospace;monos" w:hAnsi="Droid Sans Mono;monospace;monos"/>
+          <w:color w:val="F8F8F2"/>
+          <w:sz w:val="21"/>
+          <w:shd w:val="clear" w:color="auto" w:fill="272822"/>
+        </w:rPr>
+      </w:pPr>
+      <w:r>
+        <w:rPr>
+          <w:rFonts w:ascii="Droid Sans Mono;monospace;monos" w:hAnsi="Droid Sans Mono;monospace;monos"/>
+          <w:color w:val="F8F8F2"/>
+          <w:sz w:val="21"/>
+          <w:shd w:val="clear" w:color="auto" w:fill="272822"/>
         </w:rPr>
         <w:t>cp ~/containerd.conf /etc/modules-load.d/containerd.conf</w:t>
       </w:r>
     </w:p>
     <w:p>
       <w:pPr>
-        <w:pStyle w:val="Normal"/>
-        <w:spacing w:lineRule="atLeast" w:line="285" w:before="0" w:after="0"/>
-        <w:rPr/>
-      </w:pPr>
-      <w:r>
-        <w:rPr/>
-      </w:r>
-    </w:p>
-    <w:p>
-      <w:pPr>
-        <w:pStyle w:val="Normal"/>
-        <w:spacing w:lineRule="atLeast" w:line="285" w:before="0" w:after="0"/>
-        <w:ind w:hanging="0" w:left="0" w:right="0"/>
-        <w:rPr>
-          <w:rFonts w:ascii="Droid Sans Mono;monospace;monospace" w:hAnsi="Droid Sans Mono;monospace;monospace"/>
-          <w:b w:val="false"/>
-          <w:color w:val="F8F8F2"/>
-          <w:sz w:val="21"/>
-          <w:shd w:fill="272822" w:val="clear"/>
-        </w:rPr>
-      </w:pPr>
-      <w:r>
-        <w:rPr>
-          <w:rFonts w:ascii="Droid Sans Mono;monospace;monospace" w:hAnsi="Droid Sans Mono;monospace;monospace"/>
-          <w:b w:val="false"/>
-          <w:color w:val="F8F8F2"/>
-          <w:sz w:val="21"/>
-          <w:shd w:fill="272822" w:val="clear"/>
+        <w:spacing w:after="0" w:line="285" w:lineRule="atLeast"/>
+      </w:pPr>
+    </w:p>
+    <w:p>
+      <w:pPr>
+        <w:spacing w:after="0" w:line="285" w:lineRule="atLeast"/>
+        <w:rPr>
+          <w:rFonts w:ascii="Droid Sans Mono;monospace;monos" w:hAnsi="Droid Sans Mono;monospace;monos"/>
+          <w:color w:val="F8F8F2"/>
+          <w:sz w:val="21"/>
+          <w:shd w:val="clear" w:color="auto" w:fill="272822"/>
+        </w:rPr>
+      </w:pPr>
+      <w:r>
+        <w:rPr>
+          <w:rFonts w:ascii="Droid Sans Mono;monospace;monos" w:hAnsi="Droid Sans Mono;monospace;monos"/>
+          <w:color w:val="F8F8F2"/>
+          <w:sz w:val="21"/>
+          <w:shd w:val="clear" w:color="auto" w:fill="272822"/>
         </w:rPr>
         <w:t>sudo modprobe overlay</w:t>
       </w:r>
     </w:p>
     <w:p>
       <w:pPr>
-        <w:pStyle w:val="Normal"/>
-        <w:spacing w:lineRule="atLeast" w:line="285" w:before="0" w:after="0"/>
-        <w:ind w:hanging="0" w:left="0" w:right="0"/>
-        <w:rPr>
-          <w:rFonts w:ascii="Droid Sans Mono;monospace;monospace" w:hAnsi="Droid Sans Mono;monospace;monospace"/>
-          <w:b w:val="false"/>
-          <w:color w:val="F8F8F2"/>
-          <w:sz w:val="21"/>
-          <w:shd w:fill="272822" w:val="clear"/>
-        </w:rPr>
-      </w:pPr>
-      <w:r>
-        <w:rPr>
-          <w:rFonts w:ascii="Droid Sans Mono;monospace;monospace" w:hAnsi="Droid Sans Mono;monospace;monospace"/>
-          <w:b w:val="false"/>
-          <w:color w:val="F8F8F2"/>
-          <w:sz w:val="21"/>
-          <w:shd w:fill="272822" w:val="clear"/>
+        <w:spacing w:after="0" w:line="285" w:lineRule="atLeast"/>
+        <w:rPr>
+          <w:rFonts w:ascii="Droid Sans Mono;monospace;monos" w:hAnsi="Droid Sans Mono;monospace;monos"/>
+          <w:color w:val="F8F8F2"/>
+          <w:sz w:val="21"/>
+          <w:shd w:val="clear" w:color="auto" w:fill="272822"/>
+        </w:rPr>
+      </w:pPr>
+      <w:r>
+        <w:rPr>
+          <w:rFonts w:ascii="Droid Sans Mono;monospace;monos" w:hAnsi="Droid Sans Mono;monospace;monos"/>
+          <w:color w:val="F8F8F2"/>
+          <w:sz w:val="21"/>
+          <w:shd w:val="clear" w:color="auto" w:fill="272822"/>
         </w:rPr>
         <w:t>sudo modprobe br_netfilter</w:t>
       </w:r>
     </w:p>
     <w:p>
       <w:pPr>
-        <w:pStyle w:val="Normal"/>
-        <w:spacing w:lineRule="atLeast" w:line="285" w:before="0" w:after="0"/>
-        <w:rPr/>
-      </w:pPr>
-      <w:r>
-        <w:rPr/>
-      </w:r>
-    </w:p>
-    <w:p>
-      <w:pPr>
-        <w:pStyle w:val="Normal"/>
-        <w:spacing w:lineRule="atLeast" w:line="285" w:before="0" w:after="0"/>
-        <w:ind w:hanging="0" w:left="0" w:right="0"/>
-        <w:rPr>
-          <w:rFonts w:ascii="Droid Sans Mono;monospace;monospace" w:hAnsi="Droid Sans Mono;monospace;monospace"/>
-          <w:b w:val="false"/>
-          <w:color w:val="F8F8F2"/>
-          <w:sz w:val="21"/>
-          <w:shd w:fill="272822" w:val="clear"/>
-        </w:rPr>
-      </w:pPr>
-      <w:r>
-        <w:rPr>
-          <w:rFonts w:ascii="Droid Sans Mono;monospace;monospace" w:hAnsi="Droid Sans Mono;monospace;monospace"/>
-          <w:b w:val="false"/>
-          <w:color w:val="F8F8F2"/>
-          <w:sz w:val="21"/>
-          <w:shd w:fill="272822" w:val="clear"/>
+        <w:spacing w:after="0" w:line="285" w:lineRule="atLeast"/>
+      </w:pPr>
+    </w:p>
+    <w:p>
+      <w:pPr>
+        <w:spacing w:after="0" w:line="285" w:lineRule="atLeast"/>
+        <w:rPr>
+          <w:rFonts w:ascii="Droid Sans Mono;monospace;monos" w:hAnsi="Droid Sans Mono;monospace;monos"/>
+          <w:color w:val="F8F8F2"/>
+          <w:sz w:val="21"/>
+          <w:shd w:val="clear" w:color="auto" w:fill="272822"/>
+        </w:rPr>
+      </w:pPr>
+      <w:r>
+        <w:rPr>
+          <w:rFonts w:ascii="Droid Sans Mono;monospace;monos" w:hAnsi="Droid Sans Mono;monospace;monos"/>
+          <w:color w:val="F8F8F2"/>
+          <w:sz w:val="21"/>
+          <w:shd w:val="clear" w:color="auto" w:fill="272822"/>
         </w:rPr>
         <w:t>cp ~/kubernetes.conf /etc/sysctl.d/kubernetes.conf</w:t>
       </w:r>
     </w:p>
     <w:p>
       <w:pPr>
-        <w:pStyle w:val="Normal"/>
-        <w:spacing w:lineRule="atLeast" w:line="285" w:before="0" w:after="0"/>
-        <w:rPr/>
-      </w:pPr>
-      <w:r>
-        <w:rPr/>
-      </w:r>
-    </w:p>
-    <w:p>
-      <w:pPr>
-        <w:pStyle w:val="Normal"/>
-        <w:spacing w:lineRule="atLeast" w:line="285" w:before="0" w:after="0"/>
-        <w:ind w:hanging="0" w:left="0" w:right="0"/>
-        <w:rPr>
-          <w:rFonts w:ascii="Droid Sans Mono;monospace;monospace" w:hAnsi="Droid Sans Mono;monospace;monospace"/>
-          <w:b w:val="false"/>
-          <w:color w:val="F8F8F2"/>
-          <w:sz w:val="21"/>
-          <w:shd w:fill="272822" w:val="clear"/>
-        </w:rPr>
-      </w:pPr>
-      <w:r>
-        <w:rPr>
-          <w:rFonts w:ascii="Droid Sans Mono;monospace;monospace" w:hAnsi="Droid Sans Mono;monospace;monospace"/>
-          <w:b w:val="false"/>
-          <w:color w:val="F8F8F2"/>
-          <w:sz w:val="21"/>
-          <w:shd w:fill="272822" w:val="clear"/>
+        <w:spacing w:after="0" w:line="285" w:lineRule="atLeast"/>
+      </w:pPr>
+    </w:p>
+    <w:p>
+      <w:pPr>
+        <w:spacing w:after="0" w:line="285" w:lineRule="atLeast"/>
+        <w:rPr>
+          <w:rFonts w:ascii="Droid Sans Mono;monospace;monos" w:hAnsi="Droid Sans Mono;monospace;monos"/>
+          <w:color w:val="F8F8F2"/>
+          <w:sz w:val="21"/>
+          <w:shd w:val="clear" w:color="auto" w:fill="272822"/>
+        </w:rPr>
+      </w:pPr>
+      <w:r>
+        <w:rPr>
+          <w:rFonts w:ascii="Droid Sans Mono;monospace;monos" w:hAnsi="Droid Sans Mono;monospace;monos"/>
+          <w:color w:val="F8F8F2"/>
+          <w:sz w:val="21"/>
+          <w:shd w:val="clear" w:color="auto" w:fill="272822"/>
         </w:rPr>
         <w:t>sudo sysctl --system</w:t>
       </w:r>
     </w:p>
     <w:p>
       <w:pPr>
-        <w:pStyle w:val="Normal"/>
-        <w:spacing w:lineRule="atLeast" w:line="285" w:before="0" w:after="0"/>
-        <w:rPr>
-          <w:rFonts w:ascii="Droid Sans Mono;monospace;monospace" w:hAnsi="Droid Sans Mono;monospace;monospace"/>
-          <w:b w:val="false"/>
-          <w:color w:val="F8F8F2"/>
-          <w:sz w:val="21"/>
-          <w:shd w:fill="272822" w:val="clear"/>
-        </w:rPr>
-      </w:pPr>
-      <w:r>
-        <w:rPr>
-          <w:rFonts w:ascii="Droid Sans Mono;monospace;monospace" w:hAnsi="Droid Sans Mono;monospace;monospace"/>
-          <w:b w:val="false"/>
-          <w:color w:val="F8F8F2"/>
-          <w:sz w:val="21"/>
-          <w:shd w:fill="272822" w:val="clear"/>
-        </w:rPr>
-      </w:r>
-    </w:p>
-    <w:p>
-      <w:pPr>
-        <w:pStyle w:val="Normal"/>
-        <w:spacing w:before="0" w:after="160"/>
+        <w:spacing w:after="0" w:line="285" w:lineRule="atLeast"/>
+        <w:rPr>
+          <w:rFonts w:ascii="Droid Sans Mono;monospace;monos" w:hAnsi="Droid Sans Mono;monospace;monos"/>
+          <w:color w:val="F8F8F2"/>
+          <w:sz w:val="21"/>
+          <w:shd w:val="clear" w:color="auto" w:fill="272822"/>
+        </w:rPr>
+      </w:pPr>
+    </w:p>
+    <w:p>
+      <w:pPr>
         <w:rPr>
           <w:lang w:val="ro-RO"/>
         </w:rPr>
@@ -2421,8 +2069,6 @@
     </w:p>
     <w:p>
       <w:pPr>
-        <w:pStyle w:val="Normal"/>
-        <w:spacing w:before="0" w:after="160"/>
         <w:rPr>
           <w:lang w:val="ro-RO"/>
         </w:rPr>
@@ -2436,8 +2082,6 @@
     </w:p>
     <w:p>
       <w:pPr>
-        <w:pStyle w:val="Normal"/>
-        <w:spacing w:before="0" w:after="160"/>
         <w:rPr>
           <w:lang w:val="ro-RO"/>
         </w:rPr>
@@ -2451,22 +2095,13 @@
     </w:p>
     <w:p>
       <w:pPr>
-        <w:pStyle w:val="Normal"/>
-        <w:spacing w:before="0" w:after="160"/>
-        <w:rPr>
-          <w:lang w:val="ro-RO"/>
-        </w:rPr>
-      </w:pPr>
-      <w:r>
-        <w:rPr>
-          <w:lang w:val="ro-RO"/>
-        </w:rPr>
-      </w:r>
-    </w:p>
-    <w:p>
-      <w:pPr>
-        <w:pStyle w:val="Normal"/>
-        <w:spacing w:before="0" w:after="160"/>
+        <w:rPr>
+          <w:lang w:val="ro-RO"/>
+        </w:rPr>
+      </w:pPr>
+    </w:p>
+    <w:p>
+      <w:pPr>
         <w:rPr>
           <w:lang w:val="ro-RO"/>
         </w:rPr>
@@ -2480,8 +2115,6 @@
     </w:p>
     <w:p>
       <w:pPr>
-        <w:pStyle w:val="Normal"/>
-        <w:spacing w:before="0" w:after="160"/>
         <w:rPr>
           <w:lang w:val="ro-RO"/>
         </w:rPr>
@@ -2495,8 +2128,6 @@
     </w:p>
     <w:p>
       <w:pPr>
-        <w:pStyle w:val="Normal"/>
-        <w:spacing w:before="0" w:after="160"/>
         <w:rPr>
           <w:lang w:val="ro-RO"/>
         </w:rPr>
@@ -2510,22 +2141,13 @@
     </w:p>
     <w:p>
       <w:pPr>
-        <w:pStyle w:val="Normal"/>
-        <w:spacing w:before="0" w:after="160"/>
-        <w:rPr>
-          <w:lang w:val="ro-RO"/>
-        </w:rPr>
-      </w:pPr>
-      <w:r>
-        <w:rPr>
-          <w:lang w:val="ro-RO"/>
-        </w:rPr>
-      </w:r>
-    </w:p>
-    <w:p>
-      <w:pPr>
-        <w:pStyle w:val="Normal"/>
-        <w:spacing w:before="0" w:after="160"/>
+        <w:rPr>
+          <w:lang w:val="ro-RO"/>
+        </w:rPr>
+      </w:pPr>
+    </w:p>
+    <w:p>
+      <w:pPr>
         <w:rPr>
           <w:lang w:val="ro-RO"/>
         </w:rPr>
@@ -2539,8 +2161,6 @@
     </w:p>
     <w:p>
       <w:pPr>
-        <w:pStyle w:val="Normal"/>
-        <w:spacing w:before="0" w:after="160"/>
         <w:rPr>
           <w:lang w:val="ro-RO"/>
         </w:rPr>
@@ -2554,8 +2174,6 @@
     </w:p>
     <w:p>
       <w:pPr>
-        <w:pStyle w:val="Normal"/>
-        <w:spacing w:before="0" w:after="160"/>
         <w:rPr>
           <w:lang w:val="ro-RO"/>
         </w:rPr>
@@ -2569,8 +2187,6 @@
     </w:p>
     <w:p>
       <w:pPr>
-        <w:pStyle w:val="Normal"/>
-        <w:spacing w:before="0" w:after="160"/>
         <w:rPr>
           <w:lang w:val="ro-RO"/>
         </w:rPr>
@@ -2584,8 +2200,6 @@
     </w:p>
     <w:p>
       <w:pPr>
-        <w:pStyle w:val="Normal"/>
-        <w:spacing w:before="0" w:after="160"/>
         <w:rPr>
           <w:lang w:val="ro-RO"/>
         </w:rPr>
@@ -2599,8 +2213,6 @@
     </w:p>
     <w:p>
       <w:pPr>
-        <w:pStyle w:val="Normal"/>
-        <w:spacing w:before="0" w:after="160"/>
         <w:rPr>
           <w:lang w:val="ro-RO"/>
         </w:rPr>
@@ -2614,22 +2226,13 @@
     </w:p>
     <w:p>
       <w:pPr>
-        <w:pStyle w:val="Normal"/>
-        <w:spacing w:before="0" w:after="160"/>
-        <w:rPr>
-          <w:lang w:val="ro-RO"/>
-        </w:rPr>
-      </w:pPr>
-      <w:r>
-        <w:rPr>
-          <w:lang w:val="ro-RO"/>
-        </w:rPr>
-      </w:r>
-    </w:p>
-    <w:p>
-      <w:pPr>
-        <w:pStyle w:val="Normal"/>
-        <w:spacing w:before="0" w:after="160"/>
+        <w:rPr>
+          <w:lang w:val="ro-RO"/>
+        </w:rPr>
+      </w:pPr>
+    </w:p>
+    <w:p>
+      <w:pPr>
         <w:rPr>
           <w:lang w:val="ro-RO"/>
         </w:rPr>
@@ -2643,8 +2246,6 @@
     </w:p>
     <w:p>
       <w:pPr>
-        <w:pStyle w:val="Normal"/>
-        <w:spacing w:before="0" w:after="160"/>
         <w:rPr>
           <w:lang w:val="ro-RO"/>
         </w:rPr>
@@ -2658,8 +2259,6 @@
     </w:p>
     <w:p>
       <w:pPr>
-        <w:pStyle w:val="Normal"/>
-        <w:spacing w:before="0" w:after="160"/>
         <w:rPr>
           <w:lang w:val="ro-RO"/>
         </w:rPr>
@@ -2673,8 +2272,6 @@
     </w:p>
     <w:p>
       <w:pPr>
-        <w:pStyle w:val="Normal"/>
-        <w:spacing w:before="0" w:after="160"/>
         <w:rPr>
           <w:lang w:val="ro-RO"/>
         </w:rPr>
@@ -2688,8 +2285,6 @@
     </w:p>
     <w:p>
       <w:pPr>
-        <w:pStyle w:val="Normal"/>
-        <w:spacing w:before="0" w:after="160"/>
         <w:rPr>
           <w:lang w:val="ro-RO"/>
         </w:rPr>
@@ -2703,22 +2298,72 @@
     </w:p>
     <w:p>
       <w:pPr>
-        <w:pStyle w:val="Normal"/>
-        <w:spacing w:before="0" w:after="160"/>
-        <w:rPr>
-          <w:lang w:val="ro-RO"/>
-        </w:rPr>
-      </w:pPr>
-      <w:r>
-        <w:rPr>
-          <w:lang w:val="ro-RO"/>
-        </w:rPr>
-      </w:r>
-    </w:p>
-    <w:p>
-      <w:pPr>
-        <w:pStyle w:val="Normal"/>
-        <w:spacing w:before="0" w:after="160"/>
+        <w:rPr>
+          <w:lang w:val="ro-RO"/>
+        </w:rPr>
+      </w:pPr>
+    </w:p>
+    <w:p>
+      <w:pPr>
+        <w:rPr>
+          <w:lang w:val="ro-RO"/>
+        </w:rPr>
+      </w:pPr>
+      <w:r>
+        <w:rPr>
+          <w:lang w:val="ro-RO"/>
+        </w:rPr>
+        <w:t>Am facut schita de backend in C#, trebuie reparate niste elemente de containerizare</w:t>
+      </w:r>
+    </w:p>
+    <w:p>
+      <w:pPr>
+        <w:rPr>
+          <w:lang w:val="ro-RO"/>
+        </w:rPr>
+      </w:pPr>
+      <w:r>
+        <w:rPr>
+          <w:lang w:val="ro-RO"/>
+        </w:rPr>
+        <w:t>Voi face 2 backend-uri si 2 frontend-uri, folosind tehnologii diferite menite sa adauge complexitate in plus aplicatiei. Unul pentru clienti si firme sa incarce produse, si unul pentru firme pentru inventar. Ambele vor avea acelasi db, si site-ul de comert va valida inventarul.</w:t>
+      </w:r>
+    </w:p>
+    <w:p>
+      <w:pPr>
+        <w:rPr>
+          <w:lang w:val="ro-RO"/>
+        </w:rPr>
+      </w:pPr>
+    </w:p>
+    <w:p>
+      <w:pPr>
+        <w:rPr>
+          <w:lang w:val="ro-RO"/>
+        </w:rPr>
+      </w:pPr>
+      <w:r>
+        <w:rPr>
+          <w:lang w:val="ro-RO"/>
+        </w:rPr>
+        <w:t>Revenim sa avem o singura aplicatie care sa aiba un frontend si un backend. Pentru a putea lasa spatiu de scheduling pe noduri, nu pot avea prea multe aplicatii fiindca de abia o sa am loc de cate o instanta pentru fiecare.</w:t>
+      </w:r>
+    </w:p>
+    <w:p>
+      <w:pPr>
+        <w:rPr>
+          <w:lang w:val="ro-RO"/>
+        </w:rPr>
+      </w:pPr>
+      <w:r>
+        <w:rPr>
+          <w:lang w:val="ro-RO"/>
+        </w:rPr>
+        <w:t>Scoatem jwt auth din aplicatie fiindca o sa ne incurce la testare dupa.</w:t>
+      </w:r>
+    </w:p>
+    <w:p>
+      <w:pPr>
         <w:rPr>
           <w:lang w:val="ro-RO"/>
         </w:rPr>
@@ -2732,23 +2377,190 @@
     </w:p>
     <w:p>
       <w:pPr>
-        <w:pStyle w:val="Normal"/>
-        <w:spacing w:before="0" w:after="160"/>
-        <w:rPr>
-          <w:lang w:val="ro-RO"/>
-        </w:rPr>
-      </w:pPr>
-      <w:r>
-        <w:rPr>
-          <w:lang w:val="ro-RO"/>
-        </w:rPr>
+        <w:rPr>
+          <w:lang w:val="ro-RO"/>
+        </w:rPr>
+      </w:pPr>
+    </w:p>
+    <w:p>
+      <w:pPr>
+        <w:rPr>
+          <w:lang w:val="ro-RO"/>
+        </w:rPr>
+      </w:pPr>
+      <w:r>
+        <w:rPr>
+          <w:lang w:val="ro-RO"/>
+        </w:rPr>
+        <w:t>Renuntam la aplicatie complicata de testat fiindca nu ala e focus-ul si nu o sa avem resurse pe laptop sa mai si antrenam. O sa fie 2 aplicatii de demo mai simple dar tot practice.</w:t>
+      </w:r>
+    </w:p>
+    <w:p>
+      <w:pPr>
+        <w:rPr>
+          <w:lang w:val="ro-RO"/>
+        </w:rPr>
+      </w:pPr>
+      <w:r>
+        <w:rPr>
+          <w:lang w:val="ro-RO"/>
+        </w:rPr>
+        <w:t>O sa fie backend simplu in python cu flask. (lightweight)</w:t>
+      </w:r>
+    </w:p>
+    <w:p>
+      <w:pPr>
+        <w:rPr>
+          <w:lang w:val="ro-RO"/>
+        </w:rPr>
+      </w:pPr>
+      <w:r>
+        <w:rPr>
+          <w:lang w:val="ro-RO"/>
+        </w:rPr>
+        <w:t>O aplicatie va fi una unde trimit un fisier si returnez fisierul intr-o arhiva zip/rar (comprimare).</w:t>
+      </w:r>
+    </w:p>
+    <w:p>
+      <w:pPr>
+        <w:rPr>
+          <w:lang w:val="ro-RO"/>
+        </w:rPr>
+      </w:pPr>
+      <w:r>
+        <w:rPr>
+          <w:lang w:val="ro-RO"/>
+        </w:rPr>
+        <w:t>La cealalta ma mai gandesc.</w:t>
+      </w:r>
+    </w:p>
+    <w:p>
+      <w:pPr>
+        <w:rPr>
+          <w:noProof/>
+        </w:rPr>
+      </w:pPr>
+      <w:r>
+        <w:rPr>
+          <w:noProof/>
+        </w:rPr>
+        <w:lastRenderedPageBreak/>
+        <w:drawing>
+          <wp:inline distT="0" distB="0" distL="0" distR="0" wp14:anchorId="7B452DFC" wp14:editId="4C0D5843">
+            <wp:extent cx="3924300" cy="5429250"/>
+            <wp:effectExtent l="0" t="0" r="0" b="0"/>
+            <wp:docPr id="783598727" name="Picture 1"/>
+            <wp:cNvGraphicFramePr>
+              <a:graphicFrameLocks xmlns:a="http://schemas.openxmlformats.org/drawingml/2006/main" noChangeAspect="1"/>
+            </wp:cNvGraphicFramePr>
+            <a:graphic xmlns:a="http://schemas.openxmlformats.org/drawingml/2006/main">
+              <a:graphicData uri="http://schemas.openxmlformats.org/drawingml/2006/picture">
+                <pic:pic xmlns:pic="http://schemas.openxmlformats.org/drawingml/2006/picture">
+                  <pic:nvPicPr>
+                    <pic:cNvPr id="0" name="Picture 1"/>
+                    <pic:cNvPicPr>
+                      <a:picLocks noChangeAspect="1" noChangeArrowheads="1"/>
+                    </pic:cNvPicPr>
+                  </pic:nvPicPr>
+                  <pic:blipFill rotWithShape="1">
+                    <a:blip r:embed="rId8" cstate="print">
+                      <a:extLst>
+                        <a:ext uri="{28A0092B-C50C-407E-A947-70E740481C1C}">
+                          <a14:useLocalDpi xmlns:a14="http://schemas.microsoft.com/office/drawing/2010/main" val="0"/>
+                        </a:ext>
+                      </a:extLst>
+                    </a:blip>
+                    <a:srcRect l="20461" t="13940" r="9278" b="13157"/>
+                    <a:stretch/>
+                  </pic:blipFill>
+                  <pic:spPr bwMode="auto">
+                    <a:xfrm>
+                      <a:off x="0" y="0"/>
+                      <a:ext cx="3929020" cy="5435780"/>
+                    </a:xfrm>
+                    <a:prstGeom prst="rect">
+                      <a:avLst/>
+                    </a:prstGeom>
+                    <a:noFill/>
+                    <a:ln>
+                      <a:noFill/>
+                    </a:ln>
+                    <a:extLst>
+                      <a:ext uri="{53640926-AAD7-44D8-BBD7-CCE9431645EC}">
+                        <a14:shadowObscured xmlns:a14="http://schemas.microsoft.com/office/drawing/2010/main"/>
+                      </a:ext>
+                    </a:extLst>
+                  </pic:spPr>
+                </pic:pic>
+              </a:graphicData>
+            </a:graphic>
+          </wp:inline>
+        </w:drawing>
+      </w:r>
+    </w:p>
+    <w:p>
+      <w:pPr>
+        <w:rPr>
+          <w:lang w:val="ro-RO"/>
+        </w:rPr>
+      </w:pPr>
+    </w:p>
+    <w:p>
+      <w:pPr>
+        <w:rPr>
+          <w:lang w:val="ro-RO"/>
+        </w:rPr>
+      </w:pPr>
+      <w:r>
+        <w:rPr>
+          <w:lang w:val="ro-RO"/>
+        </w:rPr>
+        <w:t>Ca infrastructura, vor fi cele 3 worker nodes si master node-ul. Pe fiecare worker node va fi un pod de resource blockers si unul de prometheus. Pe master node va fi si un pod de grafana pt dashboards si vizualizare. Vom avea nevoie de metrici pt RL. Fiecare nod va avea si un nodePort pentru a putea fi accesat individual de grafana.</w:t>
+      </w:r>
+    </w:p>
+    <w:p>
+      <w:pPr>
+        <w:rPr>
+          <w:lang w:val="ro-RO"/>
+        </w:rPr>
+      </w:pPr>
+      <w:r>
+        <w:rPr>
+          <w:lang w:val="ro-RO"/>
+        </w:rPr>
+        <w:t>Alg de RL se va uita prin grafana la toate nodurile si va lua metrici pt a configura starile agentului AI, iar dupa aceea reward function-ul va avea la baza si metrici din grafana si metrici din request-uri prin LoadBalancer pentru a accentua beneficiile resimtite de utilizator.dd</w:t>
+      </w:r>
+    </w:p>
+    <w:p>
+      <w:pPr>
+        <w:rPr>
+          <w:lang w:val="ro-RO"/>
+        </w:rPr>
+      </w:pPr>
+    </w:p>
+    <w:p>
+      <w:pPr>
+        <w:rPr>
+          <w:lang w:val="ro-RO"/>
+        </w:rPr>
+      </w:pPr>
+    </w:p>
+    <w:p>
+      <w:pPr>
+        <w:rPr>
+          <w:lang w:val="ro-RO"/>
+        </w:rPr>
+      </w:pPr>
+      <w:r>
+        <w:rPr>
+          <w:lang w:val="ro-RO"/>
+        </w:rPr>
+        <w:lastRenderedPageBreak/>
         <w:t>În continuare, am refacut cluster-ul și am început sa configurez expunerea de metrici prin node exporter spre un server de prometheus.</w:t>
       </w:r>
     </w:p>
     <w:p>
       <w:pPr>
-        <w:pStyle w:val="Normal"/>
-        <w:spacing w:before="0" w:after="160"/>
         <w:rPr>
           <w:lang w:val="ro-RO"/>
         </w:rPr>
@@ -2762,8 +2574,6 @@
     </w:p>
     <w:p>
       <w:pPr>
-        <w:pStyle w:val="Normal"/>
-        <w:spacing w:before="0" w:after="160"/>
         <w:rPr>
           <w:lang w:val="ro-RO"/>
         </w:rPr>
@@ -2777,8 +2587,6 @@
     </w:p>
     <w:p>
       <w:pPr>
-        <w:pStyle w:val="Normal"/>
-        <w:spacing w:before="0" w:after="160"/>
         <w:rPr>
           <w:lang w:val="ro-RO"/>
         </w:rPr>
@@ -2792,60 +2600,235 @@
     </w:p>
     <w:p>
       <w:pPr>
-        <w:pStyle w:val="Normal"/>
-        <w:spacing w:before="0" w:after="160"/>
-        <w:rPr>
-          <w:lang w:val="ro-RO"/>
-        </w:rPr>
-      </w:pPr>
-      <w:r>
-        <w:rPr/>
-      </w:r>
-    </w:p>
-    <w:p>
-      <w:pPr>
-        <w:pStyle w:val="Normal"/>
-        <w:spacing w:before="0" w:after="160"/>
-        <w:rPr>
-          <w:lang w:val="ro-RO"/>
-        </w:rPr>
-      </w:pPr>
-      <w:r>
-        <w:rPr>
-          <w:lang w:val="ro-RO"/>
-        </w:rPr>
-      </w:r>
-    </w:p>
-    <w:p>
-      <w:pPr>
-        <w:pStyle w:val="Normal"/>
-        <w:spacing w:before="0" w:after="160"/>
-        <w:rPr>
-          <w:lang w:val="ro-RO"/>
-        </w:rPr>
-      </w:pPr>
-      <w:r>
-        <w:rPr>
-          <w:lang w:val="ro-RO"/>
-        </w:rPr>
-      </w:r>
+        <w:rPr>
+          <w:lang w:val="ro-RO"/>
+        </w:rPr>
+      </w:pPr>
+      <w:r>
+        <w:rPr>
+          <w:lang w:val="ro-RO"/>
+        </w:rPr>
+        <w:t>Intrucat ideea cu mai multe laptop-uri a prezentat o provocare prin faptul ca nu putem expune vm-urile de pe fiecare laptop la LAN, am incercat si cu google cloud platform. Problema cu 3 laptop-uri este faptul ca vm-ul de pe laptopul 1 nu poate comunica cu v mul de pe laptopul 2, chiar daca laptopul 1 poate comunica cu laptopul 2.</w:t>
+      </w:r>
+    </w:p>
+    <w:p>
+      <w:pPr>
+        <w:rPr>
+          <w:lang w:val="ro-RO"/>
+        </w:rPr>
+      </w:pPr>
+      <w:r>
+        <w:rPr>
+          <w:lang w:val="ro-RO"/>
+        </w:rPr>
+        <w:t>O solutie incercata si sugerata pe internet a fost creearea unui vpn intre toate vm-urile si host machine-urile, insa nici asta nu sunt sigur ca ar functiona. Am facut fisiere de configurare dinamice cu wireguard, insa intervin multe probleme de permisiuni si de sincronizare.</w:t>
+      </w:r>
+    </w:p>
+    <w:p>
+      <w:pPr>
+        <w:rPr>
+          <w:lang w:val="ro-RO"/>
+        </w:rPr>
+      </w:pPr>
+      <w:r>
+        <w:rPr>
+          <w:lang w:val="ro-RO"/>
+        </w:rPr>
+        <w:t>Am pastrat ideea unui script central de startKVM care sa porneasca cluster-ul, insa acum acel script trebuie sa mute fisiere pe laptopurile celelate si sa faca ssh pe celelalte masini pentru a rula comenzi sau pentru a face alt ssh pentru masina virtuala.</w:t>
+      </w:r>
+    </w:p>
+    <w:p>
+      <w:pPr>
+        <w:rPr>
+          <w:lang w:val="ro-RO"/>
+        </w:rPr>
+      </w:pPr>
+      <w:r>
+        <w:rPr>
+          <w:lang w:val="ro-RO"/>
+        </w:rPr>
+        <w:t>Treburile deveneau urate, asa ca am incercat sa validez si teoria faptului ca metricile pe care mi le expun nodurile dintr-un cluster oferit de cloud provideri nu sunt destule pentru a putea ghida un algoritm de reinforcement learning pe baza lor.</w:t>
+      </w:r>
+    </w:p>
+    <w:p>
+      <w:pPr>
+        <w:rPr>
+          <w:lang w:val="ro-RO"/>
+        </w:rPr>
+      </w:pPr>
+      <w:r>
+        <w:rPr>
+          <w:lang w:val="ro-RO"/>
+        </w:rPr>
+        <w:t>Odata ce am facut un cluster pe google cloud platform, am extras metricile pe care mi le dadea node exporter si nu includeau nimic legate de consumul de curent. De asemenea, nici in fisierele de pe nod-uri nu am gasit referinte catre senzori sau metrici legate de consumul de curent. Sunt atasate metricile expuse de node exporter de pe nod in folder</w:t>
+      </w:r>
+      <w:r>
+        <w:rPr>
+          <w:lang w:val="ro-RO"/>
+        </w:rPr>
+        <w:t>ul cloud.</w:t>
+      </w:r>
+    </w:p>
+    <w:p>
+      <w:pPr>
+        <w:rPr>
+          <w:lang w:val="ro-RO"/>
+        </w:rPr>
+      </w:pPr>
+    </w:p>
+    <w:p>
+      <w:pPr>
+        <w:rPr>
+          <w:lang w:val="ro-RO"/>
+        </w:rPr>
+      </w:pPr>
+    </w:p>
+    <w:p>
+      <w:pPr>
+        <w:rPr>
+          <w:lang w:val="ro-RO"/>
+        </w:rPr>
+      </w:pPr>
     </w:p>
     <w:sectPr>
-      <w:type w:val="nextPage"/>
       <w:pgSz w:w="12240" w:h="15840"/>
-      <w:pgMar w:left="1440" w:right="1440" w:gutter="0" w:header="0" w:top="1440" w:footer="0" w:bottom="1440"/>
-      <w:pgNumType w:fmt="decimal"/>
-      <w:formProt w:val="false"/>
-      <w:textDirection w:val="lrTb"/>
-      <w:docGrid w:type="default" w:linePitch="360" w:charSpace="4096"/>
+      <w:pgMar w:top="1440" w:right="1440" w:bottom="1440" w:left="1440" w:header="0" w:footer="0" w:gutter="0"/>
+      <w:cols w:space="720"/>
+      <w:formProt w:val="0"/>
+      <w:docGrid w:linePitch="360" w:charSpace="4096"/>
     </w:sectPr>
   </w:body>
 </w:document>
 </file>
 
 <file path=word/numbering.xml><?xml version="1.0" encoding="utf-8"?>
-<w:numbering xmlns:w="http://schemas.openxmlformats.org/wordprocessingml/2006/main" xmlns:o="urn:schemas-microsoft-com:office:office" xmlns:r="http://schemas.openxmlformats.org/officeDocument/2006/relationships" xmlns:v="urn:schemas-microsoft-com:vml" xmlns:mc="http://schemas.openxmlformats.org/markup-compatibility/2006" xmlns:w14="http://schemas.microsoft.com/office/word/2010/wordml" mc:Ignorable="w14">
-  <w:abstractNum w:abstractNumId="1">
+<w:numbering xmlns:wpc="http://schemas.microsoft.com/office/word/2010/wordprocessingCanvas" xmlns:cx="http://schemas.microsoft.com/office/drawing/2014/chartex" xmlns:cx1="http://schemas.microsoft.com/office/drawing/2015/9/8/chartex" xmlns:cx2="http://schemas.microsoft.com/office/drawing/2015/10/21/chartex" xmlns:cx3="http://schemas.microsoft.com/office/drawing/2016/5/9/chartex" xmlns:cx4="http://schemas.microsoft.com/office/drawing/2016/5/10/chartex" xmlns:cx5="http://schemas.microsoft.com/office/drawing/2016/5/11/chartex" xmlns:cx6="http://schemas.microsoft.com/office/drawing/2016/5/12/chartex" xmlns:cx7="http://schemas.microsoft.com/office/drawing/2016/5/13/chartex" xmlns:cx8="http://schemas.microsoft.com/office/drawing/2016/5/14/chartex" xmlns:mc="http://schemas.openxmlformats.org/markup-compatibility/2006" xmlns:aink="http://schemas.microsoft.com/office/drawing/2016/ink" xmlns:am3d="http://schemas.microsoft.com/office/drawing/2017/model3d" xmlns:o="urn:schemas-microsoft-com:office:office" xmlns:oel="http://schemas.microsoft.com/office/2019/extlst" xmlns:r="http://schemas.openxmlformats.org/officeDocument/2006/relationships" xmlns:m="http://schemas.openxmlformats.org/officeDocument/2006/math" xmlns:v="urn:schemas-microsoft-com:vml" xmlns:wp14="http://schemas.microsoft.com/office/word/2010/wordprocessingDrawing" xmlns:wp="http://schemas.openxmlformats.org/drawingml/2006/wordprocessingDrawing" xmlns:w10="urn:schemas-microsoft-com:office:word" xmlns:w="http://schemas.openxmlformats.org/wordprocessingml/2006/main" xmlns:w14="http://schemas.microsoft.com/office/word/2010/wordml" xmlns:w15="http://schemas.microsoft.com/office/word/2012/wordml" xmlns:w16cex="http://schemas.microsoft.com/office/word/2018/wordml/cex" xmlns:w16cid="http://schemas.microsoft.com/office/word/2016/wordml/cid" xmlns:w16="http://schemas.microsoft.com/office/word/2018/wordml" xmlns:w16du="http://schemas.microsoft.com/office/word/2023/wordml/word16du" xmlns:w16sdtdh="http://schemas.microsoft.com/office/word/2020/wordml/sdtdatahash" xmlns:w16sdtfl="http://schemas.microsoft.com/office/word/2024/wordml/sdtformatlock" xmlns:w16se="http://schemas.microsoft.com/office/word/2015/wordml/symex" xmlns:wpg="http://schemas.microsoft.com/office/word/2010/wordprocessingGroup" xmlns:wpi="http://schemas.microsoft.com/office/word/2010/wordprocessingInk" xmlns:wne="http://schemas.microsoft.com/office/word/2006/wordml" xmlns:wps="http://schemas.microsoft.com/office/word/2010/wordprocessingShape" mc:Ignorable="w14 w15 w16se w16cid w16 w16cex w16sdtdh w16sdtfl w16du wp14">
+  <w:abstractNum w:abstractNumId="0" w15:restartNumberingAfterBreak="0">
+    <w:nsid w:val="027D3517"/>
+    <w:multiLevelType w:val="multilevel"/>
+    <w:tmpl w:val="DAF8ECD4"/>
+    <w:lvl w:ilvl="0">
+      <w:start w:val="1"/>
+      <w:numFmt w:val="none"/>
+      <w:suff w:val="nothing"/>
+      <w:lvlText w:val=""/>
+      <w:lvlJc w:val="left"/>
+      <w:pPr>
+        <w:tabs>
+          <w:tab w:val="num" w:pos="0"/>
+        </w:tabs>
+        <w:ind w:left="0" w:firstLine="0"/>
+      </w:pPr>
+    </w:lvl>
+    <w:lvl w:ilvl="1">
+      <w:start w:val="1"/>
+      <w:numFmt w:val="none"/>
+      <w:suff w:val="nothing"/>
+      <w:lvlText w:val=""/>
+      <w:lvlJc w:val="left"/>
+      <w:pPr>
+        <w:tabs>
+          <w:tab w:val="num" w:pos="0"/>
+        </w:tabs>
+        <w:ind w:left="0" w:firstLine="0"/>
+      </w:pPr>
+    </w:lvl>
+    <w:lvl w:ilvl="2">
+      <w:start w:val="1"/>
+      <w:numFmt w:val="none"/>
+      <w:suff w:val="nothing"/>
+      <w:lvlText w:val=""/>
+      <w:lvlJc w:val="left"/>
+      <w:pPr>
+        <w:tabs>
+          <w:tab w:val="num" w:pos="0"/>
+        </w:tabs>
+        <w:ind w:left="0" w:firstLine="0"/>
+      </w:pPr>
+    </w:lvl>
+    <w:lvl w:ilvl="3">
+      <w:start w:val="1"/>
+      <w:numFmt w:val="none"/>
+      <w:suff w:val="nothing"/>
+      <w:lvlText w:val=""/>
+      <w:lvlJc w:val="left"/>
+      <w:pPr>
+        <w:tabs>
+          <w:tab w:val="num" w:pos="0"/>
+        </w:tabs>
+        <w:ind w:left="0" w:firstLine="0"/>
+      </w:pPr>
+    </w:lvl>
+    <w:lvl w:ilvl="4">
+      <w:start w:val="1"/>
+      <w:numFmt w:val="none"/>
+      <w:suff w:val="nothing"/>
+      <w:lvlText w:val=""/>
+      <w:lvlJc w:val="left"/>
+      <w:pPr>
+        <w:tabs>
+          <w:tab w:val="num" w:pos="0"/>
+        </w:tabs>
+        <w:ind w:left="0" w:firstLine="0"/>
+      </w:pPr>
+    </w:lvl>
+    <w:lvl w:ilvl="5">
+      <w:start w:val="1"/>
+      <w:numFmt w:val="none"/>
+      <w:suff w:val="nothing"/>
+      <w:lvlText w:val=""/>
+      <w:lvlJc w:val="left"/>
+      <w:pPr>
+        <w:tabs>
+          <w:tab w:val="num" w:pos="0"/>
+        </w:tabs>
+        <w:ind w:left="0" w:firstLine="0"/>
+      </w:pPr>
+    </w:lvl>
+    <w:lvl w:ilvl="6">
+      <w:start w:val="1"/>
+      <w:numFmt w:val="none"/>
+      <w:suff w:val="nothing"/>
+      <w:lvlText w:val=""/>
+      <w:lvlJc w:val="left"/>
+      <w:pPr>
+        <w:tabs>
+          <w:tab w:val="num" w:pos="0"/>
+        </w:tabs>
+        <w:ind w:left="0" w:firstLine="0"/>
+      </w:pPr>
+    </w:lvl>
+    <w:lvl w:ilvl="7">
+      <w:start w:val="1"/>
+      <w:numFmt w:val="none"/>
+      <w:suff w:val="nothing"/>
+      <w:lvlText w:val=""/>
+      <w:lvlJc w:val="left"/>
+      <w:pPr>
+        <w:tabs>
+          <w:tab w:val="num" w:pos="0"/>
+        </w:tabs>
+        <w:ind w:left="0" w:firstLine="0"/>
+      </w:pPr>
+    </w:lvl>
+    <w:lvl w:ilvl="8">
+      <w:start w:val="1"/>
+      <w:numFmt w:val="none"/>
+      <w:suff w:val="nothing"/>
+      <w:lvlText w:val=""/>
+      <w:lvlJc w:val="left"/>
+      <w:pPr>
+        <w:tabs>
+          <w:tab w:val="num" w:pos="0"/>
+        </w:tabs>
+        <w:ind w:left="0" w:firstLine="0"/>
+      </w:pPr>
+    </w:lvl>
+  </w:abstractNum>
+  <w:abstractNum w:abstractNumId="1" w15:restartNumberingAfterBreak="0">
+    <w:nsid w:val="56426A38"/>
+    <w:multiLevelType w:val="multilevel"/>
+    <w:tmpl w:val="71CAEE34"/>
     <w:lvl w:ilvl="0">
       <w:numFmt w:val="bullet"/>
       <w:lvlText w:val="-"/>
@@ -2857,8 +2840,7 @@
         <w:ind w:left="720" w:hanging="360"/>
       </w:pPr>
       <w:rPr>
-        <w:rFonts w:ascii="Calibri" w:hAnsi="Calibri" w:cs="Calibri" w:hint="default"/>
-        <w:rFonts w:eastAsiaTheme="minorHAnsi"/>
+        <w:rFonts w:ascii="Calibri" w:eastAsiaTheme="minorHAnsi" w:hAnsi="Calibri" w:cs="Calibri" w:hint="default"/>
       </w:rPr>
     </w:lvl>
     <w:lvl w:ilvl="1">
@@ -2982,140 +2964,21 @@
       </w:rPr>
     </w:lvl>
   </w:abstractNum>
-  <w:abstractNum w:abstractNumId="2">
-    <w:lvl w:ilvl="0">
-      <w:start w:val="1"/>
-      <w:numFmt w:val="none"/>
-      <w:suff w:val="nothing"/>
-      <w:lvlText w:val=""/>
-      <w:lvlJc w:val="left"/>
-      <w:pPr>
-        <w:tabs>
-          <w:tab w:val="num" w:pos="0"/>
-        </w:tabs>
-        <w:ind w:left="0" w:hanging="0"/>
-      </w:pPr>
-    </w:lvl>
-    <w:lvl w:ilvl="1">
-      <w:start w:val="1"/>
-      <w:numFmt w:val="none"/>
-      <w:suff w:val="nothing"/>
-      <w:lvlText w:val=""/>
-      <w:lvlJc w:val="left"/>
-      <w:pPr>
-        <w:tabs>
-          <w:tab w:val="num" w:pos="0"/>
-        </w:tabs>
-        <w:ind w:left="0" w:hanging="0"/>
-      </w:pPr>
-    </w:lvl>
-    <w:lvl w:ilvl="2">
-      <w:start w:val="1"/>
-      <w:numFmt w:val="none"/>
-      <w:suff w:val="nothing"/>
-      <w:lvlText w:val=""/>
-      <w:lvlJc w:val="left"/>
-      <w:pPr>
-        <w:tabs>
-          <w:tab w:val="num" w:pos="0"/>
-        </w:tabs>
-        <w:ind w:left="0" w:hanging="0"/>
-      </w:pPr>
-    </w:lvl>
-    <w:lvl w:ilvl="3">
-      <w:start w:val="1"/>
-      <w:numFmt w:val="none"/>
-      <w:suff w:val="nothing"/>
-      <w:lvlText w:val=""/>
-      <w:lvlJc w:val="left"/>
-      <w:pPr>
-        <w:tabs>
-          <w:tab w:val="num" w:pos="0"/>
-        </w:tabs>
-        <w:ind w:left="0" w:hanging="0"/>
-      </w:pPr>
-    </w:lvl>
-    <w:lvl w:ilvl="4">
-      <w:start w:val="1"/>
-      <w:numFmt w:val="none"/>
-      <w:suff w:val="nothing"/>
-      <w:lvlText w:val=""/>
-      <w:lvlJc w:val="left"/>
-      <w:pPr>
-        <w:tabs>
-          <w:tab w:val="num" w:pos="0"/>
-        </w:tabs>
-        <w:ind w:left="0" w:hanging="0"/>
-      </w:pPr>
-    </w:lvl>
-    <w:lvl w:ilvl="5">
-      <w:start w:val="1"/>
-      <w:numFmt w:val="none"/>
-      <w:suff w:val="nothing"/>
-      <w:lvlText w:val=""/>
-      <w:lvlJc w:val="left"/>
-      <w:pPr>
-        <w:tabs>
-          <w:tab w:val="num" w:pos="0"/>
-        </w:tabs>
-        <w:ind w:left="0" w:hanging="0"/>
-      </w:pPr>
-    </w:lvl>
-    <w:lvl w:ilvl="6">
-      <w:start w:val="1"/>
-      <w:numFmt w:val="none"/>
-      <w:suff w:val="nothing"/>
-      <w:lvlText w:val=""/>
-      <w:lvlJc w:val="left"/>
-      <w:pPr>
-        <w:tabs>
-          <w:tab w:val="num" w:pos="0"/>
-        </w:tabs>
-        <w:ind w:left="0" w:hanging="0"/>
-      </w:pPr>
-    </w:lvl>
-    <w:lvl w:ilvl="7">
-      <w:start w:val="1"/>
-      <w:numFmt w:val="none"/>
-      <w:suff w:val="nothing"/>
-      <w:lvlText w:val=""/>
-      <w:lvlJc w:val="left"/>
-      <w:pPr>
-        <w:tabs>
-          <w:tab w:val="num" w:pos="0"/>
-        </w:tabs>
-        <w:ind w:left="0" w:hanging="0"/>
-      </w:pPr>
-    </w:lvl>
-    <w:lvl w:ilvl="8">
-      <w:start w:val="1"/>
-      <w:numFmt w:val="none"/>
-      <w:suff w:val="nothing"/>
-      <w:lvlText w:val=""/>
-      <w:lvlJc w:val="left"/>
-      <w:pPr>
-        <w:tabs>
-          <w:tab w:val="num" w:pos="0"/>
-        </w:tabs>
-        <w:ind w:left="0" w:hanging="0"/>
-      </w:pPr>
-    </w:lvl>
-  </w:abstractNum>
-  <w:num w:numId="1">
+  <w:num w:numId="1" w16cid:durableId="1729185301">
     <w:abstractNumId w:val="1"/>
   </w:num>
-  <w:num w:numId="2">
-    <w:abstractNumId w:val="2"/>
+  <w:num w:numId="2" w16cid:durableId="424959304">
+    <w:abstractNumId w:val="0"/>
   </w:num>
 </w:numbering>
 </file>
 
 <file path=word/styles.xml><?xml version="1.0" encoding="utf-8"?>
-<w:styles xmlns:w="http://schemas.openxmlformats.org/wordprocessingml/2006/main" xmlns:w14="http://schemas.microsoft.com/office/word/2010/wordml" xmlns:mc="http://schemas.openxmlformats.org/markup-compatibility/2006" mc:Ignorable="w14">
+<w:styles xmlns:mc="http://schemas.openxmlformats.org/markup-compatibility/2006" xmlns:r="http://schemas.openxmlformats.org/officeDocument/2006/relationships" xmlns:w="http://schemas.openxmlformats.org/wordprocessingml/2006/main" xmlns:w14="http://schemas.microsoft.com/office/word/2010/wordml" xmlns:w15="http://schemas.microsoft.com/office/word/2012/wordml" xmlns:w16cex="http://schemas.microsoft.com/office/word/2018/wordml/cex" xmlns:w16cid="http://schemas.microsoft.com/office/word/2016/wordml/cid" xmlns:w16="http://schemas.microsoft.com/office/word/2018/wordml" xmlns:w16du="http://schemas.microsoft.com/office/word/2023/wordml/word16du" xmlns:w16sdtdh="http://schemas.microsoft.com/office/word/2020/wordml/sdtdatahash" xmlns:w16sdtfl="http://schemas.microsoft.com/office/word/2024/wordml/sdtformatlock" xmlns:w16se="http://schemas.microsoft.com/office/word/2015/wordml/symex" mc:Ignorable="w14 w15 w16se w16cid w16 w16cex w16sdtdh w16sdtfl w16du">
   <w:docDefaults>
     <w:rPrDefault>
       <w:rPr>
-        <w:rFonts w:ascii="Calibri" w:hAnsi="Calibri" w:eastAsia="Calibri" w:cs="" w:asciiTheme="minorHAnsi" w:cstheme="minorBidi" w:eastAsiaTheme="minorHAnsi" w:hAnsiTheme="minorHAnsi"/>
+        <w:rFonts w:asciiTheme="minorHAnsi" w:eastAsiaTheme="minorHAnsi" w:hAnsiTheme="minorHAnsi" w:cstheme="minorBidi"/>
         <w:kern w:val="2"/>
         <w:sz w:val="22"/>
         <w:szCs w:val="22"/>
@@ -3125,21 +2988,21 @@
     </w:rPrDefault>
     <w:pPrDefault>
       <w:pPr>
-        <w:suppressAutoHyphens w:val="true"/>
+        <w:suppressAutoHyphens/>
       </w:pPr>
     </w:pPrDefault>
   </w:docDefaults>
   <w:latentStyles w:defLockedState="0" w:defUIPriority="99" w:defSemiHidden="0" w:defUnhideWhenUsed="0" w:defQFormat="0" w:count="376">
     <w:lsdException w:name="Normal" w:uiPriority="0" w:qFormat="1"/>
     <w:lsdException w:name="heading 1" w:uiPriority="9" w:qFormat="1"/>
-    <w:lsdException w:name="heading 2" w:uiPriority="9" w:semiHidden="1" w:unhideWhenUsed="1" w:qFormat="1"/>
-    <w:lsdException w:name="heading 3" w:uiPriority="9" w:semiHidden="1" w:unhideWhenUsed="1" w:qFormat="1"/>
-    <w:lsdException w:name="heading 4" w:uiPriority="9" w:semiHidden="1" w:unhideWhenUsed="1" w:qFormat="1"/>
-    <w:lsdException w:name="heading 5" w:uiPriority="9" w:semiHidden="1" w:unhideWhenUsed="1" w:qFormat="1"/>
-    <w:lsdException w:name="heading 6" w:uiPriority="9" w:semiHidden="1" w:unhideWhenUsed="1" w:qFormat="1"/>
-    <w:lsdException w:name="heading 7" w:uiPriority="9" w:semiHidden="1" w:unhideWhenUsed="1" w:qFormat="1"/>
-    <w:lsdException w:name="heading 8" w:uiPriority="9" w:semiHidden="1" w:unhideWhenUsed="1" w:qFormat="1"/>
-    <w:lsdException w:name="heading 9" w:uiPriority="9" w:semiHidden="1" w:unhideWhenUsed="1" w:qFormat="1"/>
+    <w:lsdException w:name="heading 2" w:semiHidden="1" w:uiPriority="9" w:unhideWhenUsed="1" w:qFormat="1"/>
+    <w:lsdException w:name="heading 3" w:semiHidden="1" w:uiPriority="9" w:unhideWhenUsed="1" w:qFormat="1"/>
+    <w:lsdException w:name="heading 4" w:semiHidden="1" w:uiPriority="9" w:unhideWhenUsed="1" w:qFormat="1"/>
+    <w:lsdException w:name="heading 5" w:semiHidden="1" w:uiPriority="9" w:unhideWhenUsed="1" w:qFormat="1"/>
+    <w:lsdException w:name="heading 6" w:semiHidden="1" w:uiPriority="9" w:unhideWhenUsed="1" w:qFormat="1"/>
+    <w:lsdException w:name="heading 7" w:semiHidden="1" w:uiPriority="9" w:unhideWhenUsed="1" w:qFormat="1"/>
+    <w:lsdException w:name="heading 8" w:semiHidden="1" w:uiPriority="9" w:unhideWhenUsed="1" w:qFormat="1"/>
+    <w:lsdException w:name="heading 9" w:semiHidden="1" w:uiPriority="9" w:unhideWhenUsed="1" w:qFormat="1"/>
     <w:lsdException w:name="index 1" w:semiHidden="1" w:unhideWhenUsed="1"/>
     <w:lsdException w:name="index 2" w:semiHidden="1" w:unhideWhenUsed="1"/>
     <w:lsdException w:name="index 3" w:semiHidden="1" w:unhideWhenUsed="1"/>
@@ -3149,22 +3012,22 @@
     <w:lsdException w:name="index 7" w:semiHidden="1" w:unhideWhenUsed="1"/>
     <w:lsdException w:name="index 8" w:semiHidden="1" w:unhideWhenUsed="1"/>
     <w:lsdException w:name="index 9" w:semiHidden="1" w:unhideWhenUsed="1"/>
-    <w:lsdException w:name="toc 1" w:uiPriority="39" w:semiHidden="1" w:unhideWhenUsed="1"/>
-    <w:lsdException w:name="toc 2" w:uiPriority="39" w:semiHidden="1" w:unhideWhenUsed="1"/>
-    <w:lsdException w:name="toc 3" w:uiPriority="39" w:semiHidden="1" w:unhideWhenUsed="1"/>
-    <w:lsdException w:name="toc 4" w:uiPriority="39" w:semiHidden="1" w:unhideWhenUsed="1"/>
-    <w:lsdException w:name="toc 5" w:uiPriority="39" w:semiHidden="1" w:unhideWhenUsed="1"/>
-    <w:lsdException w:name="toc 6" w:uiPriority="39" w:semiHidden="1" w:unhideWhenUsed="1"/>
-    <w:lsdException w:name="toc 7" w:uiPriority="39" w:semiHidden="1" w:unhideWhenUsed="1"/>
-    <w:lsdException w:name="toc 8" w:uiPriority="39" w:semiHidden="1" w:unhideWhenUsed="1"/>
-    <w:lsdException w:name="toc 9" w:uiPriority="39" w:semiHidden="1" w:unhideWhenUsed="1"/>
+    <w:lsdException w:name="toc 1" w:semiHidden="1" w:uiPriority="39" w:unhideWhenUsed="1"/>
+    <w:lsdException w:name="toc 2" w:semiHidden="1" w:uiPriority="39" w:unhideWhenUsed="1"/>
+    <w:lsdException w:name="toc 3" w:semiHidden="1" w:uiPriority="39" w:unhideWhenUsed="1"/>
+    <w:lsdException w:name="toc 4" w:semiHidden="1" w:uiPriority="39" w:unhideWhenUsed="1"/>
+    <w:lsdException w:name="toc 5" w:semiHidden="1" w:uiPriority="39" w:unhideWhenUsed="1"/>
+    <w:lsdException w:name="toc 6" w:semiHidden="1" w:uiPriority="39" w:unhideWhenUsed="1"/>
+    <w:lsdException w:name="toc 7" w:semiHidden="1" w:uiPriority="39" w:unhideWhenUsed="1"/>
+    <w:lsdException w:name="toc 8" w:semiHidden="1" w:uiPriority="39" w:unhideWhenUsed="1"/>
+    <w:lsdException w:name="toc 9" w:semiHidden="1" w:uiPriority="39" w:unhideWhenUsed="1"/>
     <w:lsdException w:name="Normal Indent" w:semiHidden="1" w:unhideWhenUsed="1"/>
     <w:lsdException w:name="footnote text" w:semiHidden="1" w:unhideWhenUsed="1"/>
     <w:lsdException w:name="annotation text" w:semiHidden="1" w:unhideWhenUsed="1"/>
     <w:lsdException w:name="header" w:semiHidden="1" w:unhideWhenUsed="1"/>
     <w:lsdException w:name="footer" w:semiHidden="1" w:unhideWhenUsed="1"/>
     <w:lsdException w:name="index heading" w:semiHidden="1" w:unhideWhenUsed="1"/>
-    <w:lsdException w:name="caption" w:uiPriority="35" w:semiHidden="1" w:unhideWhenUsed="1" w:qFormat="1"/>
+    <w:lsdException w:name="caption" w:semiHidden="1" w:uiPriority="35" w:unhideWhenUsed="1" w:qFormat="1"/>
     <w:lsdException w:name="table of figures" w:semiHidden="1" w:unhideWhenUsed="1"/>
     <w:lsdException w:name="envelope address" w:semiHidden="1" w:unhideWhenUsed="1"/>
     <w:lsdException w:name="envelope return" w:semiHidden="1" w:unhideWhenUsed="1"/>
@@ -3195,7 +3058,7 @@
     <w:lsdException w:name="Title" w:uiPriority="10" w:qFormat="1"/>
     <w:lsdException w:name="Closing" w:semiHidden="1" w:unhideWhenUsed="1"/>
     <w:lsdException w:name="Signature" w:semiHidden="1" w:unhideWhenUsed="1"/>
-    <w:lsdException w:name="Default Paragraph Font" w:uiPriority="1" w:semiHidden="1" w:unhideWhenUsed="1"/>
+    <w:lsdException w:name="Default Paragraph Font" w:semiHidden="1" w:uiPriority="1" w:unhideWhenUsed="1"/>
     <w:lsdException w:name="Body Text" w:semiHidden="1" w:unhideWhenUsed="1"/>
     <w:lsdException w:name="Body Text Indent" w:semiHidden="1" w:unhideWhenUsed="1"/>
     <w:lsdException w:name="List Continue" w:semiHidden="1" w:unhideWhenUsed="1"/>
@@ -3395,8 +3258,8 @@
     <w:lsdException w:name="Subtle Reference" w:uiPriority="31" w:qFormat="1"/>
     <w:lsdException w:name="Intense Reference" w:uiPriority="32" w:qFormat="1"/>
     <w:lsdException w:name="Book Title" w:uiPriority="33" w:qFormat="1"/>
-    <w:lsdException w:name="Bibliography" w:uiPriority="37" w:semiHidden="1" w:unhideWhenUsed="1"/>
-    <w:lsdException w:name="TOC Heading" w:uiPriority="39" w:semiHidden="1" w:unhideWhenUsed="1" w:qFormat="1"/>
+    <w:lsdException w:name="Bibliography" w:semiHidden="1" w:uiPriority="37" w:unhideWhenUsed="1"/>
+    <w:lsdException w:name="TOC Heading" w:semiHidden="1" w:uiPriority="39" w:unhideWhenUsed="1" w:qFormat="1"/>
     <w:lsdException w:name="Plain Table 1" w:uiPriority="41"/>
     <w:lsdException w:name="Plain Table 2" w:uiPriority="42"/>
     <w:lsdException w:name="Plain Table 3" w:uiPriority="43"/>
@@ -3507,49 +3370,36 @@
     <w:lsdException w:name="Unresolved Mention" w:semiHidden="1" w:unhideWhenUsed="1"/>
     <w:lsdException w:name="Smart Link" w:semiHidden="1" w:unhideWhenUsed="1"/>
   </w:latentStyles>
-  <w:style w:type="paragraph" w:styleId="Normal" w:default="1">
+  <w:style w:type="paragraph" w:default="1" w:styleId="Normal">
     <w:name w:val="Normal"/>
     <w:qFormat/>
     <w:pPr>
-      <w:widowControl/>
-      <w:suppressAutoHyphens w:val="true"/>
-      <w:bidi w:val="0"/>
-      <w:spacing w:lineRule="auto" w:line="259" w:before="0" w:after="160"/>
-      <w:jc w:val="left"/>
+      <w:spacing w:after="160" w:line="259" w:lineRule="auto"/>
     </w:pPr>
-    <w:rPr>
-      <w:rFonts w:ascii="Calibri" w:hAnsi="Calibri" w:eastAsia="Calibri" w:cs="" w:asciiTheme="minorHAnsi" w:cstheme="minorBidi" w:eastAsiaTheme="minorHAnsi" w:hAnsiTheme="minorHAnsi"/>
-      <w:color w:val="auto"/>
-      <w:kern w:val="2"/>
-      <w:sz w:val="22"/>
-      <w:szCs w:val="22"/>
-      <w:lang w:val="en-US" w:eastAsia="en-US" w:bidi="ar-SA"/>
-      <w14:ligatures w14:val="standardContextual"/>
-    </w:rPr>
   </w:style>
   <w:style w:type="paragraph" w:styleId="Heading1">
-    <w:name w:val="Heading 1"/>
+    <w:name w:val="heading 1"/>
     <w:basedOn w:val="Normal"/>
     <w:next w:val="Normal"/>
     <w:link w:val="Heading1Char"/>
     <w:uiPriority w:val="9"/>
     <w:qFormat/>
-    <w:rsid w:val="00140e84"/>
+    <w:rsid w:val="00140E84"/>
     <w:pPr>
-      <w:keepNext w:val="true"/>
+      <w:keepNext/>
       <w:keepLines/>
       <w:spacing w:before="360" w:after="80"/>
       <w:outlineLvl w:val="0"/>
     </w:pPr>
     <w:rPr>
-      <w:rFonts w:ascii="Calibri Light" w:hAnsi="Calibri Light" w:eastAsia="" w:cs="" w:asciiTheme="majorHAnsi" w:cstheme="majorBidi" w:eastAsiaTheme="majorEastAsia" w:hAnsiTheme="majorHAnsi"/>
-      <w:color w:themeColor="accent1" w:themeShade="bf" w:val="2F5496"/>
+      <w:rFonts w:asciiTheme="majorHAnsi" w:eastAsiaTheme="majorEastAsia" w:hAnsiTheme="majorHAnsi" w:cstheme="majorBidi"/>
+      <w:color w:val="2F5496" w:themeColor="accent1" w:themeShade="BF"/>
       <w:sz w:val="40"/>
       <w:szCs w:val="40"/>
     </w:rPr>
   </w:style>
   <w:style w:type="paragraph" w:styleId="Heading2">
-    <w:name w:val="Heading 2"/>
+    <w:name w:val="heading 2"/>
     <w:basedOn w:val="Normal"/>
     <w:next w:val="Normal"/>
     <w:link w:val="Heading2Char"/>
@@ -3557,22 +3407,22 @@
     <w:semiHidden/>
     <w:unhideWhenUsed/>
     <w:qFormat/>
-    <w:rsid w:val="00140e84"/>
+    <w:rsid w:val="00140E84"/>
     <w:pPr>
-      <w:keepNext w:val="true"/>
+      <w:keepNext/>
       <w:keepLines/>
       <w:spacing w:before="160" w:after="80"/>
       <w:outlineLvl w:val="1"/>
     </w:pPr>
     <w:rPr>
-      <w:rFonts w:ascii="Calibri Light" w:hAnsi="Calibri Light" w:eastAsia="" w:cs="" w:asciiTheme="majorHAnsi" w:cstheme="majorBidi" w:eastAsiaTheme="majorEastAsia" w:hAnsiTheme="majorHAnsi"/>
-      <w:color w:themeColor="accent1" w:themeShade="bf" w:val="2F5496"/>
+      <w:rFonts w:asciiTheme="majorHAnsi" w:eastAsiaTheme="majorEastAsia" w:hAnsiTheme="majorHAnsi" w:cstheme="majorBidi"/>
+      <w:color w:val="2F5496" w:themeColor="accent1" w:themeShade="BF"/>
       <w:sz w:val="32"/>
       <w:szCs w:val="32"/>
     </w:rPr>
   </w:style>
   <w:style w:type="paragraph" w:styleId="Heading3">
-    <w:name w:val="Heading 3"/>
+    <w:name w:val="heading 3"/>
     <w:basedOn w:val="Normal"/>
     <w:next w:val="Normal"/>
     <w:link w:val="Heading3Char"/>
@@ -3580,22 +3430,22 @@
     <w:semiHidden/>
     <w:unhideWhenUsed/>
     <w:qFormat/>
-    <w:rsid w:val="00140e84"/>
+    <w:rsid w:val="00140E84"/>
     <w:pPr>
-      <w:keepNext w:val="true"/>
+      <w:keepNext/>
       <w:keepLines/>
       <w:spacing w:before="160" w:after="80"/>
       <w:outlineLvl w:val="2"/>
     </w:pPr>
     <w:rPr>
-      <w:rFonts w:eastAsia="" w:cs="" w:cstheme="majorBidi" w:eastAsiaTheme="majorEastAsia"/>
-      <w:color w:themeColor="accent1" w:themeShade="bf" w:val="2F5496"/>
+      <w:rFonts w:eastAsiaTheme="majorEastAsia" w:cstheme="majorBidi"/>
+      <w:color w:val="2F5496" w:themeColor="accent1" w:themeShade="BF"/>
       <w:sz w:val="28"/>
       <w:szCs w:val="28"/>
     </w:rPr>
   </w:style>
   <w:style w:type="paragraph" w:styleId="Heading4">
-    <w:name w:val="Heading 4"/>
+    <w:name w:val="heading 4"/>
     <w:basedOn w:val="Normal"/>
     <w:next w:val="Normal"/>
     <w:link w:val="Heading4Char"/>
@@ -3603,22 +3453,22 @@
     <w:semiHidden/>
     <w:unhideWhenUsed/>
     <w:qFormat/>
-    <w:rsid w:val="00140e84"/>
+    <w:rsid w:val="00140E84"/>
     <w:pPr>
-      <w:keepNext w:val="true"/>
+      <w:keepNext/>
       <w:keepLines/>
       <w:spacing w:before="80" w:after="40"/>
       <w:outlineLvl w:val="3"/>
     </w:pPr>
     <w:rPr>
-      <w:rFonts w:eastAsia="" w:cs="" w:cstheme="majorBidi" w:eastAsiaTheme="majorEastAsia"/>
+      <w:rFonts w:eastAsiaTheme="majorEastAsia" w:cstheme="majorBidi"/>
       <w:i/>
       <w:iCs/>
-      <w:color w:themeColor="accent1" w:themeShade="bf" w:val="2F5496"/>
+      <w:color w:val="2F5496" w:themeColor="accent1" w:themeShade="BF"/>
     </w:rPr>
   </w:style>
   <w:style w:type="paragraph" w:styleId="Heading5">
-    <w:name w:val="Heading 5"/>
+    <w:name w:val="heading 5"/>
     <w:basedOn w:val="Normal"/>
     <w:next w:val="Normal"/>
     <w:link w:val="Heading5Char"/>
@@ -3626,20 +3476,20 @@
     <w:semiHidden/>
     <w:unhideWhenUsed/>
     <w:qFormat/>
-    <w:rsid w:val="00140e84"/>
+    <w:rsid w:val="00140E84"/>
     <w:pPr>
-      <w:keepNext w:val="true"/>
+      <w:keepNext/>
       <w:keepLines/>
       <w:spacing w:before="80" w:after="40"/>
       <w:outlineLvl w:val="4"/>
     </w:pPr>
     <w:rPr>
-      <w:rFonts w:eastAsia="" w:cs="" w:cstheme="majorBidi" w:eastAsiaTheme="majorEastAsia"/>
-      <w:color w:themeColor="accent1" w:themeShade="bf" w:val="2F5496"/>
+      <w:rFonts w:eastAsiaTheme="majorEastAsia" w:cstheme="majorBidi"/>
+      <w:color w:val="2F5496" w:themeColor="accent1" w:themeShade="BF"/>
     </w:rPr>
   </w:style>
   <w:style w:type="paragraph" w:styleId="Heading6">
-    <w:name w:val="Heading 6"/>
+    <w:name w:val="heading 6"/>
     <w:basedOn w:val="Normal"/>
     <w:next w:val="Normal"/>
     <w:link w:val="Heading6Char"/>
@@ -3647,22 +3497,22 @@
     <w:semiHidden/>
     <w:unhideWhenUsed/>
     <w:qFormat/>
-    <w:rsid w:val="00140e84"/>
+    <w:rsid w:val="00140E84"/>
     <w:pPr>
-      <w:keepNext w:val="true"/>
+      <w:keepNext/>
       <w:keepLines/>
       <w:spacing w:before="40" w:after="0"/>
       <w:outlineLvl w:val="5"/>
     </w:pPr>
     <w:rPr>
-      <w:rFonts w:eastAsia="" w:cs="" w:cstheme="majorBidi" w:eastAsiaTheme="majorEastAsia"/>
+      <w:rFonts w:eastAsiaTheme="majorEastAsia" w:cstheme="majorBidi"/>
       <w:i/>
       <w:iCs/>
-      <w:color w:themeColor="text1" w:themeTint="a6" w:val="595959"/>
+      <w:color w:val="595959" w:themeColor="text1" w:themeTint="A6"/>
     </w:rPr>
   </w:style>
   <w:style w:type="paragraph" w:styleId="Heading7">
-    <w:name w:val="Heading 7"/>
+    <w:name w:val="heading 7"/>
     <w:basedOn w:val="Normal"/>
     <w:next w:val="Normal"/>
     <w:link w:val="Heading7Char"/>
@@ -3670,20 +3520,20 @@
     <w:semiHidden/>
     <w:unhideWhenUsed/>
     <w:qFormat/>
-    <w:rsid w:val="00140e84"/>
+    <w:rsid w:val="00140E84"/>
     <w:pPr>
-      <w:keepNext w:val="true"/>
+      <w:keepNext/>
       <w:keepLines/>
       <w:spacing w:before="40" w:after="0"/>
       <w:outlineLvl w:val="6"/>
     </w:pPr>
     <w:rPr>
-      <w:rFonts w:eastAsia="" w:cs="" w:cstheme="majorBidi" w:eastAsiaTheme="majorEastAsia"/>
-      <w:color w:themeColor="text1" w:themeTint="a6" w:val="595959"/>
+      <w:rFonts w:eastAsiaTheme="majorEastAsia" w:cstheme="majorBidi"/>
+      <w:color w:val="595959" w:themeColor="text1" w:themeTint="A6"/>
     </w:rPr>
   </w:style>
   <w:style w:type="paragraph" w:styleId="Heading8">
-    <w:name w:val="Heading 8"/>
+    <w:name w:val="heading 8"/>
     <w:basedOn w:val="Normal"/>
     <w:next w:val="Normal"/>
     <w:link w:val="Heading8Char"/>
@@ -3691,22 +3541,22 @@
     <w:semiHidden/>
     <w:unhideWhenUsed/>
     <w:qFormat/>
-    <w:rsid w:val="00140e84"/>
+    <w:rsid w:val="00140E84"/>
     <w:pPr>
-      <w:keepNext w:val="true"/>
+      <w:keepNext/>
       <w:keepLines/>
-      <w:spacing w:before="0" w:after="0"/>
+      <w:spacing w:after="0"/>
       <w:outlineLvl w:val="7"/>
     </w:pPr>
     <w:rPr>
-      <w:rFonts w:eastAsia="" w:cs="" w:cstheme="majorBidi" w:eastAsiaTheme="majorEastAsia"/>
+      <w:rFonts w:eastAsiaTheme="majorEastAsia" w:cstheme="majorBidi"/>
       <w:i/>
       <w:iCs/>
-      <w:color w:themeColor="text1" w:themeTint="d8" w:val="272727"/>
+      <w:color w:val="272727" w:themeColor="text1" w:themeTint="D8"/>
     </w:rPr>
   </w:style>
   <w:style w:type="paragraph" w:styleId="Heading9">
-    <w:name w:val="Heading 9"/>
+    <w:name w:val="heading 9"/>
     <w:basedOn w:val="Normal"/>
     <w:next w:val="Normal"/>
     <w:link w:val="Heading9Char"/>
@@ -3714,195 +3564,214 @@
     <w:semiHidden/>
     <w:unhideWhenUsed/>
     <w:qFormat/>
-    <w:rsid w:val="00140e84"/>
+    <w:rsid w:val="00140E84"/>
     <w:pPr>
-      <w:keepNext w:val="true"/>
+      <w:keepNext/>
       <w:keepLines/>
-      <w:spacing w:before="0" w:after="0"/>
+      <w:spacing w:after="0"/>
       <w:outlineLvl w:val="8"/>
     </w:pPr>
     <w:rPr>
-      <w:rFonts w:eastAsia="" w:cs="" w:cstheme="majorBidi" w:eastAsiaTheme="majorEastAsia"/>
-      <w:color w:themeColor="text1" w:themeTint="d8" w:val="272727"/>
+      <w:rFonts w:eastAsiaTheme="majorEastAsia" w:cstheme="majorBidi"/>
+      <w:color w:val="272727" w:themeColor="text1" w:themeTint="D8"/>
     </w:rPr>
   </w:style>
-  <w:style w:type="character" w:styleId="DefaultParagraphFont" w:default="1">
+  <w:style w:type="character" w:default="1" w:styleId="DefaultParagraphFont">
     <w:name w:val="Default Paragraph Font"/>
     <w:uiPriority w:val="1"/>
     <w:semiHidden/>
     <w:unhideWhenUsed/>
-    <w:qFormat/>
-    <w:rPr/>
   </w:style>
-  <w:style w:type="character" w:styleId="Heading1Char" w:customStyle="1">
+  <w:style w:type="table" w:default="1" w:styleId="TableNormal">
+    <w:name w:val="Normal Table"/>
+    <w:uiPriority w:val="99"/>
+    <w:semiHidden/>
+    <w:unhideWhenUsed/>
+    <w:tblPr>
+      <w:tblInd w:w="0" w:type="dxa"/>
+      <w:tblCellMar>
+        <w:top w:w="0" w:type="dxa"/>
+        <w:left w:w="108" w:type="dxa"/>
+        <w:bottom w:w="0" w:type="dxa"/>
+        <w:right w:w="108" w:type="dxa"/>
+      </w:tblCellMar>
+    </w:tblPr>
+  </w:style>
+  <w:style w:type="numbering" w:default="1" w:styleId="NoList">
+    <w:name w:val="No List"/>
+    <w:uiPriority w:val="99"/>
+    <w:semiHidden/>
+    <w:unhideWhenUsed/>
+  </w:style>
+  <w:style w:type="character" w:customStyle="1" w:styleId="Heading1Char">
     <w:name w:val="Heading 1 Char"/>
     <w:basedOn w:val="DefaultParagraphFont"/>
     <w:link w:val="Heading1"/>
     <w:uiPriority w:val="9"/>
     <w:qFormat/>
-    <w:rsid w:val="00140e84"/>
+    <w:rsid w:val="00140E84"/>
     <w:rPr>
-      <w:rFonts w:ascii="Calibri Light" w:hAnsi="Calibri Light" w:eastAsia="" w:cs="" w:asciiTheme="majorHAnsi" w:cstheme="majorBidi" w:eastAsiaTheme="majorEastAsia" w:hAnsiTheme="majorHAnsi"/>
-      <w:color w:themeColor="accent1" w:themeShade="bf" w:val="2F5496"/>
+      <w:rFonts w:asciiTheme="majorHAnsi" w:eastAsiaTheme="majorEastAsia" w:hAnsiTheme="majorHAnsi" w:cstheme="majorBidi"/>
+      <w:color w:val="2F5496" w:themeColor="accent1" w:themeShade="BF"/>
       <w:sz w:val="40"/>
       <w:szCs w:val="40"/>
     </w:rPr>
   </w:style>
-  <w:style w:type="character" w:styleId="Heading2Char" w:customStyle="1">
+  <w:style w:type="character" w:customStyle="1" w:styleId="Heading2Char">
     <w:name w:val="Heading 2 Char"/>
     <w:basedOn w:val="DefaultParagraphFont"/>
     <w:link w:val="Heading2"/>
     <w:uiPriority w:val="9"/>
     <w:semiHidden/>
     <w:qFormat/>
-    <w:rsid w:val="00140e84"/>
+    <w:rsid w:val="00140E84"/>
     <w:rPr>
-      <w:rFonts w:ascii="Calibri Light" w:hAnsi="Calibri Light" w:eastAsia="" w:cs="" w:asciiTheme="majorHAnsi" w:cstheme="majorBidi" w:eastAsiaTheme="majorEastAsia" w:hAnsiTheme="majorHAnsi"/>
-      <w:color w:themeColor="accent1" w:themeShade="bf" w:val="2F5496"/>
+      <w:rFonts w:asciiTheme="majorHAnsi" w:eastAsiaTheme="majorEastAsia" w:hAnsiTheme="majorHAnsi" w:cstheme="majorBidi"/>
+      <w:color w:val="2F5496" w:themeColor="accent1" w:themeShade="BF"/>
       <w:sz w:val="32"/>
       <w:szCs w:val="32"/>
     </w:rPr>
   </w:style>
-  <w:style w:type="character" w:styleId="Heading3Char" w:customStyle="1">
+  <w:style w:type="character" w:customStyle="1" w:styleId="Heading3Char">
     <w:name w:val="Heading 3 Char"/>
     <w:basedOn w:val="DefaultParagraphFont"/>
     <w:link w:val="Heading3"/>
     <w:uiPriority w:val="9"/>
     <w:semiHidden/>
     <w:qFormat/>
-    <w:rsid w:val="00140e84"/>
+    <w:rsid w:val="00140E84"/>
     <w:rPr>
-      <w:rFonts w:eastAsia="" w:cs="" w:cstheme="majorBidi" w:eastAsiaTheme="majorEastAsia"/>
-      <w:color w:themeColor="accent1" w:themeShade="bf" w:val="2F5496"/>
+      <w:rFonts w:eastAsiaTheme="majorEastAsia" w:cstheme="majorBidi"/>
+      <w:color w:val="2F5496" w:themeColor="accent1" w:themeShade="BF"/>
       <w:sz w:val="28"/>
       <w:szCs w:val="28"/>
     </w:rPr>
   </w:style>
-  <w:style w:type="character" w:styleId="Heading4Char" w:customStyle="1">
+  <w:style w:type="character" w:customStyle="1" w:styleId="Heading4Char">
     <w:name w:val="Heading 4 Char"/>
     <w:basedOn w:val="DefaultParagraphFont"/>
     <w:link w:val="Heading4"/>
     <w:uiPriority w:val="9"/>
     <w:semiHidden/>
     <w:qFormat/>
-    <w:rsid w:val="00140e84"/>
+    <w:rsid w:val="00140E84"/>
     <w:rPr>
-      <w:rFonts w:eastAsia="" w:cs="" w:cstheme="majorBidi" w:eastAsiaTheme="majorEastAsia"/>
+      <w:rFonts w:eastAsiaTheme="majorEastAsia" w:cstheme="majorBidi"/>
       <w:i/>
       <w:iCs/>
-      <w:color w:themeColor="accent1" w:themeShade="bf" w:val="2F5496"/>
+      <w:color w:val="2F5496" w:themeColor="accent1" w:themeShade="BF"/>
     </w:rPr>
   </w:style>
-  <w:style w:type="character" w:styleId="Heading5Char" w:customStyle="1">
+  <w:style w:type="character" w:customStyle="1" w:styleId="Heading5Char">
     <w:name w:val="Heading 5 Char"/>
     <w:basedOn w:val="DefaultParagraphFont"/>
     <w:link w:val="Heading5"/>
     <w:uiPriority w:val="9"/>
     <w:semiHidden/>
     <w:qFormat/>
-    <w:rsid w:val="00140e84"/>
+    <w:rsid w:val="00140E84"/>
     <w:rPr>
-      <w:rFonts w:eastAsia="" w:cs="" w:cstheme="majorBidi" w:eastAsiaTheme="majorEastAsia"/>
-      <w:color w:themeColor="accent1" w:themeShade="bf" w:val="2F5496"/>
+      <w:rFonts w:eastAsiaTheme="majorEastAsia" w:cstheme="majorBidi"/>
+      <w:color w:val="2F5496" w:themeColor="accent1" w:themeShade="BF"/>
     </w:rPr>
   </w:style>
-  <w:style w:type="character" w:styleId="Heading6Char" w:customStyle="1">
+  <w:style w:type="character" w:customStyle="1" w:styleId="Heading6Char">
     <w:name w:val="Heading 6 Char"/>
     <w:basedOn w:val="DefaultParagraphFont"/>
     <w:link w:val="Heading6"/>
     <w:uiPriority w:val="9"/>
     <w:semiHidden/>
     <w:qFormat/>
-    <w:rsid w:val="00140e84"/>
+    <w:rsid w:val="00140E84"/>
     <w:rPr>
-      <w:rFonts w:eastAsia="" w:cs="" w:cstheme="majorBidi" w:eastAsiaTheme="majorEastAsia"/>
+      <w:rFonts w:eastAsiaTheme="majorEastAsia" w:cstheme="majorBidi"/>
       <w:i/>
       <w:iCs/>
-      <w:color w:themeColor="text1" w:themeTint="a6" w:val="595959"/>
+      <w:color w:val="595959" w:themeColor="text1" w:themeTint="A6"/>
     </w:rPr>
   </w:style>
-  <w:style w:type="character" w:styleId="Heading7Char" w:customStyle="1">
+  <w:style w:type="character" w:customStyle="1" w:styleId="Heading7Char">
     <w:name w:val="Heading 7 Char"/>
     <w:basedOn w:val="DefaultParagraphFont"/>
     <w:link w:val="Heading7"/>
     <w:uiPriority w:val="9"/>
     <w:semiHidden/>
     <w:qFormat/>
-    <w:rsid w:val="00140e84"/>
+    <w:rsid w:val="00140E84"/>
     <w:rPr>
-      <w:rFonts w:eastAsia="" w:cs="" w:cstheme="majorBidi" w:eastAsiaTheme="majorEastAsia"/>
-      <w:color w:themeColor="text1" w:themeTint="a6" w:val="595959"/>
+      <w:rFonts w:eastAsiaTheme="majorEastAsia" w:cstheme="majorBidi"/>
+      <w:color w:val="595959" w:themeColor="text1" w:themeTint="A6"/>
     </w:rPr>
   </w:style>
-  <w:style w:type="character" w:styleId="Heading8Char" w:customStyle="1">
+  <w:style w:type="character" w:customStyle="1" w:styleId="Heading8Char">
     <w:name w:val="Heading 8 Char"/>
     <w:basedOn w:val="DefaultParagraphFont"/>
     <w:link w:val="Heading8"/>
     <w:uiPriority w:val="9"/>
     <w:semiHidden/>
     <w:qFormat/>
-    <w:rsid w:val="00140e84"/>
+    <w:rsid w:val="00140E84"/>
     <w:rPr>
-      <w:rFonts w:eastAsia="" w:cs="" w:cstheme="majorBidi" w:eastAsiaTheme="majorEastAsia"/>
+      <w:rFonts w:eastAsiaTheme="majorEastAsia" w:cstheme="majorBidi"/>
       <w:i/>
       <w:iCs/>
-      <w:color w:themeColor="text1" w:themeTint="d8" w:val="272727"/>
+      <w:color w:val="272727" w:themeColor="text1" w:themeTint="D8"/>
     </w:rPr>
   </w:style>
-  <w:style w:type="character" w:styleId="Heading9Char" w:customStyle="1">
+  <w:style w:type="character" w:customStyle="1" w:styleId="Heading9Char">
     <w:name w:val="Heading 9 Char"/>
     <w:basedOn w:val="DefaultParagraphFont"/>
     <w:link w:val="Heading9"/>
     <w:uiPriority w:val="9"/>
     <w:semiHidden/>
     <w:qFormat/>
-    <w:rsid w:val="00140e84"/>
+    <w:rsid w:val="00140E84"/>
     <w:rPr>
-      <w:rFonts w:eastAsia="" w:cs="" w:cstheme="majorBidi" w:eastAsiaTheme="majorEastAsia"/>
-      <w:color w:themeColor="text1" w:themeTint="d8" w:val="272727"/>
+      <w:rFonts w:eastAsiaTheme="majorEastAsia" w:cstheme="majorBidi"/>
+      <w:color w:val="272727" w:themeColor="text1" w:themeTint="D8"/>
     </w:rPr>
   </w:style>
-  <w:style w:type="character" w:styleId="TitleChar" w:customStyle="1">
+  <w:style w:type="character" w:customStyle="1" w:styleId="TitleChar">
     <w:name w:val="Title Char"/>
     <w:basedOn w:val="DefaultParagraphFont"/>
     <w:link w:val="Title"/>
     <w:uiPriority w:val="10"/>
     <w:qFormat/>
-    <w:rsid w:val="00140e84"/>
+    <w:rsid w:val="00140E84"/>
     <w:rPr>
-      <w:rFonts w:ascii="Calibri Light" w:hAnsi="Calibri Light" w:eastAsia="" w:cs="" w:asciiTheme="majorHAnsi" w:cstheme="majorBidi" w:eastAsiaTheme="majorEastAsia" w:hAnsiTheme="majorHAnsi"/>
+      <w:rFonts w:asciiTheme="majorHAnsi" w:eastAsiaTheme="majorEastAsia" w:hAnsiTheme="majorHAnsi" w:cstheme="majorBidi"/>
       <w:spacing w:val="-10"/>
       <w:kern w:val="2"/>
       <w:sz w:val="56"/>
       <w:szCs w:val="56"/>
     </w:rPr>
   </w:style>
-  <w:style w:type="character" w:styleId="SubtitleChar" w:customStyle="1">
+  <w:style w:type="character" w:customStyle="1" w:styleId="SubtitleChar">
     <w:name w:val="Subtitle Char"/>
     <w:basedOn w:val="DefaultParagraphFont"/>
     <w:link w:val="Subtitle"/>
     <w:uiPriority w:val="11"/>
     <w:qFormat/>
-    <w:rsid w:val="00140e84"/>
+    <w:rsid w:val="00140E84"/>
     <w:rPr>
-      <w:rFonts w:eastAsia="" w:cs="" w:cstheme="majorBidi" w:eastAsiaTheme="majorEastAsia"/>
-      <w:color w:themeColor="text1" w:themeTint="a6" w:val="595959"/>
+      <w:rFonts w:eastAsiaTheme="majorEastAsia" w:cstheme="majorBidi"/>
+      <w:color w:val="595959" w:themeColor="text1" w:themeTint="A6"/>
       <w:spacing w:val="15"/>
       <w:sz w:val="28"/>
       <w:szCs w:val="28"/>
     </w:rPr>
   </w:style>
-  <w:style w:type="character" w:styleId="QuoteChar" w:customStyle="1">
+  <w:style w:type="character" w:customStyle="1" w:styleId="QuoteChar">
     <w:name w:val="Quote Char"/>
     <w:basedOn w:val="DefaultParagraphFont"/>
     <w:link w:val="Quote"/>
     <w:uiPriority w:val="29"/>
     <w:qFormat/>
-    <w:rsid w:val="00140e84"/>
+    <w:rsid w:val="00140E84"/>
     <w:rPr>
       <w:i/>
       <w:iCs/>
-      <w:color w:themeColor="text1" w:themeTint="bf" w:val="404040"/>
+      <w:color w:val="404040" w:themeColor="text1" w:themeTint="BF"/>
     </w:rPr>
   </w:style>
   <w:style w:type="character" w:styleId="IntenseEmphasis">
@@ -3910,24 +3779,24 @@
     <w:basedOn w:val="DefaultParagraphFont"/>
     <w:uiPriority w:val="21"/>
     <w:qFormat/>
-    <w:rsid w:val="00140e84"/>
+    <w:rsid w:val="00140E84"/>
     <w:rPr>
       <w:i/>
       <w:iCs/>
-      <w:color w:themeColor="accent1" w:themeShade="bf" w:val="2F5496"/>
+      <w:color w:val="2F5496" w:themeColor="accent1" w:themeShade="BF"/>
     </w:rPr>
   </w:style>
-  <w:style w:type="character" w:styleId="IntenseQuoteChar" w:customStyle="1">
+  <w:style w:type="character" w:customStyle="1" w:styleId="IntenseQuoteChar">
     <w:name w:val="Intense Quote Char"/>
     <w:basedOn w:val="DefaultParagraphFont"/>
     <w:link w:val="IntenseQuote"/>
     <w:uiPriority w:val="30"/>
     <w:qFormat/>
-    <w:rsid w:val="00140e84"/>
+    <w:rsid w:val="00140E84"/>
     <w:rPr>
       <w:i/>
       <w:iCs/>
-      <w:color w:themeColor="accent1" w:themeShade="bf" w:val="2F5496"/>
+      <w:color w:val="2F5496" w:themeColor="accent1" w:themeShade="BF"/>
     </w:rPr>
   </w:style>
   <w:style w:type="character" w:styleId="IntenseReference">
@@ -3935,12 +3804,12 @@
     <w:basedOn w:val="DefaultParagraphFont"/>
     <w:uiPriority w:val="32"/>
     <w:qFormat/>
-    <w:rsid w:val="00140e84"/>
+    <w:rsid w:val="00140E84"/>
     <w:rPr>
       <w:b/>
       <w:bCs/>
       <w:smallCaps/>
-      <w:color w:themeColor="accent1" w:themeShade="bf" w:val="2F5496"/>
+      <w:color w:val="2F5496" w:themeColor="accent1" w:themeShade="BF"/>
       <w:spacing w:val="5"/>
     </w:rPr>
   </w:style>
@@ -3949,9 +3818,9 @@
     <w:basedOn w:val="DefaultParagraphFont"/>
     <w:uiPriority w:val="99"/>
     <w:unhideWhenUsed/>
-    <w:rsid w:val="00be1629"/>
+    <w:rsid w:val="00BE1629"/>
     <w:rPr>
-      <w:color w:themeColor="hyperlink" w:val="0563C1"/>
+      <w:color w:val="0563C1" w:themeColor="hyperlink"/>
       <w:u w:val="single"/>
     </w:rPr>
   </w:style>
@@ -3962,23 +3831,23 @@
     <w:semiHidden/>
     <w:unhideWhenUsed/>
     <w:qFormat/>
-    <w:rsid w:val="00be1629"/>
+    <w:rsid w:val="00BE1629"/>
     <w:rPr>
       <w:color w:val="605E5C"/>
-      <w:shd w:fill="E1DFDD" w:val="clear"/>
+      <w:shd w:val="clear" w:color="auto" w:fill="E1DFDD"/>
     </w:rPr>
   </w:style>
-  <w:style w:type="paragraph" w:styleId="Heading">
+  <w:style w:type="paragraph" w:customStyle="1" w:styleId="Heading">
     <w:name w:val="Heading"/>
     <w:basedOn w:val="Normal"/>
     <w:next w:val="BodyText"/>
     <w:qFormat/>
     <w:pPr>
-      <w:keepNext w:val="true"/>
+      <w:keepNext/>
       <w:spacing w:before="240" w:after="120"/>
     </w:pPr>
     <w:rPr>
-      <w:rFonts w:ascii="Liberation Sans" w:hAnsi="Liberation Sans" w:eastAsia="Noto Sans CJK SC" w:cs="Noto Sans Devanagari"/>
+      <w:rFonts w:ascii="Liberation Sans" w:eastAsia="Noto Sans CJK SC" w:hAnsi="Liberation Sans" w:cs="Noto Sans Devanagari"/>
       <w:sz w:val="28"/>
       <w:szCs w:val="28"/>
     </w:rPr>
@@ -3987,20 +3856,18 @@
     <w:name w:val="Body Text"/>
     <w:basedOn w:val="Normal"/>
     <w:pPr>
-      <w:spacing w:lineRule="auto" w:line="276" w:before="0" w:after="140"/>
+      <w:spacing w:after="140" w:line="276" w:lineRule="auto"/>
     </w:pPr>
-    <w:rPr/>
   </w:style>
   <w:style w:type="paragraph" w:styleId="List">
     <w:name w:val="List"/>
     <w:basedOn w:val="BodyText"/>
-    <w:pPr/>
     <w:rPr>
       <w:rFonts w:cs="Noto Sans Devanagari"/>
     </w:rPr>
   </w:style>
   <w:style w:type="paragraph" w:styleId="Caption">
-    <w:name w:val="Caption"/>
+    <w:name w:val="caption"/>
     <w:basedOn w:val="Normal"/>
     <w:qFormat/>
     <w:pPr>
@@ -4015,7 +3882,7 @@
       <w:szCs w:val="24"/>
     </w:rPr>
   </w:style>
-  <w:style w:type="paragraph" w:styleId="Index">
+  <w:style w:type="paragraph" w:customStyle="1" w:styleId="Index">
     <w:name w:val="Index"/>
     <w:basedOn w:val="Normal"/>
     <w:qFormat/>
@@ -4033,15 +3900,14 @@
     <w:link w:val="TitleChar"/>
     <w:uiPriority w:val="10"/>
     <w:qFormat/>
-    <w:rsid w:val="00140e84"/>
+    <w:rsid w:val="00140E84"/>
     <w:pPr>
-      <w:spacing w:lineRule="auto" w:line="240" w:before="0" w:after="80"/>
+      <w:spacing w:after="80" w:line="240" w:lineRule="auto"/>
       <w:contextualSpacing/>
     </w:pPr>
     <w:rPr>
-      <w:rFonts w:ascii="Calibri Light" w:hAnsi="Calibri Light" w:eastAsia="" w:cs="" w:asciiTheme="majorHAnsi" w:cstheme="majorBidi" w:eastAsiaTheme="majorEastAsia" w:hAnsiTheme="majorHAnsi"/>
+      <w:rFonts w:asciiTheme="majorHAnsi" w:eastAsiaTheme="majorEastAsia" w:hAnsiTheme="majorHAnsi" w:cstheme="majorBidi"/>
       <w:spacing w:val="-10"/>
-      <w:kern w:val="2"/>
       <w:sz w:val="56"/>
       <w:szCs w:val="56"/>
     </w:rPr>
@@ -4053,11 +3919,10 @@
     <w:link w:val="SubtitleChar"/>
     <w:uiPriority w:val="11"/>
     <w:qFormat/>
-    <w:rsid w:val="00140e84"/>
-    <w:pPr/>
+    <w:rsid w:val="00140E84"/>
     <w:rPr>
-      <w:rFonts w:eastAsia="" w:cs="" w:cstheme="majorBidi" w:eastAsiaTheme="majorEastAsia"/>
-      <w:color w:themeColor="text1" w:themeTint="a6" w:val="595959"/>
+      <w:rFonts w:eastAsiaTheme="majorEastAsia" w:cstheme="majorBidi"/>
+      <w:color w:val="595959" w:themeColor="text1" w:themeTint="A6"/>
       <w:spacing w:val="15"/>
       <w:sz w:val="28"/>
       <w:szCs w:val="28"/>
@@ -4070,15 +3935,15 @@
     <w:link w:val="QuoteChar"/>
     <w:uiPriority w:val="29"/>
     <w:qFormat/>
-    <w:rsid w:val="00140e84"/>
+    <w:rsid w:val="00140E84"/>
     <w:pPr>
-      <w:spacing w:before="160" w:after="160"/>
+      <w:spacing w:before="160"/>
       <w:jc w:val="center"/>
     </w:pPr>
     <w:rPr>
       <w:i/>
       <w:iCs/>
-      <w:color w:themeColor="text1" w:themeTint="bf" w:val="404040"/>
+      <w:color w:val="404040" w:themeColor="text1" w:themeTint="BF"/>
     </w:rPr>
   </w:style>
   <w:style w:type="paragraph" w:styleId="ListParagraph">
@@ -4086,13 +3951,11 @@
     <w:basedOn w:val="Normal"/>
     <w:uiPriority w:val="34"/>
     <w:qFormat/>
-    <w:rsid w:val="00140e84"/>
+    <w:rsid w:val="00140E84"/>
     <w:pPr>
-      <w:spacing w:before="0" w:after="160"/>
       <w:ind w:left="720"/>
       <w:contextualSpacing/>
     </w:pPr>
-    <w:rPr/>
   </w:style>
   <w:style w:type="paragraph" w:styleId="IntenseQuote">
     <w:name w:val="Intense Quote"/>
@@ -4101,11 +3964,11 @@
     <w:link w:val="IntenseQuoteChar"/>
     <w:uiPriority w:val="30"/>
     <w:qFormat/>
-    <w:rsid w:val="00140e84"/>
+    <w:rsid w:val="00140E84"/>
     <w:pPr>
       <w:pBdr>
-        <w:top w:val="single" w:sz="4" w:space="10" w:color="2F5496" w:themeColor="accent1" w:themeShade="bf"/>
-        <w:bottom w:val="single" w:sz="4" w:space="10" w:color="2F5496" w:themeColor="accent1" w:themeShade="bf"/>
+        <w:top w:val="single" w:sz="4" w:space="10" w:color="2F5496" w:themeColor="accent1" w:themeShade="BF"/>
+        <w:bottom w:val="single" w:sz="4" w:space="10" w:color="2F5496" w:themeColor="accent1" w:themeShade="BF"/>
       </w:pBdr>
       <w:spacing w:before="360" w:after="360"/>
       <w:ind w:left="864" w:right="864"/>
@@ -4114,82 +3977,61 @@
     <w:rPr>
       <w:i/>
       <w:iCs/>
-      <w:color w:themeColor="accent1" w:themeShade="bf" w:val="2F5496"/>
+      <w:color w:val="2F5496" w:themeColor="accent1" w:themeShade="BF"/>
     </w:rPr>
-  </w:style>
-  <w:style w:type="numbering" w:styleId="NoList" w:default="1">
-    <w:name w:val="No List"/>
-    <w:uiPriority w:val="99"/>
-    <w:semiHidden/>
-    <w:unhideWhenUsed/>
-    <w:qFormat/>
-  </w:style>
-  <w:style w:type="table" w:default="1" w:styleId="TableNormal">
-    <w:name w:val="Normal Table"/>
-    <w:uiPriority w:val="99"/>
-    <w:semiHidden/>
-    <w:unhideWhenUsed/>
-    <w:tblPr>
-      <w:tblCellMar>
-        <w:top w:w="0" w:type="dxa"/>
-        <w:left w:w="108" w:type="dxa"/>
-        <w:bottom w:w="0" w:type="dxa"/>
-        <w:right w:w="108" w:type="dxa"/>
-      </w:tblCellMar>
-    </w:tblPr>
   </w:style>
 </w:styles>
 </file>
 
 <file path=word/theme/theme1.xml><?xml version="1.0" encoding="utf-8"?>
-<a:theme xmlns:a="http://schemas.openxmlformats.org/drawingml/2006/main" xmlns:r="http://schemas.openxmlformats.org/officeDocument/2006/relationships" name="Office Theme">
+<a:theme xmlns:a="http://schemas.openxmlformats.org/drawingml/2006/main" name="Office Theme">
   <a:themeElements>
     <a:clrScheme name="Office">
       <a:dk1>
         <a:srgbClr val="000000"/>
       </a:dk1>
       <a:lt1>
-        <a:srgbClr val="ffffff"/>
+        <a:srgbClr val="FFFFFF"/>
       </a:lt1>
       <a:dk2>
-        <a:srgbClr val="44546a"/>
+        <a:srgbClr val="44546A"/>
       </a:dk2>
       <a:lt2>
-        <a:srgbClr val="e7e6e6"/>
+        <a:srgbClr val="E7E6E6"/>
       </a:lt2>
       <a:accent1>
-        <a:srgbClr val="4472c4"/>
+        <a:srgbClr val="4472C4"/>
       </a:accent1>
       <a:accent2>
-        <a:srgbClr val="ed7d31"/>
+        <a:srgbClr val="ED7D31"/>
       </a:accent2>
       <a:accent3>
-        <a:srgbClr val="a5a5a5"/>
+        <a:srgbClr val="A5A5A5"/>
       </a:accent3>
       <a:accent4>
-        <a:srgbClr val="ffc000"/>
+        <a:srgbClr val="FFC000"/>
       </a:accent4>
       <a:accent5>
-        <a:srgbClr val="5b9bd5"/>
+        <a:srgbClr val="5B9BD5"/>
       </a:accent5>
       <a:accent6>
-        <a:srgbClr val="70ad47"/>
+        <a:srgbClr val="70AD47"/>
       </a:accent6>
       <a:hlink>
-        <a:srgbClr val="0563c1"/>
+        <a:srgbClr val="0563C1"/>
       </a:hlink>
       <a:folHlink>
-        <a:srgbClr val="954f72"/>
+        <a:srgbClr val="954F72"/>
       </a:folHlink>
     </a:clrScheme>
     <a:fontScheme name="Office">
       <a:majorFont>
-        <a:latin typeface="Calibri Light" panose="020F0302020204030204" pitchFamily="0" charset="1"/>
+        <a:latin typeface="Calibri Light" panose="020F0302020204030204"/>
         <a:ea typeface=""/>
         <a:cs typeface=""/>
       </a:majorFont>
       <a:minorFont>
-        <a:latin typeface="Calibri" panose="020F0502020204030204" pitchFamily="0" charset="1"/>
+        <a:latin typeface="Calibri" panose="020F0502020204030204"/>
         <a:ea typeface=""/>
         <a:cs typeface=""/>
       </a:minorFont>
@@ -4221,7 +4063,7 @@
             </a:gs>
           </a:gsLst>
           <a:lin ang="5400000" scaled="0"/>
-          <a:tileRect l="0" t="0" r="0" b="0"/>
+          <a:tileRect/>
         </a:gradFill>
         <a:gradFill>
           <a:gsLst>
@@ -4245,7 +4087,7 @@
             </a:gs>
           </a:gsLst>
           <a:lin ang="5400000" scaled="0"/>
-          <a:tileRect l="0" t="0" r="0" b="0"/>
+          <a:tileRect/>
         </a:gradFill>
       </a:fillStyleLst>
       <a:lnStyleLst>
@@ -4305,10 +4147,12 @@
             </a:gs>
           </a:gsLst>
           <a:lin ang="5400000" scaled="0"/>
-          <a:tileRect l="0" t="0" r="0" b="0"/>
+          <a:tileRect/>
         </a:gradFill>
       </a:bgFillStyleLst>
     </a:fmtScheme>
   </a:themeElements>
+  <a:objectDefaults/>
+  <a:extraClrSchemeLst/>
 </a:theme>
 </file>
</xml_diff>

<commit_message>
started the rl model and fixing errors in kube node communication
</commit_message>
<xml_diff>
--- a/Notite licenta.docx
+++ b/Notite licenta.docx
@@ -2744,7 +2744,7 @@
                   </pic:nvPicPr>
                   <pic:blipFill>
                     <a:blip r:embed="rId5"/>
-                    <a:srcRect l="20452" t="13941" r="9275" b="13151"/>
+                    <a:srcRect l="20450" t="13941" r="9275" b="13151"/>
                     <a:stretch>
                       <a:fillRect/>
                     </a:stretch>
@@ -4740,6 +4740,193 @@
           <w:lang w:val="ro-RO"/>
         </w:rPr>
         <w:t>worker: 172.16.100.4</w:t>
+      </w:r>
+    </w:p>
+    <w:p>
+      <w:pPr>
+        <w:pStyle w:val="Normal"/>
+        <w:spacing w:before="0" w:after="160"/>
+        <w:rPr>
+          <w:lang w:val="ro-RO"/>
+        </w:rPr>
+      </w:pPr>
+      <w:r>
+        <w:rPr>
+          <w:lang w:val="ro-RO"/>
+        </w:rPr>
+      </w:r>
+    </w:p>
+    <w:p>
+      <w:pPr>
+        <w:pStyle w:val="Normal"/>
+        <w:spacing w:before="0" w:after="160"/>
+        <w:rPr>
+          <w:lang w:val="ro-RO"/>
+        </w:rPr>
+      </w:pPr>
+      <w:r>
+        <w:rPr>
+          <w:lang w:val="ro-RO"/>
+        </w:rPr>
+        <w:t>gata, am realizat conectarea pe aceeași rețea a laptop-urilor și a vm-urilor. Astfel, am făcut cluster-ul de kubernetes cu un singur worker node prin intermediul caruia voi simula nodurile din algoritmul de rl. Problema era în transmiterea fisierelor de configurare către vm în partea de inițializare, partea de networking de pana acum nefiind făcută insa fiind aceeași cu cea scrisa de mine.</w:t>
+      </w:r>
+    </w:p>
+    <w:p>
+      <w:pPr>
+        <w:pStyle w:val="Normal"/>
+        <w:spacing w:before="0" w:after="160"/>
+        <w:rPr>
+          <w:lang w:val="ro-RO"/>
+        </w:rPr>
+      </w:pPr>
+      <w:r>
+        <w:rPr>
+          <w:lang w:val="ro-RO"/>
+        </w:rPr>
+        <w:t>În momentul în care am modificat și am adaugat o noua interfata, am citit din log-uri faptul ca partea de networking nu este initializata și se facea fallback la varianta default care era folosita și pana acum. Astfel, la argumentul de cloud-init trebuia pasat separat un fisier cu network configuration.</w:t>
+      </w:r>
+    </w:p>
+    <w:p>
+      <w:pPr>
+        <w:pStyle w:val="Normal"/>
+        <w:spacing w:before="0" w:after="160"/>
+        <w:rPr>
+          <w:lang w:val="ro-RO"/>
+        </w:rPr>
+      </w:pPr>
+      <w:r>
+        <w:rPr>
+          <w:lang w:val="ro-RO"/>
+        </w:rPr>
+        <w:t>Acum încep dezvoltarea modelului de rl.</w:t>
+      </w:r>
+    </w:p>
+    <w:p>
+      <w:pPr>
+        <w:pStyle w:val="Normal"/>
+        <w:spacing w:before="0" w:after="160"/>
+        <w:rPr>
+          <w:lang w:val="ro-RO"/>
+        </w:rPr>
+      </w:pPr>
+      <w:r>
+        <w:rPr>
+          <w:lang w:val="ro-RO"/>
+        </w:rPr>
+        <w:t>În cadrul modelului, avem aceste caracteristici:</w:t>
+      </w:r>
+    </w:p>
+    <w:p>
+      <w:pPr>
+        <w:pStyle w:val="Normal"/>
+        <w:spacing w:before="0" w:after="160"/>
+        <w:rPr>
+          <w:lang w:val="ro-RO"/>
+        </w:rPr>
+      </w:pPr>
+      <w:r>
+        <w:rPr>
+          <w:lang w:val="ro-RO"/>
+        </w:rPr>
+        <w:t>environment: noduri de Kubernetes „simulate”</w:t>
+      </w:r>
+    </w:p>
+    <w:p>
+      <w:pPr>
+        <w:pStyle w:val="Normal"/>
+        <w:spacing w:before="0" w:after="160"/>
+        <w:rPr>
+          <w:lang w:val="ro-RO"/>
+        </w:rPr>
+      </w:pPr>
+      <w:r>
+        <w:rPr>
+          <w:lang w:val="ro-RO"/>
+        </w:rPr>
+        <w:t>state space: metricile aferente unui nod ( cpu usage, ram usage, network upload/download, disk read/write, current power usage) pentru toate nodurile simulate ( în situația de fata 3)</w:t>
+      </w:r>
+    </w:p>
+    <w:p>
+      <w:pPr>
+        <w:pStyle w:val="Normal"/>
+        <w:spacing w:before="0" w:after="160"/>
+        <w:rPr>
+          <w:lang w:val="ro-RO"/>
+        </w:rPr>
+      </w:pPr>
+      <w:r>
+        <w:rPr>
+          <w:lang w:val="ro-RO"/>
+        </w:rPr>
+        <w:t>pentru state space ma gândeam și la pod name dar mergem pe ideea ca acest model este făcut special pentru aceasta imagine de docker</w:t>
+      </w:r>
+    </w:p>
+    <w:p>
+      <w:pPr>
+        <w:pStyle w:val="Normal"/>
+        <w:spacing w:before="0" w:after="160"/>
+        <w:rPr>
+          <w:lang w:val="ro-RO"/>
+        </w:rPr>
+      </w:pPr>
+      <w:r>
+        <w:rPr>
+          <w:lang w:val="ro-RO"/>
+        </w:rPr>
+        <w:t>action space: nod-ul pe care să fie pus pod-ul</w:t>
+      </w:r>
+    </w:p>
+    <w:p>
+      <w:pPr>
+        <w:pStyle w:val="Normal"/>
+        <w:spacing w:before="0" w:after="160"/>
+        <w:rPr>
+          <w:lang w:val="ro-RO"/>
+        </w:rPr>
+      </w:pPr>
+      <w:r>
+        <w:rPr>
+          <w:lang w:val="ro-RO"/>
+        </w:rPr>
+        <w:t>reward function: încă nu e clara dar ma interesează importanta consumului redus de curent</w:t>
+      </w:r>
+    </w:p>
+    <w:p>
+      <w:pPr>
+        <w:pStyle w:val="Normal"/>
+        <w:spacing w:before="0" w:after="160"/>
+        <w:rPr>
+          <w:lang w:val="ro-RO"/>
+        </w:rPr>
+      </w:pPr>
+      <w:r>
+        <w:rPr>
+          <w:lang w:val="ro-RO"/>
+        </w:rPr>
+        <w:t>vom folosi un algoritm de tip deep reinforcement learning, folosind deep q network bazat pe algoritmul q learning.</w:t>
+      </w:r>
+    </w:p>
+    <w:p>
+      <w:pPr>
+        <w:pStyle w:val="Normal"/>
+        <w:spacing w:before="0" w:after="160"/>
+        <w:rPr>
+          <w:lang w:val="ro-RO"/>
+        </w:rPr>
+      </w:pPr>
+      <w:r>
+        <w:rPr>
+          <w:lang w:val="ro-RO"/>
+        </w:rPr>
+        <w:t>Avem o problemă cu modulul de flask – primeam out of memory când făceam un pod și era din cauza modulului flask și cum era pornit. Trebuia pornit cu gunicorn pentru a putea fi compatibil cu regula kubernetes în care în fiecare pod procesul main al aplicației are pid-ul 1. De asemenea, era o eroare din cauza permisiunilor întrucât pod-ul încerca sa scrie în /data unde nu avea permisiuni și un worker node al gunicorn dadea exit care dadea exit în procesul main al gunicorn și astfel pod-ul se termina cu completed. Acum avem resource blockers activ.</w:t>
+        <w:br/>
+        <w:br/>
+      </w:r>
+      <w:r>
+        <w:rPr>
+          <w:lang w:val="ro-RO"/>
+        </w:rPr>
+        <w:t>Am descoperit ca mai aveam erori de conexiune în cadrul pod-ului de resource blocker și din cauza unor poduri din kube-system care dadeau crash deoarece calico nu facea o rutare buna intre worker și master. Încerc sa adaug ip route pe master și worker către reteaua cluster-ului prin 172.16.100.3 (ip-ul masterului). Se pare ca Calico alegea interfata greșită de net pentru a realiza comunicarea intre noduri</w:t>
       </w:r>
     </w:p>
     <w:sectPr>

</xml_diff>

<commit_message>
finished cluster creation. moving to python rl model
</commit_message>
<xml_diff>
--- a/Notite licenta.docx
+++ b/Notite licenta.docx
@@ -4921,12 +4921,50 @@
         <w:t>Avem o problemă cu modulul de flask – primeam out of memory când făceam un pod și era din cauza modulului flask și cum era pornit. Trebuia pornit cu gunicorn pentru a putea fi compatibil cu regula kubernetes în care în fiecare pod procesul main al aplicației are pid-ul 1. De asemenea, era o eroare din cauza permisiunilor întrucât pod-ul încerca sa scrie în /data unde nu avea permisiuni și un worker node al gunicorn dadea exit care dadea exit în procesul main al gunicorn și astfel pod-ul se termina cu completed. Acum avem resource blockers activ.</w:t>
         <w:br/>
         <w:br/>
-      </w:r>
-      <w:r>
-        <w:rPr>
-          <w:lang w:val="ro-RO"/>
-        </w:rPr>
-        <w:t>Am descoperit ca mai aveam erori de conexiune în cadrul pod-ului de resource blocker și din cauza unor poduri din kube-system care dadeau crash deoarece calico nu facea o rutare buna intre worker și master. Încerc sa adaug ip route pe master și worker către reteaua cluster-ului prin 172.16.100.3 (ip-ul masterului). Se pare ca Calico alegea interfata greșită de net pentru a realiza comunicarea intre noduri</w:t>
+        <w:t>Am descoperit ca mai aveam erori de conexiune în cadrul pod-ului de resource blocker și din cauza unor poduri din kube-system care dadeau crash deoarece calico nu facea o rutare buna intre worker și master. Încerc sa adaug ip route pe master și worker către reteaua cluster-ului prin 172.16.100.3 (ip-ul masterului). Se pare ca Calico alegea interfata greșită de net pentru a realiza comunicarea intre noduri.</w:t>
+        <w:br/>
+      </w:r>
+    </w:p>
+    <w:p>
+      <w:pPr>
+        <w:pStyle w:val="Normal"/>
+        <w:spacing w:before="0" w:after="160"/>
+        <w:rPr>
+          <w:lang w:val="ro-RO"/>
+        </w:rPr>
+      </w:pPr>
+      <w:r>
+        <w:rPr>
+          <w:lang w:val="ro-RO"/>
+        </w:rPr>
+        <w:t>Nu reușesc sa rezolv podurile calico-node și kube-proxy pe worker node. Primesc ori completed ori crashLoopBackOff. Voi încerca sa mut tot cluster-ul, și master node și worker node, pe celălalt laptop.</w:t>
+      </w:r>
+    </w:p>
+    <w:p>
+      <w:pPr>
+        <w:pStyle w:val="Normal"/>
+        <w:spacing w:before="0" w:after="160"/>
+        <w:rPr>
+          <w:lang w:val="ro-RO"/>
+        </w:rPr>
+      </w:pPr>
+      <w:r>
+        <w:rPr/>
+      </w:r>
+    </w:p>
+    <w:p>
+      <w:pPr>
+        <w:pStyle w:val="Normal"/>
+        <w:spacing w:before="0" w:after="160"/>
+        <w:rPr>
+          <w:lang w:val="ro-RO"/>
+        </w:rPr>
+      </w:pPr>
+      <w:r>
+        <w:rPr>
+          <w:lang w:val="ro-RO"/>
+        </w:rPr>
+        <w:t>Am mutat tot cluster-ul pe celălalt laptop, am automatizat creearea de vm-uri pe el insa și acolo am aceleași pod-uri care failuiesc din motive necunoscute. Ma voi muta cu un cluster pe minikube.</w:t>
       </w:r>
     </w:p>
     <w:sectPr>

</xml_diff>

<commit_message>
starting working on the rl model and also built the simple testing app. need to add jmx testing file and finish rl model to begin testing
</commit_message>
<xml_diff>
--- a/Notite licenta.docx
+++ b/Notite licenta.docx
@@ -4949,7 +4949,9 @@
         </w:rPr>
       </w:pPr>
       <w:r>
-        <w:rPr/>
+        <w:rPr>
+          <w:lang w:val="ro-RO"/>
+        </w:rPr>
       </w:r>
     </w:p>
     <w:p>
@@ -4965,6 +4967,201 @@
           <w:lang w:val="ro-RO"/>
         </w:rPr>
         <w:t>Am mutat tot cluster-ul pe celălalt laptop, am automatizat creearea de vm-uri pe el insa și acolo am aceleași pod-uri care failuiesc din motive necunoscute. Ma voi muta cu un cluster pe minikube.</w:t>
+      </w:r>
+    </w:p>
+    <w:p>
+      <w:pPr>
+        <w:pStyle w:val="Normal"/>
+        <w:spacing w:before="0" w:after="160"/>
+        <w:rPr>
+          <w:lang w:val="ro-RO"/>
+        </w:rPr>
+      </w:pPr>
+      <w:r>
+        <w:rPr/>
+      </w:r>
+    </w:p>
+    <w:p>
+      <w:pPr>
+        <w:pStyle w:val="Normal"/>
+        <w:spacing w:before="0" w:after="160"/>
+        <w:rPr>
+          <w:lang w:val="ro-RO"/>
+        </w:rPr>
+      </w:pPr>
+      <w:r>
+        <w:rPr>
+          <w:lang w:val="ro-RO"/>
+        </w:rPr>
+        <w:t>Am încercat sa configurez un cluster de minikube cu 2 noduri, unul de master și unul de worker, insa a intervenit aceeași problema în care mureau pod-uri de kube proxy și de calico. Astfel, am folosit minikube în configuratia de un nod cu 6 core-uri și 16gb de ram, la care am atașat doua interfete: cea de nat cu mașina host și cea de bridge cu celălalt laptop pe care vom rula modelul. Am reușit sa configurez cluster-ul și sa mut și config-ul acestuia cu token-urile specifice pe cealaltă mașina pentru a putea gestiona cluster-ul remote.</w:t>
+      </w:r>
+    </w:p>
+    <w:p>
+      <w:pPr>
+        <w:pStyle w:val="Normal"/>
+        <w:spacing w:before="0" w:after="160"/>
+        <w:rPr>
+          <w:lang w:val="ro-RO"/>
+        </w:rPr>
+      </w:pPr>
+      <w:r>
+        <w:rPr/>
+      </w:r>
+    </w:p>
+    <w:p>
+      <w:pPr>
+        <w:pStyle w:val="Normal"/>
+        <w:spacing w:before="0" w:after="160"/>
+        <w:rPr>
+          <w:lang w:val="ro-RO"/>
+        </w:rPr>
+      </w:pPr>
+      <w:r>
+        <w:rPr>
+          <w:lang w:val="ro-RO"/>
+        </w:rPr>
+        <w:t>Pentru a calcula curentul folosit de kvm, voi folosi senzorul rapl la care voi aproxima în felul următor: voi vedea cat curent consuma procesorul într-o unitate de timp, și în aceeași unitate de timp vad cat timp a stat procesul meu de kvm pe procesor. Astfel, voi extrage proportional curentul consumat de kvm.</w:t>
+      </w:r>
+    </w:p>
+    <w:p>
+      <w:pPr>
+        <w:pStyle w:val="Normal"/>
+        <w:spacing w:before="0" w:after="160"/>
+        <w:rPr>
+          <w:lang w:val="ro-RO"/>
+        </w:rPr>
+      </w:pPr>
+      <w:r>
+        <w:rPr/>
+      </w:r>
+    </w:p>
+    <w:p>
+      <w:pPr>
+        <w:pStyle w:val="Normal"/>
+        <w:spacing w:before="0" w:after="160"/>
+        <w:rPr>
+          <w:lang w:val="ro-RO"/>
+        </w:rPr>
+      </w:pPr>
+      <w:r>
+        <w:rPr>
+          <w:lang w:val="ro-RO"/>
+        </w:rPr>
+        <w:t>Am început sa dezvolt modelul de RL.</w:t>
+      </w:r>
+    </w:p>
+    <w:p>
+      <w:pPr>
+        <w:pStyle w:val="Normal"/>
+        <w:spacing w:before="0" w:after="160"/>
+        <w:rPr>
+          <w:lang w:val="ro-RO"/>
+        </w:rPr>
+      </w:pPr>
+      <w:r>
+        <w:rPr>
+          <w:lang w:val="ro-RO"/>
+        </w:rPr>
+        <w:t>Voi folosi un algoritm de Deep Q learning cu deep q networks. Voi adapta env-ul creat pana acum în unul în stilul openAI gym. Am separat astfel acțiunile și datele modelului:</w:t>
+      </w:r>
+    </w:p>
+    <w:p>
+      <w:pPr>
+        <w:pStyle w:val="Normal"/>
+        <w:spacing w:before="0" w:after="160"/>
+        <w:rPr>
+          <w:lang w:val="ro-RO"/>
+        </w:rPr>
+      </w:pPr>
+      <w:r>
+        <w:rPr>
+          <w:lang w:val="ro-RO"/>
+        </w:rPr>
+        <w:t>- avem nod-urile teoretice în care vom genera date random care vor fi după folosite la simulare</w:t>
+      </w:r>
+    </w:p>
+    <w:p>
+      <w:pPr>
+        <w:pStyle w:val="Normal"/>
+        <w:spacing w:before="0" w:after="160"/>
+        <w:rPr>
+          <w:lang w:val="ro-RO"/>
+        </w:rPr>
+      </w:pPr>
+      <w:r>
+        <w:rPr>
+          <w:lang w:val="ro-RO"/>
+        </w:rPr>
+        <w:t>- avem cluster-ul care va reprezenta tot mediul de env pentru model</w:t>
+      </w:r>
+    </w:p>
+    <w:p>
+      <w:pPr>
+        <w:pStyle w:val="Normal"/>
+        <w:spacing w:before="0" w:after="160"/>
+        <w:rPr>
+          <w:lang w:val="ro-RO"/>
+        </w:rPr>
+      </w:pPr>
+      <w:r>
+        <w:rPr>
+          <w:lang w:val="ro-RO"/>
+        </w:rPr>
+        <w:t>- avem resource blockers-ul care va comunica cu aplicația rest deployata pe nod</w:t>
+      </w:r>
+    </w:p>
+    <w:p>
+      <w:pPr>
+        <w:pStyle w:val="Normal"/>
+        <w:spacing w:before="0" w:after="160"/>
+        <w:rPr>
+          <w:lang w:val="ro-RO"/>
+        </w:rPr>
+      </w:pPr>
+      <w:r>
+        <w:rPr>
+          <w:lang w:val="ro-RO"/>
+        </w:rPr>
+        <w:t>- după simularea resurselor, vom trece de la metricile simulate la metrici reale pentru a avea o corelare corecta din partea modelului a imaginii cu sistemul pe care este deployata.</w:t>
+      </w:r>
+    </w:p>
+    <w:p>
+      <w:pPr>
+        <w:pStyle w:val="Normal"/>
+        <w:spacing w:before="0" w:after="160"/>
+        <w:rPr>
+          <w:lang w:val="ro-RO"/>
+        </w:rPr>
+      </w:pPr>
+      <w:r>
+        <w:rPr>
+          <w:lang w:val="ro-RO"/>
+        </w:rPr>
+        <w:t xml:space="preserve">Pentru a asigura acuratetea metricilor masurate, după fiecare simulare va fi resetat pod-ul de resource blockers pentru a elimina orice eroare din partea aplicației de blocare a resurselor. </w:t>
+      </w:r>
+    </w:p>
+    <w:p>
+      <w:pPr>
+        <w:pStyle w:val="Normal"/>
+        <w:spacing w:before="0" w:after="160"/>
+        <w:rPr>
+          <w:lang w:val="ro-RO"/>
+        </w:rPr>
+      </w:pPr>
+      <w:r>
+        <w:rPr/>
+      </w:r>
+    </w:p>
+    <w:p>
+      <w:pPr>
+        <w:pStyle w:val="Normal"/>
+        <w:spacing w:before="0" w:after="160"/>
+        <w:rPr>
+          <w:lang w:val="ro-RO"/>
+        </w:rPr>
+      </w:pPr>
+      <w:r>
+        <w:rPr/>
       </w:r>
     </w:p>
     <w:sectPr>

</xml_diff>

<commit_message>
almost finished the infrastructure and setup for the rl model. Need to decide on the reward function and check healthiness of model
</commit_message>
<xml_diff>
--- a/Notite licenta.docx
+++ b/Notite licenta.docx
@@ -4978,7 +4978,9 @@
         </w:rPr>
       </w:pPr>
       <w:r>
-        <w:rPr/>
+        <w:rPr>
+          <w:lang w:val="ro-RO"/>
+        </w:rPr>
       </w:r>
     </w:p>
     <w:p>
@@ -5005,7 +5007,9 @@
         </w:rPr>
       </w:pPr>
       <w:r>
-        <w:rPr/>
+        <w:rPr>
+          <w:lang w:val="ro-RO"/>
+        </w:rPr>
       </w:r>
     </w:p>
     <w:p>
@@ -5032,7 +5036,9 @@
         </w:rPr>
       </w:pPr>
       <w:r>
-        <w:rPr/>
+        <w:rPr>
+          <w:lang w:val="ro-RO"/>
+        </w:rPr>
       </w:r>
     </w:p>
     <w:p>
@@ -5149,7 +5155,10 @@
         </w:rPr>
       </w:pPr>
       <w:r>
-        <w:rPr/>
+        <w:rPr>
+          <w:lang w:val="ro-RO"/>
+        </w:rPr>
+        <w:t>De asemenea, când se alege o „acțiune” ( indicele nodului pe care va fi rulat pod-ul), după ce se aplica deployment-ul pe nod-ul simulat cu datele nodului, vor fi rulate teste dintr-un fisier jmx asociat pod-ului. Astfel, este acoperit comportamentul aplicației de model.</w:t>
       </w:r>
     </w:p>
     <w:p>
@@ -5161,7 +5170,24 @@
         </w:rPr>
       </w:pPr>
       <w:r>
-        <w:rPr/>
+        <w:rPr>
+          <w:lang w:val="ro-RO"/>
+        </w:rPr>
+        <w:t>Pentru testare, pentru a usura structura aplicației și funcționarea scriptului de python, vom avea un container care va primi un fisier de jmeter și va putea porni rularea unui test sau opri rularea acestuia.</w:t>
+      </w:r>
+    </w:p>
+    <w:p>
+      <w:pPr>
+        <w:pStyle w:val="Normal"/>
+        <w:spacing w:before="0" w:after="160"/>
+        <w:rPr>
+          <w:lang w:val="ro-RO"/>
+        </w:rPr>
+      </w:pPr>
+      <w:r>
+        <w:rPr>
+          <w:lang w:val="ro-RO"/>
+        </w:rPr>
       </w:r>
     </w:p>
     <w:sectPr>

</xml_diff>